<commit_message>
Minors Changes to Technical Docs
~ Minor change to technical docs
</commit_message>
<xml_diff>
--- a/EI Report.docx
+++ b/EI Report.docx
@@ -810,20 +810,64 @@
     </w:p>
     <w:p>
       <w:pPr>
-        <w:pStyle w:val="Heading2"/>
-        <w:rPr>
-          <w:rFonts w:ascii="Arial" w:hAnsi="Arial"/>
-        </w:rPr>
-      </w:pPr>
-    </w:p>
-    <w:p>
-      <w:pPr>
         <w:rPr>
           <w:rFonts w:ascii="Arial" w:hAnsi="Arial" w:cs="Arial"/>
           <w:i/>
           <w:highlight w:val="yellow"/>
         </w:rPr>
       </w:pPr>
+      <w:r>
+        <w:rPr>
+          <w:rFonts w:ascii="Arial" w:hAnsi="Arial" w:cs="Arial"/>
+          <w:i/>
+          <w:noProof/>
+        </w:rPr>
+        <w:drawing>
+          <wp:inline distT="0" distB="0" distL="0" distR="0" wp14:anchorId="5545D305" wp14:editId="67164F64">
+            <wp:extent cx="6246636" cy="3619295"/>
+            <wp:effectExtent l="0" t="0" r="1905" b="0"/>
+            <wp:docPr id="47" name="Picture 47"/>
+            <wp:cNvGraphicFramePr>
+              <a:graphicFrameLocks xmlns:a="http://schemas.openxmlformats.org/drawingml/2006/main" noChangeAspect="1"/>
+            </wp:cNvGraphicFramePr>
+            <a:graphic xmlns:a="http://schemas.openxmlformats.org/drawingml/2006/main">
+              <a:graphicData uri="http://schemas.openxmlformats.org/drawingml/2006/picture">
+                <pic:pic xmlns:pic="http://schemas.openxmlformats.org/drawingml/2006/picture">
+                  <pic:nvPicPr>
+                    <pic:cNvPr id="0" name="Picture 3"/>
+                    <pic:cNvPicPr>
+                      <a:picLocks noChangeAspect="1" noChangeArrowheads="1"/>
+                    </pic:cNvPicPr>
+                  </pic:nvPicPr>
+                  <pic:blipFill>
+                    <a:blip r:embed="rId6" cstate="print">
+                      <a:extLst>
+                        <a:ext uri="{28A0092B-C50C-407E-A947-70E740481C1C}">
+                          <a14:useLocalDpi xmlns:a14="http://schemas.microsoft.com/office/drawing/2010/main" val="0"/>
+                        </a:ext>
+                      </a:extLst>
+                    </a:blip>
+                    <a:srcRect/>
+                    <a:stretch>
+                      <a:fillRect/>
+                    </a:stretch>
+                  </pic:blipFill>
+                  <pic:spPr bwMode="auto">
+                    <a:xfrm>
+                      <a:off x="0" y="0"/>
+                      <a:ext cx="6257400" cy="3625532"/>
+                    </a:xfrm>
+                    <a:prstGeom prst="rect">
+                      <a:avLst/>
+                    </a:prstGeom>
+                    <a:noFill/>
+                  </pic:spPr>
+                </pic:pic>
+              </a:graphicData>
+            </a:graphic>
+          </wp:inline>
+        </w:drawing>
+      </w:r>
       <w:bookmarkStart w:id="2" w:name="_GoBack"/>
       <w:bookmarkEnd w:id="2"/>
     </w:p>
@@ -1047,7 +1091,6 @@
       </w:pPr>
       <w:bookmarkStart w:id="4" w:name="_Toc446926978"/>
       <w:r>
-        <w:lastRenderedPageBreak/>
         <w:t>JMS</w:t>
       </w:r>
       <w:bookmarkEnd w:id="4"/>
@@ -2222,6 +2265,7 @@
     </w:tbl>
     <w:p>
       <w:r>
+        <w:lastRenderedPageBreak/>
         <w:t>…</w:t>
       </w:r>
     </w:p>
@@ -2357,7 +2401,7 @@
                     <pic:cNvPicPr/>
                   </pic:nvPicPr>
                   <pic:blipFill>
-                    <a:blip r:embed="rId6"/>
+                    <a:blip r:embed="rId7"/>
                     <a:stretch>
                       <a:fillRect/>
                     </a:stretch>
@@ -2599,7 +2643,7 @@
                     </pic:cNvPicPr>
                   </pic:nvPicPr>
                   <pic:blipFill>
-                    <a:blip r:embed="rId7">
+                    <a:blip r:embed="rId8">
                       <a:extLst>
                         <a:ext uri="{28A0092B-C50C-407E-A947-70E740481C1C}">
                           <a14:useLocalDpi xmlns:a14="http://schemas.microsoft.com/office/drawing/2010/main" val="0"/>
@@ -6721,7 +6765,7 @@
 </file>
 
 <file path=customXml/itemProps1.xml><?xml version="1.0" encoding="utf-8"?>
-<ds:datastoreItem xmlns:ds="http://schemas.openxmlformats.org/officeDocument/2006/customXml" ds:itemID="{F9DEF355-B964-4D94-BED7-8B6C6B96289D}">
+<ds:datastoreItem xmlns:ds="http://schemas.openxmlformats.org/officeDocument/2006/customXml" ds:itemID="{04F2BD3E-A070-4608-8074-62547608BD9D}">
   <ds:schemaRefs>
     <ds:schemaRef ds:uri="http://schemas.openxmlformats.org/officeDocument/2006/bibliography"/>
   </ds:schemaRefs>

</xml_diff>

<commit_message>
+ Added images for Process , Updated EI Report
+ Added Beyond the Labs for EI Report
+ Added images for EI Report
</commit_message>
<xml_diff>
--- a/EI Report.docx
+++ b/EI Report.docx
@@ -43,13 +43,70 @@
           <w:rFonts w:ascii="Arial" w:hAnsi="Arial" w:cs="Arial"/>
         </w:rPr>
       </w:pPr>
-    </w:p>
-    <w:p>
-      <w:pPr>
+      <w:r>
         <w:rPr>
           <w:rFonts w:ascii="Arial" w:hAnsi="Arial" w:cs="Arial"/>
+          <w:noProof/>
         </w:rPr>
-      </w:pPr>
+        <w:drawing>
+          <wp:anchor distT="0" distB="0" distL="114300" distR="114300" simplePos="0" relativeHeight="251674624" behindDoc="0" locked="0" layoutInCell="1" allowOverlap="1" wp14:anchorId="55738BB7" wp14:editId="176184F6">
+            <wp:simplePos x="0" y="0"/>
+            <wp:positionH relativeFrom="margin">
+              <wp:align>center</wp:align>
+            </wp:positionH>
+            <wp:positionV relativeFrom="margin">
+              <wp:posOffset>1545733</wp:posOffset>
+            </wp:positionV>
+            <wp:extent cx="1410970" cy="1410970"/>
+            <wp:effectExtent l="0" t="0" r="0" b="0"/>
+            <wp:wrapSquare wrapText="bothSides"/>
+            <wp:docPr id="7" name="Graphic 7" descr="Train"/>
+            <wp:cNvGraphicFramePr>
+              <a:graphicFrameLocks xmlns:a="http://schemas.openxmlformats.org/drawingml/2006/main" noChangeAspect="1"/>
+            </wp:cNvGraphicFramePr>
+            <a:graphic xmlns:a="http://schemas.openxmlformats.org/drawingml/2006/main">
+              <a:graphicData uri="http://schemas.openxmlformats.org/drawingml/2006/picture">
+                <pic:pic xmlns:pic="http://schemas.openxmlformats.org/drawingml/2006/picture">
+                  <pic:nvPicPr>
+                    <pic:cNvPr id="7" name="Train.svg"/>
+                    <pic:cNvPicPr/>
+                  </pic:nvPicPr>
+                  <pic:blipFill>
+                    <a:blip r:embed="rId8">
+                      <a:extLst>
+                        <a:ext uri="{28A0092B-C50C-407E-A947-70E740481C1C}">
+                          <a14:useLocalDpi xmlns:a14="http://schemas.microsoft.com/office/drawing/2010/main" val="0"/>
+                        </a:ext>
+                        <a:ext uri="{96DAC541-7B7A-43D3-8B79-37D633B846F1}">
+                          <asvg:svgBlip xmlns:asvg="http://schemas.microsoft.com/office/drawing/2016/SVG/main" r:embed="rId9"/>
+                        </a:ext>
+                      </a:extLst>
+                    </a:blip>
+                    <a:stretch>
+                      <a:fillRect/>
+                    </a:stretch>
+                  </pic:blipFill>
+                  <pic:spPr>
+                    <a:xfrm>
+                      <a:off x="0" y="0"/>
+                      <a:ext cx="1410970" cy="1410970"/>
+                    </a:xfrm>
+                    <a:prstGeom prst="rect">
+                      <a:avLst/>
+                    </a:prstGeom>
+                  </pic:spPr>
+                </pic:pic>
+              </a:graphicData>
+            </a:graphic>
+            <wp14:sizeRelH relativeFrom="margin">
+              <wp14:pctWidth>0</wp14:pctWidth>
+            </wp14:sizeRelH>
+            <wp14:sizeRelV relativeFrom="margin">
+              <wp14:pctHeight>0</wp14:pctHeight>
+            </wp14:sizeRelV>
+          </wp:anchor>
+        </w:drawing>
+      </w:r>
     </w:p>
     <w:p>
       <w:pPr>
@@ -780,8 +837,9 @@
       <w:r>
         <w:t xml:space="preserve"> mitigation actions are required.</w:t>
       </w:r>
-    </w:p>
-    <w:p>
+      <w:r>
+        <w:t xml:space="preserve"> </w:t>
+      </w:r>
       <w:r>
         <w:t>On top of having to mitigate disruptions, there are also other processes such as checking the weather to determine the speed of travel and the bus schedules of bus drives which requires several steps before the message can be transferred from one end to the other. Using integration tools, we can automate a huge bulk of this process reducing the time needed for human intervention.</w:t>
       </w:r>
@@ -824,9 +882,9 @@
           <w:noProof/>
         </w:rPr>
         <w:drawing>
-          <wp:inline distT="0" distB="0" distL="0" distR="0" wp14:anchorId="36674B35" wp14:editId="5FB45979">
-            <wp:extent cx="6345592" cy="3769723"/>
-            <wp:effectExtent l="0" t="0" r="0" b="0"/>
+          <wp:inline distT="0" distB="0" distL="0" distR="0" wp14:anchorId="36674B35" wp14:editId="7733CD3F">
+            <wp:extent cx="5465182" cy="3246699"/>
+            <wp:effectExtent l="0" t="0" r="2540" b="0"/>
             <wp:docPr id="8" name="Picture 8"/>
             <wp:cNvGraphicFramePr>
               <a:graphicFrameLocks xmlns:a="http://schemas.openxmlformats.org/drawingml/2006/main" noChangeAspect="1"/>
@@ -841,7 +899,7 @@
                     </pic:cNvPicPr>
                   </pic:nvPicPr>
                   <pic:blipFill>
-                    <a:blip r:embed="rId8" cstate="print">
+                    <a:blip r:embed="rId10" cstate="print">
                       <a:extLst>
                         <a:ext uri="{28A0092B-C50C-407E-A947-70E740481C1C}">
                           <a14:useLocalDpi xmlns:a14="http://schemas.microsoft.com/office/drawing/2010/main" val="0"/>
@@ -856,7 +914,7 @@
                   <pic:spPr bwMode="auto">
                     <a:xfrm>
                       <a:off x="0" y="0"/>
-                      <a:ext cx="6358364" cy="3777311"/>
+                      <a:ext cx="5488971" cy="3260832"/>
                     </a:xfrm>
                     <a:prstGeom prst="rect">
                       <a:avLst/>
@@ -878,49 +936,144 @@
         <w:t>T</w:t>
       </w:r>
       <w:r>
-        <w:t>rain Breakdown Process</w:t>
-      </w:r>
-    </w:p>
-    <w:p/>
-    <w:p>
-      <w:pPr>
-        <w:pStyle w:val="Heading2"/>
-      </w:pPr>
-      <w:r>
-        <w:t>Weather Reporting Process</w:t>
-      </w:r>
-    </w:p>
-    <w:p/>
-    <w:p>
-      <w:pPr>
-        <w:pStyle w:val="Heading2"/>
-      </w:pPr>
-      <w:r>
-        <w:t>Bus Schedule Process</w:t>
+        <w:t>rain Breakdown</w:t>
+      </w:r>
+      <w:r>
+        <w:t xml:space="preserve"> and Resumption of Service</w:t>
+      </w:r>
+      <w:r>
+        <w:t xml:space="preserve"> Process</w:t>
       </w:r>
     </w:p>
     <w:p>
-      <w:pPr>
-        <w:pStyle w:val="Heading2"/>
-      </w:pPr>
+      <w:r>
+        <w:rPr>
+          <w:noProof/>
+        </w:rPr>
+        <w:drawing>
+          <wp:inline distT="0" distB="0" distL="0" distR="0" wp14:anchorId="55D7233E" wp14:editId="03984C14">
+            <wp:extent cx="6635750" cy="1415318"/>
+            <wp:effectExtent l="0" t="0" r="0" b="0"/>
+            <wp:docPr id="21" name="Picture 21"/>
+            <wp:cNvGraphicFramePr>
+              <a:graphicFrameLocks xmlns:a="http://schemas.openxmlformats.org/drawingml/2006/main" noChangeAspect="1"/>
+            </wp:cNvGraphicFramePr>
+            <a:graphic xmlns:a="http://schemas.openxmlformats.org/drawingml/2006/main">
+              <a:graphicData uri="http://schemas.openxmlformats.org/drawingml/2006/picture">
+                <pic:pic xmlns:pic="http://schemas.openxmlformats.org/drawingml/2006/picture">
+                  <pic:nvPicPr>
+                    <pic:cNvPr id="21" name="Train Breakdown and Resumption of Service.jpg"/>
+                    <pic:cNvPicPr/>
+                  </pic:nvPicPr>
+                  <pic:blipFill rotWithShape="1">
+                    <a:blip r:embed="rId11">
+                      <a:extLst>
+                        <a:ext uri="{28A0092B-C50C-407E-A947-70E740481C1C}">
+                          <a14:useLocalDpi xmlns:a14="http://schemas.microsoft.com/office/drawing/2010/main" val="0"/>
+                        </a:ext>
+                      </a:extLst>
+                    </a:blip>
+                    <a:srcRect r="18020" b="65595"/>
+                    <a:stretch/>
+                  </pic:blipFill>
+                  <pic:spPr bwMode="auto">
+                    <a:xfrm>
+                      <a:off x="0" y="0"/>
+                      <a:ext cx="6652588" cy="1418909"/>
+                    </a:xfrm>
+                    <a:prstGeom prst="rect">
+                      <a:avLst/>
+                    </a:prstGeom>
+                    <a:ln>
+                      <a:noFill/>
+                    </a:ln>
+                    <a:extLst>
+                      <a:ext uri="{53640926-AAD7-44D8-BBD7-CCE9431645EC}">
+                        <a14:shadowObscured xmlns:a14="http://schemas.microsoft.com/office/drawing/2010/main"/>
+                      </a:ext>
+                    </a:extLst>
+                  </pic:spPr>
+                </pic:pic>
+              </a:graphicData>
+            </a:graphic>
+          </wp:inline>
+        </w:drawing>
+      </w:r>
     </w:p>
     <w:p>
       <w:pPr>
         <w:pStyle w:val="Heading2"/>
-        <w:rPr>
-          <w:rFonts w:ascii="Arial" w:hAnsi="Arial" w:cs="Arial"/>
-          <w:i/>
-        </w:rPr>
-      </w:pPr>
+      </w:pPr>
+      <w:r>
+        <w:t>Weather Reporting Process</w:t>
+      </w:r>
     </w:p>
     <w:p>
+      <w:r>
+        <w:rPr>
+          <w:noProof/>
+        </w:rPr>
+        <w:drawing>
+          <wp:inline distT="0" distB="0" distL="0" distR="0" wp14:anchorId="504C8D7D" wp14:editId="52764206">
+            <wp:extent cx="3581400" cy="1872342"/>
+            <wp:effectExtent l="0" t="0" r="0" b="0"/>
+            <wp:docPr id="23" name="Picture 23"/>
+            <wp:cNvGraphicFramePr>
+              <a:graphicFrameLocks xmlns:a="http://schemas.openxmlformats.org/drawingml/2006/main" noChangeAspect="1"/>
+            </wp:cNvGraphicFramePr>
+            <a:graphic xmlns:a="http://schemas.openxmlformats.org/drawingml/2006/main">
+              <a:graphicData uri="http://schemas.openxmlformats.org/drawingml/2006/picture">
+                <pic:pic xmlns:pic="http://schemas.openxmlformats.org/drawingml/2006/picture">
+                  <pic:nvPicPr>
+                    <pic:cNvPr id="23" name="Weather Reporting.jpg"/>
+                    <pic:cNvPicPr/>
+                  </pic:nvPicPr>
+                  <pic:blipFill rotWithShape="1">
+                    <a:blip r:embed="rId12">
+                      <a:extLst>
+                        <a:ext uri="{28A0092B-C50C-407E-A947-70E740481C1C}">
+                          <a14:useLocalDpi xmlns:a14="http://schemas.microsoft.com/office/drawing/2010/main" val="0"/>
+                        </a:ext>
+                      </a:extLst>
+                    </a:blip>
+                    <a:srcRect r="58086" b="56884"/>
+                    <a:stretch/>
+                  </pic:blipFill>
+                  <pic:spPr bwMode="auto">
+                    <a:xfrm>
+                      <a:off x="0" y="0"/>
+                      <a:ext cx="3602089" cy="1883158"/>
+                    </a:xfrm>
+                    <a:prstGeom prst="rect">
+                      <a:avLst/>
+                    </a:prstGeom>
+                    <a:ln>
+                      <a:noFill/>
+                    </a:ln>
+                    <a:extLst>
+                      <a:ext uri="{53640926-AAD7-44D8-BBD7-CCE9431645EC}">
+                        <a14:shadowObscured xmlns:a14="http://schemas.microsoft.com/office/drawing/2010/main"/>
+                      </a:ext>
+                    </a:extLst>
+                  </pic:spPr>
+                </pic:pic>
+              </a:graphicData>
+            </a:graphic>
+          </wp:inline>
+        </w:drawing>
+      </w:r>
+    </w:p>
+    <w:p>
       <w:pPr>
         <w:pStyle w:val="Heading2"/>
-        <w:rPr>
-          <w:rFonts w:ascii="Arial" w:hAnsi="Arial" w:cs="Arial"/>
-          <w:i/>
-        </w:rPr>
-      </w:pPr>
+      </w:pPr>
+      <w:r>
+        <w:lastRenderedPageBreak/>
+        <w:t>Schedule Polling</w:t>
+      </w:r>
+      <w:r>
+        <w:t xml:space="preserve"> Process</w:t>
+      </w:r>
     </w:p>
     <w:p>
       <w:pPr>
@@ -930,46 +1083,73 @@
           <w:highlight w:val="yellow"/>
         </w:rPr>
       </w:pPr>
-    </w:p>
-    <w:p>
-      <w:pPr>
+      <w:r>
         <w:rPr>
           <w:rFonts w:ascii="Arial" w:hAnsi="Arial" w:cs="Arial"/>
           <w:i/>
-          <w:highlight w:val="yellow"/>
+          <w:noProof/>
         </w:rPr>
-      </w:pPr>
+        <w:drawing>
+          <wp:inline distT="0" distB="0" distL="0" distR="0" wp14:anchorId="3B730697" wp14:editId="5A69E5D0">
+            <wp:extent cx="5145769" cy="1909823"/>
+            <wp:effectExtent l="0" t="0" r="0" b="0"/>
+            <wp:docPr id="24" name="Picture 24"/>
+            <wp:cNvGraphicFramePr>
+              <a:graphicFrameLocks xmlns:a="http://schemas.openxmlformats.org/drawingml/2006/main" noChangeAspect="1"/>
+            </wp:cNvGraphicFramePr>
+            <a:graphic xmlns:a="http://schemas.openxmlformats.org/drawingml/2006/main">
+              <a:graphicData uri="http://schemas.openxmlformats.org/drawingml/2006/picture">
+                <pic:pic xmlns:pic="http://schemas.openxmlformats.org/drawingml/2006/picture">
+                  <pic:nvPicPr>
+                    <pic:cNvPr id="24" name="Schedule Polling.jpg"/>
+                    <pic:cNvPicPr/>
+                  </pic:nvPicPr>
+                  <pic:blipFill rotWithShape="1">
+                    <a:blip r:embed="rId13">
+                      <a:extLst>
+                        <a:ext uri="{28A0092B-C50C-407E-A947-70E740481C1C}">
+                          <a14:useLocalDpi xmlns:a14="http://schemas.microsoft.com/office/drawing/2010/main" val="0"/>
+                        </a:ext>
+                      </a:extLst>
+                    </a:blip>
+                    <a:srcRect r="35983" b="53249"/>
+                    <a:stretch/>
+                  </pic:blipFill>
+                  <pic:spPr bwMode="auto">
+                    <a:xfrm>
+                      <a:off x="0" y="0"/>
+                      <a:ext cx="5172168" cy="1919621"/>
+                    </a:xfrm>
+                    <a:prstGeom prst="rect">
+                      <a:avLst/>
+                    </a:prstGeom>
+                    <a:ln>
+                      <a:noFill/>
+                    </a:ln>
+                    <a:extLst>
+                      <a:ext uri="{53640926-AAD7-44D8-BBD7-CCE9431645EC}">
+                        <a14:shadowObscured xmlns:a14="http://schemas.microsoft.com/office/drawing/2010/main"/>
+                      </a:ext>
+                    </a:extLst>
+                  </pic:spPr>
+                </pic:pic>
+              </a:graphicData>
+            </a:graphic>
+          </wp:inline>
+        </w:drawing>
+      </w:r>
     </w:p>
     <w:p>
       <w:pPr>
-        <w:rPr>
-          <w:rFonts w:ascii="Arial" w:hAnsi="Arial" w:cs="Arial"/>
-          <w:i/>
-          <w:highlight w:val="yellow"/>
-        </w:rPr>
-      </w:pPr>
-    </w:p>
-    <w:p>
-      <w:pPr>
-        <w:rPr>
-          <w:rFonts w:ascii="Arial" w:hAnsi="Arial" w:cs="Arial"/>
-          <w:i/>
-          <w:highlight w:val="yellow"/>
-        </w:rPr>
-      </w:pPr>
-    </w:p>
-    <w:p>
-      <w:pPr>
         <w:pStyle w:val="Heading1"/>
         <w:spacing w:before="0"/>
       </w:pPr>
-      <w:bookmarkStart w:id="2" w:name="_Toc446926976"/>
-      <w:bookmarkStart w:id="3" w:name="_Toc446926978"/>
-      <w:r>
-        <w:lastRenderedPageBreak/>
+      <w:bookmarkStart w:id="2" w:name="_Toc446926978"/>
+      <w:bookmarkStart w:id="3" w:name="_Toc446926976"/>
+      <w:r>
         <w:t>JMS</w:t>
       </w:r>
-      <w:bookmarkEnd w:id="3"/>
+      <w:bookmarkEnd w:id="2"/>
       <w:r>
         <w:t xml:space="preserve"> Interactions</w:t>
       </w:r>
@@ -2219,7 +2399,7 @@
       <w:r>
         <w:t>Services</w:t>
       </w:r>
-      <w:bookmarkEnd w:id="2"/>
+      <w:bookmarkEnd w:id="3"/>
     </w:p>
     <w:tbl>
       <w:tblPr>
@@ -2337,6 +2517,9 @@
         </w:tc>
       </w:tr>
       <w:tr>
+        <w:trPr>
+          <w:trHeight w:val="1403"/>
+        </w:trPr>
         <w:tc>
           <w:tcPr>
             <w:tcW w:w="1376" w:type="dxa"/>
@@ -2389,25 +2572,17 @@
               </w:rPr>
               <w:t>ID</w:t>
             </w:r>
-          </w:p>
-          <w:p>
-            <w:pPr>
+            <w:r>
               <w:rPr>
                 <w:rFonts w:ascii="Calibri" w:hAnsi="Calibri" w:cs="Arial"/>
                 <w:i/>
               </w:rPr>
-            </w:pPr>
-          </w:p>
-          <w:p>
-            <w:pPr>
-              <w:rPr>
-                <w:rFonts w:ascii="Calibri" w:hAnsi="Calibri" w:cs="Arial"/>
-                <w:i/>
-              </w:rPr>
-            </w:pPr>
+              <w:t xml:space="preserve">. </w:t>
+            </w:r>
             <w:r>
               <w:rPr>
                 <w:rFonts w:ascii="Calibri" w:hAnsi="Calibri" w:cs="Arial"/>
+                <w:b/>
                 <w:i/>
               </w:rPr>
               <w:t>Self-Coded in Java</w:t>
@@ -2515,28 +2690,6 @@
                 <w:i/>
               </w:rPr>
               <w:t>Coordinates</w:t>
-            </w:r>
-          </w:p>
-          <w:p>
-            <w:pPr>
-              <w:rPr>
-                <w:rFonts w:ascii="Calibri" w:hAnsi="Calibri" w:cs="Arial"/>
-                <w:i/>
-              </w:rPr>
-            </w:pPr>
-          </w:p>
-          <w:p>
-            <w:pPr>
-              <w:rPr>
-                <w:rFonts w:ascii="Calibri" w:hAnsi="Calibri" w:cs="Arial"/>
-              </w:rPr>
-            </w:pPr>
-            <w:r>
-              <w:rPr>
-                <w:rFonts w:ascii="Calibri" w:hAnsi="Calibri" w:cs="Arial"/>
-                <w:i/>
-              </w:rPr>
-              <w:t xml:space="preserve"> </w:t>
             </w:r>
           </w:p>
         </w:tc>
@@ -2624,25 +2777,17 @@
               </w:rPr>
               <w:t xml:space="preserve"> service which can be downloaded by other users</w:t>
             </w:r>
-          </w:p>
-          <w:p>
-            <w:pPr>
+            <w:r>
               <w:rPr>
                 <w:rFonts w:ascii="Calibri" w:hAnsi="Calibri" w:cs="Arial"/>
                 <w:i/>
               </w:rPr>
-            </w:pPr>
-          </w:p>
-          <w:p>
-            <w:pPr>
-              <w:rPr>
-                <w:rFonts w:ascii="Calibri" w:hAnsi="Calibri" w:cs="Arial"/>
-                <w:i/>
-              </w:rPr>
-            </w:pPr>
+              <w:t xml:space="preserve">. </w:t>
+            </w:r>
             <w:r>
               <w:rPr>
                 <w:rFonts w:ascii="Calibri" w:hAnsi="Calibri" w:cs="Arial"/>
+                <w:b/>
                 <w:i/>
               </w:rPr>
               <w:t>Self-Coded in PHP</w:t>
@@ -2792,38 +2937,21 @@
               </w:rPr>
               <w:t>Check the rainfall in Singapore from NEA web service</w:t>
             </w:r>
-          </w:p>
-          <w:p>
-            <w:pPr>
+            <w:r>
               <w:rPr>
                 <w:rFonts w:ascii="Calibri" w:hAnsi="Calibri" w:cs="Arial"/>
                 <w:i/>
               </w:rPr>
-            </w:pPr>
-          </w:p>
-          <w:p>
-            <w:pPr>
-              <w:rPr>
-                <w:rFonts w:ascii="Calibri" w:hAnsi="Calibri" w:cs="Arial"/>
+              <w:t xml:space="preserve">. </w:t>
+            </w:r>
+            <w:r>
+              <w:rPr>
+                <w:rFonts w:ascii="Calibri" w:hAnsi="Calibri" w:cs="Arial"/>
+                <w:b/>
                 <w:i/>
               </w:rPr>
-            </w:pPr>
-            <w:r>
-              <w:rPr>
-                <w:rFonts w:ascii="Calibri" w:hAnsi="Calibri" w:cs="Arial"/>
-                <w:i/>
-              </w:rPr>
-              <w:t xml:space="preserve">NEA API + Self-Coded wrapper in </w:t>
+              <w:t>NEA API + Self-Coded wrapper in Python</w:t>
             </w:r>
-            <w:proofErr w:type="spellStart"/>
-            <w:r>
-              <w:rPr>
-                <w:rFonts w:ascii="Calibri" w:hAnsi="Calibri" w:cs="Arial"/>
-                <w:i/>
-              </w:rPr>
-              <w:t>Pythong</w:t>
-            </w:r>
-            <w:proofErr w:type="spellEnd"/>
             <w:r>
               <w:rPr>
                 <w:rFonts w:ascii="Calibri" w:hAnsi="Calibri" w:cs="Arial"/>
@@ -2950,6 +3078,7 @@
         <w:pStyle w:val="Heading1"/>
       </w:pPr>
       <w:r>
+        <w:lastRenderedPageBreak/>
         <w:t>Design/Schema and Content of Data</w:t>
       </w:r>
     </w:p>
@@ -3006,7 +3135,7 @@
                     <pic:cNvPicPr/>
                   </pic:nvPicPr>
                   <pic:blipFill rotWithShape="1">
-                    <a:blip r:embed="rId9"/>
+                    <a:blip r:embed="rId14"/>
                     <a:srcRect l="13389" t="16924" r="57094" b="74148"/>
                     <a:stretch/>
                   </pic:blipFill>
@@ -3039,7 +3168,6 @@
         <w:pStyle w:val="Heading3"/>
       </w:pPr>
       <w:r>
-        <w:lastRenderedPageBreak/>
         <w:t>Bus Depot Name</w:t>
       </w:r>
     </w:p>
@@ -3062,9 +3190,9 @@
           <w:noProof/>
         </w:rPr>
         <w:drawing>
-          <wp:inline distT="0" distB="0" distL="0" distR="0" wp14:anchorId="6AF9CEB6" wp14:editId="757560D0">
-            <wp:extent cx="5209922" cy="771690"/>
-            <wp:effectExtent l="0" t="0" r="0" b="9525"/>
+          <wp:inline distT="0" distB="0" distL="0" distR="0" wp14:anchorId="6AF9CEB6" wp14:editId="5E720FEE">
+            <wp:extent cx="4317357" cy="639483"/>
+            <wp:effectExtent l="0" t="0" r="7620" b="8255"/>
             <wp:docPr id="2" name="Picture 2"/>
             <wp:cNvGraphicFramePr>
               <a:graphicFrameLocks xmlns:a="http://schemas.openxmlformats.org/drawingml/2006/main" noChangeAspect="1"/>
@@ -3077,14 +3205,14 @@
                     <pic:cNvPicPr/>
                   </pic:nvPicPr>
                   <pic:blipFill rotWithShape="1">
-                    <a:blip r:embed="rId10"/>
+                    <a:blip r:embed="rId15"/>
                     <a:srcRect l="13289" t="17146" r="58240" b="76314"/>
                     <a:stretch/>
                   </pic:blipFill>
                   <pic:spPr bwMode="auto">
                     <a:xfrm>
                       <a:off x="0" y="0"/>
-                      <a:ext cx="5349812" cy="792410"/>
+                      <a:ext cx="4480527" cy="663652"/>
                     </a:xfrm>
                     <a:prstGeom prst="rect">
                       <a:avLst/>
@@ -3141,8 +3269,8 @@
           <w:noProof/>
         </w:rPr>
         <w:drawing>
-          <wp:inline distT="0" distB="0" distL="0" distR="0" wp14:anchorId="32DA16B7" wp14:editId="252DF67C">
-            <wp:extent cx="3259943" cy="1584960"/>
+          <wp:inline distT="0" distB="0" distL="0" distR="0" wp14:anchorId="32DA16B7" wp14:editId="6FB70117">
+            <wp:extent cx="2957332" cy="1437833"/>
             <wp:effectExtent l="0" t="0" r="0" b="0"/>
             <wp:docPr id="3" name="Picture 3"/>
             <wp:cNvGraphicFramePr>
@@ -3156,14 +3284,14 @@
                     <pic:cNvPicPr/>
                   </pic:nvPicPr>
                   <pic:blipFill rotWithShape="1">
-                    <a:blip r:embed="rId11"/>
+                    <a:blip r:embed="rId16"/>
                     <a:srcRect l="9390" t="9366" r="63177" b="70625"/>
                     <a:stretch/>
                   </pic:blipFill>
                   <pic:spPr bwMode="auto">
                     <a:xfrm>
                       <a:off x="0" y="0"/>
-                      <a:ext cx="3327593" cy="1617851"/>
+                      <a:ext cx="3024672" cy="1470573"/>
                     </a:xfrm>
                     <a:prstGeom prst="rect">
                       <a:avLst/>
@@ -5182,9 +5310,9 @@
           <w:noProof/>
         </w:rPr>
         <w:drawing>
-          <wp:inline distT="0" distB="0" distL="0" distR="0" wp14:anchorId="413C3723" wp14:editId="7D2C02AC">
-            <wp:extent cx="2954622" cy="1550133"/>
-            <wp:effectExtent l="0" t="0" r="0" b="0"/>
+          <wp:inline distT="0" distB="0" distL="0" distR="0" wp14:anchorId="413C3723" wp14:editId="4B2E82F3">
+            <wp:extent cx="2586942" cy="1357231"/>
+            <wp:effectExtent l="0" t="0" r="4445" b="0"/>
             <wp:docPr id="4" name="Picture 4"/>
             <wp:cNvGraphicFramePr>
               <a:graphicFrameLocks xmlns:a="http://schemas.openxmlformats.org/drawingml/2006/main" noChangeAspect="1"/>
@@ -5197,14 +5325,14 @@
                     <pic:cNvPicPr/>
                   </pic:nvPicPr>
                   <pic:blipFill rotWithShape="1">
-                    <a:blip r:embed="rId12"/>
+                    <a:blip r:embed="rId17"/>
                     <a:srcRect l="9390" t="9384" r="69540" b="73471"/>
                     <a:stretch/>
                   </pic:blipFill>
                   <pic:spPr bwMode="auto">
                     <a:xfrm>
                       <a:off x="0" y="0"/>
-                      <a:ext cx="2954622" cy="1550133"/>
+                      <a:ext cx="2593424" cy="1360632"/>
                     </a:xfrm>
                     <a:prstGeom prst="rect">
                       <a:avLst/>
@@ -5230,6 +5358,7 @@
         <w:rPr>
           <w:noProof/>
         </w:rPr>
+        <w:lastRenderedPageBreak/>
         <mc:AlternateContent>
           <mc:Choice Requires="wps">
             <w:drawing>
@@ -6596,13 +6725,11 @@
         <w:t>Sample:</w:t>
       </w:r>
     </w:p>
-    <w:p/>
     <w:p>
       <w:pPr>
         <w:pStyle w:val="Heading3"/>
       </w:pPr>
       <w:r>
-        <w:lastRenderedPageBreak/>
         <w:t>b</w:t>
       </w:r>
       <w:r>
@@ -6624,9 +6751,9 @@
           <w:noProof/>
         </w:rPr>
         <w:drawing>
-          <wp:inline distT="0" distB="0" distL="0" distR="0" wp14:anchorId="580B4219" wp14:editId="28F221D6">
-            <wp:extent cx="3959339" cy="1807658"/>
-            <wp:effectExtent l="0" t="0" r="3175" b="2540"/>
+          <wp:inline distT="0" distB="0" distL="0" distR="0" wp14:anchorId="580B4219" wp14:editId="2A8986E5">
+            <wp:extent cx="3357411" cy="1511300"/>
+            <wp:effectExtent l="0" t="0" r="0" b="0"/>
             <wp:docPr id="6" name="Picture 6"/>
             <wp:cNvGraphicFramePr>
               <a:graphicFrameLocks xmlns:a="http://schemas.openxmlformats.org/drawingml/2006/main" noChangeAspect="1"/>
@@ -6639,14 +6766,14 @@
                     <pic:cNvPicPr/>
                   </pic:nvPicPr>
                   <pic:blipFill rotWithShape="1">
-                    <a:blip r:embed="rId13"/>
-                    <a:srcRect l="9148" t="9071" r="65245" b="73392"/>
+                    <a:blip r:embed="rId18"/>
+                    <a:srcRect l="9148" t="9318" r="65245" b="73391"/>
                     <a:stretch/>
                   </pic:blipFill>
                   <pic:spPr bwMode="auto">
                     <a:xfrm>
                       <a:off x="0" y="0"/>
-                      <a:ext cx="3978489" cy="1816401"/>
+                      <a:ext cx="3385709" cy="1524038"/>
                     </a:xfrm>
                     <a:prstGeom prst="rect">
                       <a:avLst/>
@@ -6669,6 +6796,1514 @@
     </w:p>
     <w:p>
       <w:r>
+        <w:rPr>
+          <w:noProof/>
+        </w:rPr>
+        <mc:AlternateContent>
+          <mc:Choice Requires="wps">
+            <w:drawing>
+              <wp:anchor distT="45720" distB="45720" distL="114300" distR="114300" simplePos="0" relativeHeight="251680768" behindDoc="0" locked="0" layoutInCell="1" allowOverlap="1" wp14:anchorId="1F2C2FB2" wp14:editId="19ECEBDF">
+                <wp:simplePos x="0" y="0"/>
+                <wp:positionH relativeFrom="margin">
+                  <wp:align>right</wp:align>
+                </wp:positionH>
+                <wp:positionV relativeFrom="paragraph">
+                  <wp:posOffset>244475</wp:posOffset>
+                </wp:positionV>
+                <wp:extent cx="6627495" cy="1675130"/>
+                <wp:effectExtent l="0" t="0" r="20955" b="20320"/>
+                <wp:wrapSquare wrapText="bothSides"/>
+                <wp:docPr id="19" name="Text Box 2"/>
+                <wp:cNvGraphicFramePr>
+                  <a:graphicFrameLocks xmlns:a="http://schemas.openxmlformats.org/drawingml/2006/main"/>
+                </wp:cNvGraphicFramePr>
+                <a:graphic xmlns:a="http://schemas.openxmlformats.org/drawingml/2006/main">
+                  <a:graphicData uri="http://schemas.microsoft.com/office/word/2010/wordprocessingShape">
+                    <wps:wsp>
+                      <wps:cNvSpPr txBox="1">
+                        <a:spLocks noChangeArrowheads="1"/>
+                      </wps:cNvSpPr>
+                      <wps:spPr bwMode="auto">
+                        <a:xfrm>
+                          <a:off x="0" y="0"/>
+                          <a:ext cx="6627495" cy="1675130"/>
+                        </a:xfrm>
+                        <a:prstGeom prst="rect">
+                          <a:avLst/>
+                        </a:prstGeom>
+                        <a:solidFill>
+                          <a:srgbClr val="FFFFFF"/>
+                        </a:solidFill>
+                        <a:ln w="9525">
+                          <a:solidFill>
+                            <a:srgbClr val="000000"/>
+                          </a:solidFill>
+                          <a:miter lim="800000"/>
+                          <a:headEnd/>
+                          <a:tailEnd/>
+                        </a:ln>
+                      </wps:spPr>
+                      <wps:txbx>
+                        <w:txbxContent>
+                          <w:p>
+                            <w:pPr>
+                              <w:shd w:val="clear" w:color="auto" w:fill="FFFFFF"/>
+                              <w:rPr>
+                                <w:rFonts w:ascii="Courier New" w:eastAsia="Times New Roman" w:hAnsi="Courier New" w:cs="Courier New"/>
+                                <w:b/>
+                                <w:bCs/>
+                                <w:color w:val="000000"/>
+                                <w:sz w:val="20"/>
+                                <w:szCs w:val="20"/>
+                                <w:lang w:val="en-US" w:eastAsia="zh-CN"/>
+                              </w:rPr>
+                            </w:pPr>
+                            <w:proofErr w:type="gramStart"/>
+                            <w:r>
+                              <w:rPr>
+                                <w:rFonts w:ascii="Courier New" w:eastAsia="Times New Roman" w:hAnsi="Courier New" w:cs="Courier New"/>
+                                <w:color w:val="FF0000"/>
+                                <w:sz w:val="20"/>
+                                <w:szCs w:val="20"/>
+                                <w:shd w:val="clear" w:color="auto" w:fill="FFFF00"/>
+                                <w:lang w:val="en-US" w:eastAsia="zh-CN"/>
+                              </w:rPr>
+                              <w:t>&lt;?</w:t>
+                            </w:r>
+                            <w:r>
+                              <w:rPr>
+                                <w:rFonts w:ascii="Courier New" w:eastAsia="Times New Roman" w:hAnsi="Courier New" w:cs="Courier New"/>
+                                <w:color w:val="0000FF"/>
+                                <w:sz w:val="20"/>
+                                <w:szCs w:val="20"/>
+                                <w:lang w:val="en-US" w:eastAsia="zh-CN"/>
+                              </w:rPr>
+                              <w:t>xml</w:t>
+                            </w:r>
+                            <w:proofErr w:type="gramEnd"/>
+                            <w:r>
+                              <w:rPr>
+                                <w:rFonts w:ascii="Courier New" w:eastAsia="Times New Roman" w:hAnsi="Courier New" w:cs="Courier New"/>
+                                <w:color w:val="000000"/>
+                                <w:sz w:val="20"/>
+                                <w:szCs w:val="20"/>
+                                <w:lang w:val="en-US" w:eastAsia="zh-CN"/>
+                              </w:rPr>
+                              <w:t xml:space="preserve"> </w:t>
+                            </w:r>
+                            <w:r>
+                              <w:rPr>
+                                <w:rFonts w:ascii="Courier New" w:eastAsia="Times New Roman" w:hAnsi="Courier New" w:cs="Courier New"/>
+                                <w:color w:val="FF0000"/>
+                                <w:sz w:val="20"/>
+                                <w:szCs w:val="20"/>
+                                <w:lang w:val="en-US" w:eastAsia="zh-CN"/>
+                              </w:rPr>
+                              <w:t>version</w:t>
+                            </w:r>
+                            <w:r>
+                              <w:rPr>
+                                <w:rFonts w:ascii="Courier New" w:eastAsia="Times New Roman" w:hAnsi="Courier New" w:cs="Courier New"/>
+                                <w:color w:val="000000"/>
+                                <w:sz w:val="20"/>
+                                <w:szCs w:val="20"/>
+                                <w:lang w:val="en-US" w:eastAsia="zh-CN"/>
+                              </w:rPr>
+                              <w:t>=</w:t>
+                            </w:r>
+                            <w:r>
+                              <w:rPr>
+                                <w:rFonts w:ascii="Courier New" w:eastAsia="Times New Roman" w:hAnsi="Courier New" w:cs="Courier New"/>
+                                <w:b/>
+                                <w:bCs/>
+                                <w:color w:val="8000FF"/>
+                                <w:sz w:val="20"/>
+                                <w:szCs w:val="20"/>
+                                <w:lang w:val="en-US" w:eastAsia="zh-CN"/>
+                              </w:rPr>
+                              <w:t>"1.0"</w:t>
+                            </w:r>
+                            <w:r>
+                              <w:rPr>
+                                <w:rFonts w:ascii="Courier New" w:eastAsia="Times New Roman" w:hAnsi="Courier New" w:cs="Courier New"/>
+                                <w:color w:val="000000"/>
+                                <w:sz w:val="20"/>
+                                <w:szCs w:val="20"/>
+                                <w:lang w:val="en-US" w:eastAsia="zh-CN"/>
+                              </w:rPr>
+                              <w:t xml:space="preserve"> </w:t>
+                            </w:r>
+                            <w:r>
+                              <w:rPr>
+                                <w:rFonts w:ascii="Courier New" w:eastAsia="Times New Roman" w:hAnsi="Courier New" w:cs="Courier New"/>
+                                <w:color w:val="FF0000"/>
+                                <w:sz w:val="20"/>
+                                <w:szCs w:val="20"/>
+                                <w:lang w:val="en-US" w:eastAsia="zh-CN"/>
+                              </w:rPr>
+                              <w:t>encoding</w:t>
+                            </w:r>
+                            <w:r>
+                              <w:rPr>
+                                <w:rFonts w:ascii="Courier New" w:eastAsia="Times New Roman" w:hAnsi="Courier New" w:cs="Courier New"/>
+                                <w:color w:val="000000"/>
+                                <w:sz w:val="20"/>
+                                <w:szCs w:val="20"/>
+                                <w:lang w:val="en-US" w:eastAsia="zh-CN"/>
+                              </w:rPr>
+                              <w:t>=</w:t>
+                            </w:r>
+                            <w:r>
+                              <w:rPr>
+                                <w:rFonts w:ascii="Courier New" w:eastAsia="Times New Roman" w:hAnsi="Courier New" w:cs="Courier New"/>
+                                <w:b/>
+                                <w:bCs/>
+                                <w:color w:val="8000FF"/>
+                                <w:sz w:val="20"/>
+                                <w:szCs w:val="20"/>
+                                <w:lang w:val="en-US" w:eastAsia="zh-CN"/>
+                              </w:rPr>
+                              <w:t>"UTF-8"</w:t>
+                            </w:r>
+                            <w:r>
+                              <w:rPr>
+                                <w:rFonts w:ascii="Courier New" w:eastAsia="Times New Roman" w:hAnsi="Courier New" w:cs="Courier New"/>
+                                <w:color w:val="FF0000"/>
+                                <w:sz w:val="20"/>
+                                <w:szCs w:val="20"/>
+                                <w:shd w:val="clear" w:color="auto" w:fill="FFFF00"/>
+                                <w:lang w:val="en-US" w:eastAsia="zh-CN"/>
+                              </w:rPr>
+                              <w:t>?&gt;</w:t>
+                            </w:r>
+                          </w:p>
+                          <w:p>
+                            <w:pPr>
+                              <w:shd w:val="clear" w:color="auto" w:fill="FFFFFF"/>
+                              <w:spacing w:after="0" w:line="240" w:lineRule="auto"/>
+                              <w:jc w:val="left"/>
+                              <w:rPr>
+                                <w:rFonts w:ascii="Courier New" w:eastAsia="Times New Roman" w:hAnsi="Courier New" w:cs="Courier New"/>
+                                <w:b/>
+                                <w:bCs/>
+                                <w:color w:val="000000"/>
+                                <w:sz w:val="20"/>
+                                <w:szCs w:val="20"/>
+                                <w:lang w:val="en-US" w:eastAsia="zh-CN"/>
+                              </w:rPr>
+                            </w:pPr>
+                            <w:r>
+                              <w:rPr>
+                                <w:rFonts w:ascii="Courier New" w:eastAsia="Times New Roman" w:hAnsi="Courier New" w:cs="Courier New"/>
+                                <w:color w:val="0000FF"/>
+                                <w:sz w:val="20"/>
+                                <w:szCs w:val="20"/>
+                                <w:lang w:val="en-US" w:eastAsia="zh-CN"/>
+                              </w:rPr>
+                              <w:t>&lt;</w:t>
+                            </w:r>
+                            <w:proofErr w:type="spellStart"/>
+                            <w:r>
+                              <w:rPr>
+                                <w:rFonts w:ascii="Courier New" w:eastAsia="Times New Roman" w:hAnsi="Courier New" w:cs="Courier New"/>
+                                <w:color w:val="0000FF"/>
+                                <w:sz w:val="20"/>
+                                <w:szCs w:val="20"/>
+                                <w:lang w:val="en-US" w:eastAsia="zh-CN"/>
+                              </w:rPr>
+                              <w:t>busRequest</w:t>
+                            </w:r>
+                            <w:proofErr w:type="spellEnd"/>
+                            <w:r>
+                              <w:rPr>
+                                <w:rFonts w:ascii="Courier New" w:eastAsia="Times New Roman" w:hAnsi="Courier New" w:cs="Courier New"/>
+                                <w:color w:val="0000FF"/>
+                                <w:sz w:val="20"/>
+                                <w:szCs w:val="20"/>
+                                <w:lang w:val="en-US" w:eastAsia="zh-CN"/>
+                              </w:rPr>
+                              <w:t>&gt;</w:t>
+                            </w:r>
+                          </w:p>
+                          <w:p>
+                            <w:pPr>
+                              <w:shd w:val="clear" w:color="auto" w:fill="FFFFFF"/>
+                              <w:spacing w:after="0" w:line="240" w:lineRule="auto"/>
+                              <w:jc w:val="left"/>
+                              <w:rPr>
+                                <w:rFonts w:ascii="Courier New" w:eastAsia="Times New Roman" w:hAnsi="Courier New" w:cs="Courier New"/>
+                                <w:b/>
+                                <w:bCs/>
+                                <w:color w:val="000000"/>
+                                <w:sz w:val="20"/>
+                                <w:szCs w:val="20"/>
+                                <w:lang w:val="en-US" w:eastAsia="zh-CN"/>
+                              </w:rPr>
+                            </w:pPr>
+                            <w:r>
+                              <w:rPr>
+                                <w:rFonts w:ascii="Courier New" w:eastAsia="Times New Roman" w:hAnsi="Courier New" w:cs="Courier New"/>
+                                <w:b/>
+                                <w:bCs/>
+                                <w:color w:val="000000"/>
+                                <w:sz w:val="20"/>
+                                <w:szCs w:val="20"/>
+                                <w:lang w:val="en-US" w:eastAsia="zh-CN"/>
+                              </w:rPr>
+                              <w:t xml:space="preserve">     </w:t>
+                            </w:r>
+                            <w:r>
+                              <w:rPr>
+                                <w:rFonts w:ascii="Courier New" w:eastAsia="Times New Roman" w:hAnsi="Courier New" w:cs="Courier New"/>
+                                <w:color w:val="0000FF"/>
+                                <w:sz w:val="20"/>
+                                <w:szCs w:val="20"/>
+                                <w:lang w:val="en-US" w:eastAsia="zh-CN"/>
+                              </w:rPr>
+                              <w:t>&lt;station&gt;</w:t>
+                            </w:r>
+                            <w:r>
+                              <w:rPr>
+                                <w:rFonts w:ascii="Courier New" w:eastAsia="Times New Roman" w:hAnsi="Courier New" w:cs="Courier New"/>
+                                <w:b/>
+                                <w:bCs/>
+                                <w:color w:val="000000"/>
+                                <w:sz w:val="20"/>
+                                <w:szCs w:val="20"/>
+                                <w:lang w:val="en-US" w:eastAsia="zh-CN"/>
+                              </w:rPr>
+                              <w:t>Tanah Merah Station</w:t>
+                            </w:r>
+                            <w:r>
+                              <w:rPr>
+                                <w:rFonts w:ascii="Courier New" w:eastAsia="Times New Roman" w:hAnsi="Courier New" w:cs="Courier New"/>
+                                <w:color w:val="0000FF"/>
+                                <w:sz w:val="20"/>
+                                <w:szCs w:val="20"/>
+                                <w:lang w:val="en-US" w:eastAsia="zh-CN"/>
+                              </w:rPr>
+                              <w:t>&lt;/station&gt;</w:t>
+                            </w:r>
+                          </w:p>
+                          <w:p>
+                            <w:pPr>
+                              <w:shd w:val="clear" w:color="auto" w:fill="FFFFFF"/>
+                              <w:spacing w:after="0" w:line="240" w:lineRule="auto"/>
+                              <w:jc w:val="left"/>
+                              <w:rPr>
+                                <w:rFonts w:ascii="Courier New" w:eastAsia="Times New Roman" w:hAnsi="Courier New" w:cs="Courier New"/>
+                                <w:b/>
+                                <w:bCs/>
+                                <w:color w:val="000000"/>
+                                <w:sz w:val="20"/>
+                                <w:szCs w:val="20"/>
+                                <w:lang w:val="en-US" w:eastAsia="zh-CN"/>
+                              </w:rPr>
+                            </w:pPr>
+                            <w:r>
+                              <w:rPr>
+                                <w:rFonts w:ascii="Courier New" w:eastAsia="Times New Roman" w:hAnsi="Courier New" w:cs="Courier New"/>
+                                <w:b/>
+                                <w:bCs/>
+                                <w:color w:val="000000"/>
+                                <w:sz w:val="20"/>
+                                <w:szCs w:val="20"/>
+                                <w:lang w:val="en-US" w:eastAsia="zh-CN"/>
+                              </w:rPr>
+                              <w:t xml:space="preserve">     </w:t>
+                            </w:r>
+                            <w:r>
+                              <w:rPr>
+                                <w:rFonts w:ascii="Courier New" w:eastAsia="Times New Roman" w:hAnsi="Courier New" w:cs="Courier New"/>
+                                <w:color w:val="0000FF"/>
+                                <w:sz w:val="20"/>
+                                <w:szCs w:val="20"/>
+                                <w:lang w:val="en-US" w:eastAsia="zh-CN"/>
+                              </w:rPr>
+                              <w:t>&lt;reason&gt;</w:t>
+                            </w:r>
+                            <w:r>
+                              <w:rPr>
+                                <w:rFonts w:ascii="Courier New" w:eastAsia="Times New Roman" w:hAnsi="Courier New" w:cs="Courier New"/>
+                                <w:b/>
+                                <w:bCs/>
+                                <w:color w:val="000000"/>
+                                <w:sz w:val="20"/>
+                                <w:szCs w:val="20"/>
+                                <w:lang w:val="en-US" w:eastAsia="zh-CN"/>
+                              </w:rPr>
+                              <w:t>Train Fault</w:t>
+                            </w:r>
+                            <w:r>
+                              <w:rPr>
+                                <w:rFonts w:ascii="Courier New" w:eastAsia="Times New Roman" w:hAnsi="Courier New" w:cs="Courier New"/>
+                                <w:color w:val="0000FF"/>
+                                <w:sz w:val="20"/>
+                                <w:szCs w:val="20"/>
+                                <w:lang w:val="en-US" w:eastAsia="zh-CN"/>
+                              </w:rPr>
+                              <w:t>&lt;/reason&gt;</w:t>
+                            </w:r>
+                          </w:p>
+                          <w:p>
+                            <w:pPr>
+                              <w:shd w:val="clear" w:color="auto" w:fill="FFFFFF"/>
+                              <w:spacing w:after="0" w:line="240" w:lineRule="auto"/>
+                              <w:jc w:val="left"/>
+                              <w:rPr>
+                                <w:rFonts w:ascii="Courier New" w:eastAsia="Times New Roman" w:hAnsi="Courier New" w:cs="Courier New"/>
+                                <w:b/>
+                                <w:bCs/>
+                                <w:color w:val="000000"/>
+                                <w:sz w:val="20"/>
+                                <w:szCs w:val="20"/>
+                                <w:lang w:val="en-US" w:eastAsia="zh-CN"/>
+                              </w:rPr>
+                            </w:pPr>
+                            <w:r>
+                              <w:rPr>
+                                <w:rFonts w:ascii="Courier New" w:eastAsia="Times New Roman" w:hAnsi="Courier New" w:cs="Courier New"/>
+                                <w:b/>
+                                <w:bCs/>
+                                <w:color w:val="000000"/>
+                                <w:sz w:val="20"/>
+                                <w:szCs w:val="20"/>
+                                <w:lang w:val="en-US" w:eastAsia="zh-CN"/>
+                              </w:rPr>
+                              <w:t xml:space="preserve">     </w:t>
+                            </w:r>
+                            <w:r>
+                              <w:rPr>
+                                <w:rFonts w:ascii="Courier New" w:eastAsia="Times New Roman" w:hAnsi="Courier New" w:cs="Courier New"/>
+                                <w:color w:val="0000FF"/>
+                                <w:sz w:val="20"/>
+                                <w:szCs w:val="20"/>
+                                <w:lang w:val="en-US" w:eastAsia="zh-CN"/>
+                              </w:rPr>
+                              <w:t>&lt;timestamp&gt;</w:t>
+                            </w:r>
+                            <w:r>
+                              <w:rPr>
+                                <w:rFonts w:ascii="Courier New" w:eastAsia="Times New Roman" w:hAnsi="Courier New" w:cs="Courier New"/>
+                                <w:b/>
+                                <w:bCs/>
+                                <w:color w:val="000000"/>
+                                <w:sz w:val="20"/>
+                                <w:szCs w:val="20"/>
+                                <w:lang w:val="en-US" w:eastAsia="zh-CN"/>
+                              </w:rPr>
+                              <w:t>2018-02-20T09:00:00</w:t>
+                            </w:r>
+                            <w:r>
+                              <w:rPr>
+                                <w:rFonts w:ascii="Courier New" w:eastAsia="Times New Roman" w:hAnsi="Courier New" w:cs="Courier New"/>
+                                <w:color w:val="0000FF"/>
+                                <w:sz w:val="20"/>
+                                <w:szCs w:val="20"/>
+                                <w:lang w:val="en-US" w:eastAsia="zh-CN"/>
+                              </w:rPr>
+                              <w:t>&lt;/timestamp&gt;</w:t>
+                            </w:r>
+                          </w:p>
+                          <w:p>
+                            <w:pPr>
+                              <w:shd w:val="clear" w:color="auto" w:fill="FFFFFF"/>
+                              <w:spacing w:after="0" w:line="240" w:lineRule="auto"/>
+                              <w:jc w:val="left"/>
+                              <w:rPr>
+                                <w:rFonts w:ascii="Courier New" w:eastAsia="Times New Roman" w:hAnsi="Courier New" w:cs="Courier New"/>
+                                <w:b/>
+                                <w:bCs/>
+                                <w:color w:val="000000"/>
+                                <w:sz w:val="20"/>
+                                <w:szCs w:val="20"/>
+                                <w:lang w:val="en-US" w:eastAsia="zh-CN"/>
+                              </w:rPr>
+                            </w:pPr>
+                            <w:r>
+                              <w:rPr>
+                                <w:rFonts w:ascii="Courier New" w:eastAsia="Times New Roman" w:hAnsi="Courier New" w:cs="Courier New"/>
+                                <w:b/>
+                                <w:bCs/>
+                                <w:color w:val="000000"/>
+                                <w:sz w:val="20"/>
+                                <w:szCs w:val="20"/>
+                                <w:lang w:val="en-US" w:eastAsia="zh-CN"/>
+                              </w:rPr>
+                              <w:t xml:space="preserve">     </w:t>
+                            </w:r>
+                            <w:r>
+                              <w:rPr>
+                                <w:rFonts w:ascii="Courier New" w:eastAsia="Times New Roman" w:hAnsi="Courier New" w:cs="Courier New"/>
+                                <w:color w:val="0000FF"/>
+                                <w:sz w:val="20"/>
+                                <w:szCs w:val="20"/>
+                                <w:lang w:val="en-US" w:eastAsia="zh-CN"/>
+                              </w:rPr>
+                              <w:t>&lt;</w:t>
+                            </w:r>
+                            <w:proofErr w:type="spellStart"/>
+                            <w:r>
+                              <w:rPr>
+                                <w:rFonts w:ascii="Courier New" w:eastAsia="Times New Roman" w:hAnsi="Courier New" w:cs="Courier New"/>
+                                <w:color w:val="0000FF"/>
+                                <w:sz w:val="20"/>
+                                <w:szCs w:val="20"/>
+                                <w:lang w:val="en-US" w:eastAsia="zh-CN"/>
+                              </w:rPr>
+                              <w:t>coords</w:t>
+                            </w:r>
+                            <w:proofErr w:type="spellEnd"/>
+                            <w:r>
+                              <w:rPr>
+                                <w:rFonts w:ascii="Courier New" w:eastAsia="Times New Roman" w:hAnsi="Courier New" w:cs="Courier New"/>
+                                <w:color w:val="0000FF"/>
+                                <w:sz w:val="20"/>
+                                <w:szCs w:val="20"/>
+                                <w:lang w:val="en-US" w:eastAsia="zh-CN"/>
+                              </w:rPr>
+                              <w:t>&gt;</w:t>
+                            </w:r>
+                          </w:p>
+                          <w:p>
+                            <w:pPr>
+                              <w:shd w:val="clear" w:color="auto" w:fill="FFFFFF"/>
+                              <w:spacing w:after="0" w:line="240" w:lineRule="auto"/>
+                              <w:jc w:val="left"/>
+                              <w:rPr>
+                                <w:rFonts w:ascii="Courier New" w:eastAsia="Times New Roman" w:hAnsi="Courier New" w:cs="Courier New"/>
+                                <w:b/>
+                                <w:bCs/>
+                                <w:color w:val="000000"/>
+                                <w:sz w:val="20"/>
+                                <w:szCs w:val="20"/>
+                                <w:lang w:val="en-US" w:eastAsia="zh-CN"/>
+                              </w:rPr>
+                            </w:pPr>
+                            <w:r>
+                              <w:rPr>
+                                <w:rFonts w:ascii="Courier New" w:eastAsia="Times New Roman" w:hAnsi="Courier New" w:cs="Courier New"/>
+                                <w:b/>
+                                <w:bCs/>
+                                <w:color w:val="000000"/>
+                                <w:sz w:val="20"/>
+                                <w:szCs w:val="20"/>
+                                <w:lang w:val="en-US" w:eastAsia="zh-CN"/>
+                              </w:rPr>
+                              <w:t xml:space="preserve">        </w:t>
+                            </w:r>
+                            <w:r>
+                              <w:rPr>
+                                <w:rFonts w:ascii="Courier New" w:eastAsia="Times New Roman" w:hAnsi="Courier New" w:cs="Courier New"/>
+                                <w:color w:val="0000FF"/>
+                                <w:sz w:val="20"/>
+                                <w:szCs w:val="20"/>
+                                <w:lang w:val="en-US" w:eastAsia="zh-CN"/>
+                              </w:rPr>
+                              <w:t>&lt;</w:t>
+                            </w:r>
+                            <w:proofErr w:type="spellStart"/>
+                            <w:r>
+                              <w:rPr>
+                                <w:rFonts w:ascii="Courier New" w:eastAsia="Times New Roman" w:hAnsi="Courier New" w:cs="Courier New"/>
+                                <w:color w:val="0000FF"/>
+                                <w:sz w:val="20"/>
+                                <w:szCs w:val="20"/>
+                                <w:lang w:val="en-US" w:eastAsia="zh-CN"/>
+                              </w:rPr>
+                              <w:t>lat</w:t>
+                            </w:r>
+                            <w:proofErr w:type="spellEnd"/>
+                            <w:r>
+                              <w:rPr>
+                                <w:rFonts w:ascii="Courier New" w:eastAsia="Times New Roman" w:hAnsi="Courier New" w:cs="Courier New"/>
+                                <w:color w:val="0000FF"/>
+                                <w:sz w:val="20"/>
+                                <w:szCs w:val="20"/>
+                                <w:lang w:val="en-US" w:eastAsia="zh-CN"/>
+                              </w:rPr>
+                              <w:t>&gt;</w:t>
+                            </w:r>
+                            <w:r>
+                              <w:rPr>
+                                <w:rFonts w:ascii="Courier New" w:eastAsia="Times New Roman" w:hAnsi="Courier New" w:cs="Courier New"/>
+                                <w:b/>
+                                <w:bCs/>
+                                <w:color w:val="000000"/>
+                                <w:sz w:val="20"/>
+                                <w:szCs w:val="20"/>
+                                <w:lang w:val="en-US" w:eastAsia="zh-CN"/>
+                              </w:rPr>
+                              <w:t>1.3272383</w:t>
+                            </w:r>
+                            <w:r>
+                              <w:rPr>
+                                <w:rFonts w:ascii="Courier New" w:eastAsia="Times New Roman" w:hAnsi="Courier New" w:cs="Courier New"/>
+                                <w:color w:val="0000FF"/>
+                                <w:sz w:val="20"/>
+                                <w:szCs w:val="20"/>
+                                <w:lang w:val="en-US" w:eastAsia="zh-CN"/>
+                              </w:rPr>
+                              <w:t>&lt;/</w:t>
+                            </w:r>
+                            <w:proofErr w:type="spellStart"/>
+                            <w:r>
+                              <w:rPr>
+                                <w:rFonts w:ascii="Courier New" w:eastAsia="Times New Roman" w:hAnsi="Courier New" w:cs="Courier New"/>
+                                <w:color w:val="0000FF"/>
+                                <w:sz w:val="20"/>
+                                <w:szCs w:val="20"/>
+                                <w:lang w:val="en-US" w:eastAsia="zh-CN"/>
+                              </w:rPr>
+                              <w:t>lat</w:t>
+                            </w:r>
+                            <w:proofErr w:type="spellEnd"/>
+                            <w:r>
+                              <w:rPr>
+                                <w:rFonts w:ascii="Courier New" w:eastAsia="Times New Roman" w:hAnsi="Courier New" w:cs="Courier New"/>
+                                <w:color w:val="0000FF"/>
+                                <w:sz w:val="20"/>
+                                <w:szCs w:val="20"/>
+                                <w:lang w:val="en-US" w:eastAsia="zh-CN"/>
+                              </w:rPr>
+                              <w:t>&gt;</w:t>
+                            </w:r>
+                          </w:p>
+                          <w:p>
+                            <w:pPr>
+                              <w:shd w:val="clear" w:color="auto" w:fill="FFFFFF"/>
+                              <w:spacing w:after="0" w:line="240" w:lineRule="auto"/>
+                              <w:jc w:val="left"/>
+                              <w:rPr>
+                                <w:rFonts w:ascii="Courier New" w:eastAsia="Times New Roman" w:hAnsi="Courier New" w:cs="Courier New"/>
+                                <w:b/>
+                                <w:bCs/>
+                                <w:color w:val="000000"/>
+                                <w:sz w:val="20"/>
+                                <w:szCs w:val="20"/>
+                                <w:lang w:val="en-US" w:eastAsia="zh-CN"/>
+                              </w:rPr>
+                            </w:pPr>
+                            <w:r>
+                              <w:rPr>
+                                <w:rFonts w:ascii="Courier New" w:eastAsia="Times New Roman" w:hAnsi="Courier New" w:cs="Courier New"/>
+                                <w:b/>
+                                <w:bCs/>
+                                <w:color w:val="000000"/>
+                                <w:sz w:val="20"/>
+                                <w:szCs w:val="20"/>
+                                <w:lang w:val="en-US" w:eastAsia="zh-CN"/>
+                              </w:rPr>
+                              <w:t xml:space="preserve">        </w:t>
+                            </w:r>
+                            <w:r>
+                              <w:rPr>
+                                <w:rFonts w:ascii="Courier New" w:eastAsia="Times New Roman" w:hAnsi="Courier New" w:cs="Courier New"/>
+                                <w:color w:val="0000FF"/>
+                                <w:sz w:val="20"/>
+                                <w:szCs w:val="20"/>
+                                <w:lang w:val="en-US" w:eastAsia="zh-CN"/>
+                              </w:rPr>
+                              <w:t>&lt;long&gt;</w:t>
+                            </w:r>
+                            <w:r>
+                              <w:rPr>
+                                <w:rFonts w:ascii="Courier New" w:eastAsia="Times New Roman" w:hAnsi="Courier New" w:cs="Courier New"/>
+                                <w:b/>
+                                <w:bCs/>
+                                <w:color w:val="000000"/>
+                                <w:sz w:val="20"/>
+                                <w:szCs w:val="20"/>
+                                <w:lang w:val="en-US" w:eastAsia="zh-CN"/>
+                              </w:rPr>
+                              <w:t>103.9443528</w:t>
+                            </w:r>
+                            <w:r>
+                              <w:rPr>
+                                <w:rFonts w:ascii="Courier New" w:eastAsia="Times New Roman" w:hAnsi="Courier New" w:cs="Courier New"/>
+                                <w:color w:val="0000FF"/>
+                                <w:sz w:val="20"/>
+                                <w:szCs w:val="20"/>
+                                <w:lang w:val="en-US" w:eastAsia="zh-CN"/>
+                              </w:rPr>
+                              <w:t>&lt;/long&gt;</w:t>
+                            </w:r>
+                            <w:r>
+                              <w:rPr>
+                                <w:rFonts w:ascii="Courier New" w:eastAsia="Times New Roman" w:hAnsi="Courier New" w:cs="Courier New"/>
+                                <w:b/>
+                                <w:bCs/>
+                                <w:color w:val="000000"/>
+                                <w:sz w:val="20"/>
+                                <w:szCs w:val="20"/>
+                                <w:lang w:val="en-US" w:eastAsia="zh-CN"/>
+                              </w:rPr>
+                              <w:t xml:space="preserve">     </w:t>
+                            </w:r>
+                          </w:p>
+                          <w:p>
+                            <w:pPr>
+                              <w:shd w:val="clear" w:color="auto" w:fill="FFFFFF"/>
+                              <w:spacing w:after="0" w:line="240" w:lineRule="auto"/>
+                              <w:jc w:val="left"/>
+                              <w:rPr>
+                                <w:rFonts w:ascii="Courier New" w:eastAsia="Times New Roman" w:hAnsi="Courier New" w:cs="Courier New"/>
+                                <w:b/>
+                                <w:bCs/>
+                                <w:color w:val="000000"/>
+                                <w:sz w:val="20"/>
+                                <w:szCs w:val="20"/>
+                                <w:lang w:val="en-US" w:eastAsia="zh-CN"/>
+                              </w:rPr>
+                            </w:pPr>
+                            <w:r>
+                              <w:rPr>
+                                <w:rFonts w:ascii="Courier New" w:eastAsia="Times New Roman" w:hAnsi="Courier New" w:cs="Courier New"/>
+                                <w:b/>
+                                <w:bCs/>
+                                <w:color w:val="000000"/>
+                                <w:sz w:val="20"/>
+                                <w:szCs w:val="20"/>
+                                <w:lang w:val="en-US" w:eastAsia="zh-CN"/>
+                              </w:rPr>
+                              <w:t xml:space="preserve">     </w:t>
+                            </w:r>
+                            <w:r>
+                              <w:rPr>
+                                <w:rFonts w:ascii="Courier New" w:eastAsia="Times New Roman" w:hAnsi="Courier New" w:cs="Courier New"/>
+                                <w:color w:val="0000FF"/>
+                                <w:sz w:val="20"/>
+                                <w:szCs w:val="20"/>
+                                <w:lang w:val="en-US" w:eastAsia="zh-CN"/>
+                              </w:rPr>
+                              <w:t>&lt;/</w:t>
+                            </w:r>
+                            <w:proofErr w:type="spellStart"/>
+                            <w:r>
+                              <w:rPr>
+                                <w:rFonts w:ascii="Courier New" w:eastAsia="Times New Roman" w:hAnsi="Courier New" w:cs="Courier New"/>
+                                <w:color w:val="0000FF"/>
+                                <w:sz w:val="20"/>
+                                <w:szCs w:val="20"/>
+                                <w:lang w:val="en-US" w:eastAsia="zh-CN"/>
+                              </w:rPr>
+                              <w:t>coords</w:t>
+                            </w:r>
+                            <w:proofErr w:type="spellEnd"/>
+                            <w:r>
+                              <w:rPr>
+                                <w:rFonts w:ascii="Courier New" w:eastAsia="Times New Roman" w:hAnsi="Courier New" w:cs="Courier New"/>
+                                <w:color w:val="0000FF"/>
+                                <w:sz w:val="20"/>
+                                <w:szCs w:val="20"/>
+                                <w:lang w:val="en-US" w:eastAsia="zh-CN"/>
+                              </w:rPr>
+                              <w:t>&gt;</w:t>
+                            </w:r>
+                            <w:r>
+                              <w:rPr>
+                                <w:rFonts w:ascii="Courier New" w:eastAsia="Times New Roman" w:hAnsi="Courier New" w:cs="Courier New"/>
+                                <w:b/>
+                                <w:bCs/>
+                                <w:color w:val="000000"/>
+                                <w:sz w:val="20"/>
+                                <w:szCs w:val="20"/>
+                                <w:lang w:val="en-US" w:eastAsia="zh-CN"/>
+                              </w:rPr>
+                              <w:t xml:space="preserve"> </w:t>
+                            </w:r>
+                          </w:p>
+                          <w:p>
+                            <w:pPr>
+                              <w:shd w:val="clear" w:color="auto" w:fill="FFFFFF"/>
+                              <w:spacing w:after="0" w:line="240" w:lineRule="auto"/>
+                              <w:jc w:val="left"/>
+                              <w:rPr>
+                                <w:rFonts w:ascii="Times New Roman" w:eastAsia="Times New Roman" w:hAnsi="Times New Roman" w:cs="Times New Roman"/>
+                                <w:sz w:val="24"/>
+                                <w:szCs w:val="24"/>
+                                <w:lang w:val="en-US" w:eastAsia="zh-CN"/>
+                              </w:rPr>
+                            </w:pPr>
+                            <w:r>
+                              <w:rPr>
+                                <w:rFonts w:ascii="Courier New" w:eastAsia="Times New Roman" w:hAnsi="Courier New" w:cs="Courier New"/>
+                                <w:color w:val="0000FF"/>
+                                <w:sz w:val="20"/>
+                                <w:szCs w:val="20"/>
+                                <w:lang w:val="en-US" w:eastAsia="zh-CN"/>
+                              </w:rPr>
+                              <w:t>&lt;/</w:t>
+                            </w:r>
+                            <w:proofErr w:type="spellStart"/>
+                            <w:r>
+                              <w:rPr>
+                                <w:rFonts w:ascii="Courier New" w:eastAsia="Times New Roman" w:hAnsi="Courier New" w:cs="Courier New"/>
+                                <w:color w:val="0000FF"/>
+                                <w:sz w:val="20"/>
+                                <w:szCs w:val="20"/>
+                                <w:lang w:val="en-US" w:eastAsia="zh-CN"/>
+                              </w:rPr>
+                              <w:t>busRequest</w:t>
+                            </w:r>
+                            <w:proofErr w:type="spellEnd"/>
+                            <w:r>
+                              <w:rPr>
+                                <w:rFonts w:ascii="Courier New" w:eastAsia="Times New Roman" w:hAnsi="Courier New" w:cs="Courier New"/>
+                                <w:color w:val="0000FF"/>
+                                <w:sz w:val="20"/>
+                                <w:szCs w:val="20"/>
+                                <w:lang w:val="en-US" w:eastAsia="zh-CN"/>
+                              </w:rPr>
+                              <w:t>&gt;</w:t>
+                            </w:r>
+                          </w:p>
+                          <w:p/>
+                        </w:txbxContent>
+                      </wps:txbx>
+                      <wps:bodyPr rot="0" vert="horz" wrap="square" lIns="91440" tIns="45720" rIns="91440" bIns="45720" anchor="t" anchorCtr="0">
+                        <a:noAutofit/>
+                      </wps:bodyPr>
+                    </wps:wsp>
+                  </a:graphicData>
+                </a:graphic>
+                <wp14:sizeRelH relativeFrom="margin">
+                  <wp14:pctWidth>0</wp14:pctWidth>
+                </wp14:sizeRelH>
+                <wp14:sizeRelV relativeFrom="margin">
+                  <wp14:pctHeight>0</wp14:pctHeight>
+                </wp14:sizeRelV>
+              </wp:anchor>
+            </w:drawing>
+          </mc:Choice>
+          <mc:Fallback>
+            <w:pict>
+              <v:shape w14:anchorId="1F2C2FB2" id="_x0000_s1030" type="#_x0000_t202" style="position:absolute;left:0;text-align:left;margin-left:470.65pt;margin-top:19.25pt;width:521.85pt;height:131.9pt;z-index:251680768;visibility:visible;mso-wrap-style:square;mso-width-percent:0;mso-height-percent:0;mso-wrap-distance-left:9pt;mso-wrap-distance-top:3.6pt;mso-wrap-distance-right:9pt;mso-wrap-distance-bottom:3.6pt;mso-position-horizontal:right;mso-position-horizontal-relative:margin;mso-position-vertical:absolute;mso-position-vertical-relative:text;mso-width-percent:0;mso-height-percent:0;mso-width-relative:margin;mso-height-relative:margin;v-text-anchor:top" o:gfxdata="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">
+                <v:textbox>
+                  <w:txbxContent>
+                    <w:p>
+                      <w:pPr>
+                        <w:shd w:val="clear" w:color="auto" w:fill="FFFFFF"/>
+                        <w:rPr>
+                          <w:rFonts w:ascii="Courier New" w:eastAsia="Times New Roman" w:hAnsi="Courier New" w:cs="Courier New"/>
+                          <w:b/>
+                          <w:bCs/>
+                          <w:color w:val="000000"/>
+                          <w:sz w:val="20"/>
+                          <w:szCs w:val="20"/>
+                          <w:lang w:val="en-US" w:eastAsia="zh-CN"/>
+                        </w:rPr>
+                      </w:pPr>
+                      <w:proofErr w:type="gramStart"/>
+                      <w:r>
+                        <w:rPr>
+                          <w:rFonts w:ascii="Courier New" w:eastAsia="Times New Roman" w:hAnsi="Courier New" w:cs="Courier New"/>
+                          <w:color w:val="FF0000"/>
+                          <w:sz w:val="20"/>
+                          <w:szCs w:val="20"/>
+                          <w:shd w:val="clear" w:color="auto" w:fill="FFFF00"/>
+                          <w:lang w:val="en-US" w:eastAsia="zh-CN"/>
+                        </w:rPr>
+                        <w:t>&lt;?</w:t>
+                      </w:r>
+                      <w:r>
+                        <w:rPr>
+                          <w:rFonts w:ascii="Courier New" w:eastAsia="Times New Roman" w:hAnsi="Courier New" w:cs="Courier New"/>
+                          <w:color w:val="0000FF"/>
+                          <w:sz w:val="20"/>
+                          <w:szCs w:val="20"/>
+                          <w:lang w:val="en-US" w:eastAsia="zh-CN"/>
+                        </w:rPr>
+                        <w:t>xml</w:t>
+                      </w:r>
+                      <w:proofErr w:type="gramEnd"/>
+                      <w:r>
+                        <w:rPr>
+                          <w:rFonts w:ascii="Courier New" w:eastAsia="Times New Roman" w:hAnsi="Courier New" w:cs="Courier New"/>
+                          <w:color w:val="000000"/>
+                          <w:sz w:val="20"/>
+                          <w:szCs w:val="20"/>
+                          <w:lang w:val="en-US" w:eastAsia="zh-CN"/>
+                        </w:rPr>
+                        <w:t xml:space="preserve"> </w:t>
+                      </w:r>
+                      <w:r>
+                        <w:rPr>
+                          <w:rFonts w:ascii="Courier New" w:eastAsia="Times New Roman" w:hAnsi="Courier New" w:cs="Courier New"/>
+                          <w:color w:val="FF0000"/>
+                          <w:sz w:val="20"/>
+                          <w:szCs w:val="20"/>
+                          <w:lang w:val="en-US" w:eastAsia="zh-CN"/>
+                        </w:rPr>
+                        <w:t>version</w:t>
+                      </w:r>
+                      <w:r>
+                        <w:rPr>
+                          <w:rFonts w:ascii="Courier New" w:eastAsia="Times New Roman" w:hAnsi="Courier New" w:cs="Courier New"/>
+                          <w:color w:val="000000"/>
+                          <w:sz w:val="20"/>
+                          <w:szCs w:val="20"/>
+                          <w:lang w:val="en-US" w:eastAsia="zh-CN"/>
+                        </w:rPr>
+                        <w:t>=</w:t>
+                      </w:r>
+                      <w:r>
+                        <w:rPr>
+                          <w:rFonts w:ascii="Courier New" w:eastAsia="Times New Roman" w:hAnsi="Courier New" w:cs="Courier New"/>
+                          <w:b/>
+                          <w:bCs/>
+                          <w:color w:val="8000FF"/>
+                          <w:sz w:val="20"/>
+                          <w:szCs w:val="20"/>
+                          <w:lang w:val="en-US" w:eastAsia="zh-CN"/>
+                        </w:rPr>
+                        <w:t>"1.0"</w:t>
+                      </w:r>
+                      <w:r>
+                        <w:rPr>
+                          <w:rFonts w:ascii="Courier New" w:eastAsia="Times New Roman" w:hAnsi="Courier New" w:cs="Courier New"/>
+                          <w:color w:val="000000"/>
+                          <w:sz w:val="20"/>
+                          <w:szCs w:val="20"/>
+                          <w:lang w:val="en-US" w:eastAsia="zh-CN"/>
+                        </w:rPr>
+                        <w:t xml:space="preserve"> </w:t>
+                      </w:r>
+                      <w:r>
+                        <w:rPr>
+                          <w:rFonts w:ascii="Courier New" w:eastAsia="Times New Roman" w:hAnsi="Courier New" w:cs="Courier New"/>
+                          <w:color w:val="FF0000"/>
+                          <w:sz w:val="20"/>
+                          <w:szCs w:val="20"/>
+                          <w:lang w:val="en-US" w:eastAsia="zh-CN"/>
+                        </w:rPr>
+                        <w:t>encoding</w:t>
+                      </w:r>
+                      <w:r>
+                        <w:rPr>
+                          <w:rFonts w:ascii="Courier New" w:eastAsia="Times New Roman" w:hAnsi="Courier New" w:cs="Courier New"/>
+                          <w:color w:val="000000"/>
+                          <w:sz w:val="20"/>
+                          <w:szCs w:val="20"/>
+                          <w:lang w:val="en-US" w:eastAsia="zh-CN"/>
+                        </w:rPr>
+                        <w:t>=</w:t>
+                      </w:r>
+                      <w:r>
+                        <w:rPr>
+                          <w:rFonts w:ascii="Courier New" w:eastAsia="Times New Roman" w:hAnsi="Courier New" w:cs="Courier New"/>
+                          <w:b/>
+                          <w:bCs/>
+                          <w:color w:val="8000FF"/>
+                          <w:sz w:val="20"/>
+                          <w:szCs w:val="20"/>
+                          <w:lang w:val="en-US" w:eastAsia="zh-CN"/>
+                        </w:rPr>
+                        <w:t>"UTF-8"</w:t>
+                      </w:r>
+                      <w:r>
+                        <w:rPr>
+                          <w:rFonts w:ascii="Courier New" w:eastAsia="Times New Roman" w:hAnsi="Courier New" w:cs="Courier New"/>
+                          <w:color w:val="FF0000"/>
+                          <w:sz w:val="20"/>
+                          <w:szCs w:val="20"/>
+                          <w:shd w:val="clear" w:color="auto" w:fill="FFFF00"/>
+                          <w:lang w:val="en-US" w:eastAsia="zh-CN"/>
+                        </w:rPr>
+                        <w:t>?&gt;</w:t>
+                      </w:r>
+                    </w:p>
+                    <w:p>
+                      <w:pPr>
+                        <w:shd w:val="clear" w:color="auto" w:fill="FFFFFF"/>
+                        <w:spacing w:after="0" w:line="240" w:lineRule="auto"/>
+                        <w:jc w:val="left"/>
+                        <w:rPr>
+                          <w:rFonts w:ascii="Courier New" w:eastAsia="Times New Roman" w:hAnsi="Courier New" w:cs="Courier New"/>
+                          <w:b/>
+                          <w:bCs/>
+                          <w:color w:val="000000"/>
+                          <w:sz w:val="20"/>
+                          <w:szCs w:val="20"/>
+                          <w:lang w:val="en-US" w:eastAsia="zh-CN"/>
+                        </w:rPr>
+                      </w:pPr>
+                      <w:r>
+                        <w:rPr>
+                          <w:rFonts w:ascii="Courier New" w:eastAsia="Times New Roman" w:hAnsi="Courier New" w:cs="Courier New"/>
+                          <w:color w:val="0000FF"/>
+                          <w:sz w:val="20"/>
+                          <w:szCs w:val="20"/>
+                          <w:lang w:val="en-US" w:eastAsia="zh-CN"/>
+                        </w:rPr>
+                        <w:t>&lt;</w:t>
+                      </w:r>
+                      <w:proofErr w:type="spellStart"/>
+                      <w:r>
+                        <w:rPr>
+                          <w:rFonts w:ascii="Courier New" w:eastAsia="Times New Roman" w:hAnsi="Courier New" w:cs="Courier New"/>
+                          <w:color w:val="0000FF"/>
+                          <w:sz w:val="20"/>
+                          <w:szCs w:val="20"/>
+                          <w:lang w:val="en-US" w:eastAsia="zh-CN"/>
+                        </w:rPr>
+                        <w:t>busRequest</w:t>
+                      </w:r>
+                      <w:proofErr w:type="spellEnd"/>
+                      <w:r>
+                        <w:rPr>
+                          <w:rFonts w:ascii="Courier New" w:eastAsia="Times New Roman" w:hAnsi="Courier New" w:cs="Courier New"/>
+                          <w:color w:val="0000FF"/>
+                          <w:sz w:val="20"/>
+                          <w:szCs w:val="20"/>
+                          <w:lang w:val="en-US" w:eastAsia="zh-CN"/>
+                        </w:rPr>
+                        <w:t>&gt;</w:t>
+                      </w:r>
+                    </w:p>
+                    <w:p>
+                      <w:pPr>
+                        <w:shd w:val="clear" w:color="auto" w:fill="FFFFFF"/>
+                        <w:spacing w:after="0" w:line="240" w:lineRule="auto"/>
+                        <w:jc w:val="left"/>
+                        <w:rPr>
+                          <w:rFonts w:ascii="Courier New" w:eastAsia="Times New Roman" w:hAnsi="Courier New" w:cs="Courier New"/>
+                          <w:b/>
+                          <w:bCs/>
+                          <w:color w:val="000000"/>
+                          <w:sz w:val="20"/>
+                          <w:szCs w:val="20"/>
+                          <w:lang w:val="en-US" w:eastAsia="zh-CN"/>
+                        </w:rPr>
+                      </w:pPr>
+                      <w:r>
+                        <w:rPr>
+                          <w:rFonts w:ascii="Courier New" w:eastAsia="Times New Roman" w:hAnsi="Courier New" w:cs="Courier New"/>
+                          <w:b/>
+                          <w:bCs/>
+                          <w:color w:val="000000"/>
+                          <w:sz w:val="20"/>
+                          <w:szCs w:val="20"/>
+                          <w:lang w:val="en-US" w:eastAsia="zh-CN"/>
+                        </w:rPr>
+                        <w:t xml:space="preserve">     </w:t>
+                      </w:r>
+                      <w:r>
+                        <w:rPr>
+                          <w:rFonts w:ascii="Courier New" w:eastAsia="Times New Roman" w:hAnsi="Courier New" w:cs="Courier New"/>
+                          <w:color w:val="0000FF"/>
+                          <w:sz w:val="20"/>
+                          <w:szCs w:val="20"/>
+                          <w:lang w:val="en-US" w:eastAsia="zh-CN"/>
+                        </w:rPr>
+                        <w:t>&lt;station&gt;</w:t>
+                      </w:r>
+                      <w:r>
+                        <w:rPr>
+                          <w:rFonts w:ascii="Courier New" w:eastAsia="Times New Roman" w:hAnsi="Courier New" w:cs="Courier New"/>
+                          <w:b/>
+                          <w:bCs/>
+                          <w:color w:val="000000"/>
+                          <w:sz w:val="20"/>
+                          <w:szCs w:val="20"/>
+                          <w:lang w:val="en-US" w:eastAsia="zh-CN"/>
+                        </w:rPr>
+                        <w:t>Tanah Merah Station</w:t>
+                      </w:r>
+                      <w:r>
+                        <w:rPr>
+                          <w:rFonts w:ascii="Courier New" w:eastAsia="Times New Roman" w:hAnsi="Courier New" w:cs="Courier New"/>
+                          <w:color w:val="0000FF"/>
+                          <w:sz w:val="20"/>
+                          <w:szCs w:val="20"/>
+                          <w:lang w:val="en-US" w:eastAsia="zh-CN"/>
+                        </w:rPr>
+                        <w:t>&lt;/station&gt;</w:t>
+                      </w:r>
+                    </w:p>
+                    <w:p>
+                      <w:pPr>
+                        <w:shd w:val="clear" w:color="auto" w:fill="FFFFFF"/>
+                        <w:spacing w:after="0" w:line="240" w:lineRule="auto"/>
+                        <w:jc w:val="left"/>
+                        <w:rPr>
+                          <w:rFonts w:ascii="Courier New" w:eastAsia="Times New Roman" w:hAnsi="Courier New" w:cs="Courier New"/>
+                          <w:b/>
+                          <w:bCs/>
+                          <w:color w:val="000000"/>
+                          <w:sz w:val="20"/>
+                          <w:szCs w:val="20"/>
+                          <w:lang w:val="en-US" w:eastAsia="zh-CN"/>
+                        </w:rPr>
+                      </w:pPr>
+                      <w:r>
+                        <w:rPr>
+                          <w:rFonts w:ascii="Courier New" w:eastAsia="Times New Roman" w:hAnsi="Courier New" w:cs="Courier New"/>
+                          <w:b/>
+                          <w:bCs/>
+                          <w:color w:val="000000"/>
+                          <w:sz w:val="20"/>
+                          <w:szCs w:val="20"/>
+                          <w:lang w:val="en-US" w:eastAsia="zh-CN"/>
+                        </w:rPr>
+                        <w:t xml:space="preserve">     </w:t>
+                      </w:r>
+                      <w:r>
+                        <w:rPr>
+                          <w:rFonts w:ascii="Courier New" w:eastAsia="Times New Roman" w:hAnsi="Courier New" w:cs="Courier New"/>
+                          <w:color w:val="0000FF"/>
+                          <w:sz w:val="20"/>
+                          <w:szCs w:val="20"/>
+                          <w:lang w:val="en-US" w:eastAsia="zh-CN"/>
+                        </w:rPr>
+                        <w:t>&lt;reason&gt;</w:t>
+                      </w:r>
+                      <w:r>
+                        <w:rPr>
+                          <w:rFonts w:ascii="Courier New" w:eastAsia="Times New Roman" w:hAnsi="Courier New" w:cs="Courier New"/>
+                          <w:b/>
+                          <w:bCs/>
+                          <w:color w:val="000000"/>
+                          <w:sz w:val="20"/>
+                          <w:szCs w:val="20"/>
+                          <w:lang w:val="en-US" w:eastAsia="zh-CN"/>
+                        </w:rPr>
+                        <w:t>Train Fault</w:t>
+                      </w:r>
+                      <w:r>
+                        <w:rPr>
+                          <w:rFonts w:ascii="Courier New" w:eastAsia="Times New Roman" w:hAnsi="Courier New" w:cs="Courier New"/>
+                          <w:color w:val="0000FF"/>
+                          <w:sz w:val="20"/>
+                          <w:szCs w:val="20"/>
+                          <w:lang w:val="en-US" w:eastAsia="zh-CN"/>
+                        </w:rPr>
+                        <w:t>&lt;/reason&gt;</w:t>
+                      </w:r>
+                    </w:p>
+                    <w:p>
+                      <w:pPr>
+                        <w:shd w:val="clear" w:color="auto" w:fill="FFFFFF"/>
+                        <w:spacing w:after="0" w:line="240" w:lineRule="auto"/>
+                        <w:jc w:val="left"/>
+                        <w:rPr>
+                          <w:rFonts w:ascii="Courier New" w:eastAsia="Times New Roman" w:hAnsi="Courier New" w:cs="Courier New"/>
+                          <w:b/>
+                          <w:bCs/>
+                          <w:color w:val="000000"/>
+                          <w:sz w:val="20"/>
+                          <w:szCs w:val="20"/>
+                          <w:lang w:val="en-US" w:eastAsia="zh-CN"/>
+                        </w:rPr>
+                      </w:pPr>
+                      <w:r>
+                        <w:rPr>
+                          <w:rFonts w:ascii="Courier New" w:eastAsia="Times New Roman" w:hAnsi="Courier New" w:cs="Courier New"/>
+                          <w:b/>
+                          <w:bCs/>
+                          <w:color w:val="000000"/>
+                          <w:sz w:val="20"/>
+                          <w:szCs w:val="20"/>
+                          <w:lang w:val="en-US" w:eastAsia="zh-CN"/>
+                        </w:rPr>
+                        <w:t xml:space="preserve">     </w:t>
+                      </w:r>
+                      <w:r>
+                        <w:rPr>
+                          <w:rFonts w:ascii="Courier New" w:eastAsia="Times New Roman" w:hAnsi="Courier New" w:cs="Courier New"/>
+                          <w:color w:val="0000FF"/>
+                          <w:sz w:val="20"/>
+                          <w:szCs w:val="20"/>
+                          <w:lang w:val="en-US" w:eastAsia="zh-CN"/>
+                        </w:rPr>
+                        <w:t>&lt;timestamp&gt;</w:t>
+                      </w:r>
+                      <w:r>
+                        <w:rPr>
+                          <w:rFonts w:ascii="Courier New" w:eastAsia="Times New Roman" w:hAnsi="Courier New" w:cs="Courier New"/>
+                          <w:b/>
+                          <w:bCs/>
+                          <w:color w:val="000000"/>
+                          <w:sz w:val="20"/>
+                          <w:szCs w:val="20"/>
+                          <w:lang w:val="en-US" w:eastAsia="zh-CN"/>
+                        </w:rPr>
+                        <w:t>2018-02-20T09:00:00</w:t>
+                      </w:r>
+                      <w:r>
+                        <w:rPr>
+                          <w:rFonts w:ascii="Courier New" w:eastAsia="Times New Roman" w:hAnsi="Courier New" w:cs="Courier New"/>
+                          <w:color w:val="0000FF"/>
+                          <w:sz w:val="20"/>
+                          <w:szCs w:val="20"/>
+                          <w:lang w:val="en-US" w:eastAsia="zh-CN"/>
+                        </w:rPr>
+                        <w:t>&lt;/timestamp&gt;</w:t>
+                      </w:r>
+                    </w:p>
+                    <w:p>
+                      <w:pPr>
+                        <w:shd w:val="clear" w:color="auto" w:fill="FFFFFF"/>
+                        <w:spacing w:after="0" w:line="240" w:lineRule="auto"/>
+                        <w:jc w:val="left"/>
+                        <w:rPr>
+                          <w:rFonts w:ascii="Courier New" w:eastAsia="Times New Roman" w:hAnsi="Courier New" w:cs="Courier New"/>
+                          <w:b/>
+                          <w:bCs/>
+                          <w:color w:val="000000"/>
+                          <w:sz w:val="20"/>
+                          <w:szCs w:val="20"/>
+                          <w:lang w:val="en-US" w:eastAsia="zh-CN"/>
+                        </w:rPr>
+                      </w:pPr>
+                      <w:r>
+                        <w:rPr>
+                          <w:rFonts w:ascii="Courier New" w:eastAsia="Times New Roman" w:hAnsi="Courier New" w:cs="Courier New"/>
+                          <w:b/>
+                          <w:bCs/>
+                          <w:color w:val="000000"/>
+                          <w:sz w:val="20"/>
+                          <w:szCs w:val="20"/>
+                          <w:lang w:val="en-US" w:eastAsia="zh-CN"/>
+                        </w:rPr>
+                        <w:t xml:space="preserve">     </w:t>
+                      </w:r>
+                      <w:r>
+                        <w:rPr>
+                          <w:rFonts w:ascii="Courier New" w:eastAsia="Times New Roman" w:hAnsi="Courier New" w:cs="Courier New"/>
+                          <w:color w:val="0000FF"/>
+                          <w:sz w:val="20"/>
+                          <w:szCs w:val="20"/>
+                          <w:lang w:val="en-US" w:eastAsia="zh-CN"/>
+                        </w:rPr>
+                        <w:t>&lt;</w:t>
+                      </w:r>
+                      <w:proofErr w:type="spellStart"/>
+                      <w:r>
+                        <w:rPr>
+                          <w:rFonts w:ascii="Courier New" w:eastAsia="Times New Roman" w:hAnsi="Courier New" w:cs="Courier New"/>
+                          <w:color w:val="0000FF"/>
+                          <w:sz w:val="20"/>
+                          <w:szCs w:val="20"/>
+                          <w:lang w:val="en-US" w:eastAsia="zh-CN"/>
+                        </w:rPr>
+                        <w:t>coords</w:t>
+                      </w:r>
+                      <w:proofErr w:type="spellEnd"/>
+                      <w:r>
+                        <w:rPr>
+                          <w:rFonts w:ascii="Courier New" w:eastAsia="Times New Roman" w:hAnsi="Courier New" w:cs="Courier New"/>
+                          <w:color w:val="0000FF"/>
+                          <w:sz w:val="20"/>
+                          <w:szCs w:val="20"/>
+                          <w:lang w:val="en-US" w:eastAsia="zh-CN"/>
+                        </w:rPr>
+                        <w:t>&gt;</w:t>
+                      </w:r>
+                    </w:p>
+                    <w:p>
+                      <w:pPr>
+                        <w:shd w:val="clear" w:color="auto" w:fill="FFFFFF"/>
+                        <w:spacing w:after="0" w:line="240" w:lineRule="auto"/>
+                        <w:jc w:val="left"/>
+                        <w:rPr>
+                          <w:rFonts w:ascii="Courier New" w:eastAsia="Times New Roman" w:hAnsi="Courier New" w:cs="Courier New"/>
+                          <w:b/>
+                          <w:bCs/>
+                          <w:color w:val="000000"/>
+                          <w:sz w:val="20"/>
+                          <w:szCs w:val="20"/>
+                          <w:lang w:val="en-US" w:eastAsia="zh-CN"/>
+                        </w:rPr>
+                      </w:pPr>
+                      <w:r>
+                        <w:rPr>
+                          <w:rFonts w:ascii="Courier New" w:eastAsia="Times New Roman" w:hAnsi="Courier New" w:cs="Courier New"/>
+                          <w:b/>
+                          <w:bCs/>
+                          <w:color w:val="000000"/>
+                          <w:sz w:val="20"/>
+                          <w:szCs w:val="20"/>
+                          <w:lang w:val="en-US" w:eastAsia="zh-CN"/>
+                        </w:rPr>
+                        <w:t xml:space="preserve">        </w:t>
+                      </w:r>
+                      <w:r>
+                        <w:rPr>
+                          <w:rFonts w:ascii="Courier New" w:eastAsia="Times New Roman" w:hAnsi="Courier New" w:cs="Courier New"/>
+                          <w:color w:val="0000FF"/>
+                          <w:sz w:val="20"/>
+                          <w:szCs w:val="20"/>
+                          <w:lang w:val="en-US" w:eastAsia="zh-CN"/>
+                        </w:rPr>
+                        <w:t>&lt;</w:t>
+                      </w:r>
+                      <w:proofErr w:type="spellStart"/>
+                      <w:r>
+                        <w:rPr>
+                          <w:rFonts w:ascii="Courier New" w:eastAsia="Times New Roman" w:hAnsi="Courier New" w:cs="Courier New"/>
+                          <w:color w:val="0000FF"/>
+                          <w:sz w:val="20"/>
+                          <w:szCs w:val="20"/>
+                          <w:lang w:val="en-US" w:eastAsia="zh-CN"/>
+                        </w:rPr>
+                        <w:t>lat</w:t>
+                      </w:r>
+                      <w:proofErr w:type="spellEnd"/>
+                      <w:r>
+                        <w:rPr>
+                          <w:rFonts w:ascii="Courier New" w:eastAsia="Times New Roman" w:hAnsi="Courier New" w:cs="Courier New"/>
+                          <w:color w:val="0000FF"/>
+                          <w:sz w:val="20"/>
+                          <w:szCs w:val="20"/>
+                          <w:lang w:val="en-US" w:eastAsia="zh-CN"/>
+                        </w:rPr>
+                        <w:t>&gt;</w:t>
+                      </w:r>
+                      <w:r>
+                        <w:rPr>
+                          <w:rFonts w:ascii="Courier New" w:eastAsia="Times New Roman" w:hAnsi="Courier New" w:cs="Courier New"/>
+                          <w:b/>
+                          <w:bCs/>
+                          <w:color w:val="000000"/>
+                          <w:sz w:val="20"/>
+                          <w:szCs w:val="20"/>
+                          <w:lang w:val="en-US" w:eastAsia="zh-CN"/>
+                        </w:rPr>
+                        <w:t>1.3272383</w:t>
+                      </w:r>
+                      <w:r>
+                        <w:rPr>
+                          <w:rFonts w:ascii="Courier New" w:eastAsia="Times New Roman" w:hAnsi="Courier New" w:cs="Courier New"/>
+                          <w:color w:val="0000FF"/>
+                          <w:sz w:val="20"/>
+                          <w:szCs w:val="20"/>
+                          <w:lang w:val="en-US" w:eastAsia="zh-CN"/>
+                        </w:rPr>
+                        <w:t>&lt;/</w:t>
+                      </w:r>
+                      <w:proofErr w:type="spellStart"/>
+                      <w:r>
+                        <w:rPr>
+                          <w:rFonts w:ascii="Courier New" w:eastAsia="Times New Roman" w:hAnsi="Courier New" w:cs="Courier New"/>
+                          <w:color w:val="0000FF"/>
+                          <w:sz w:val="20"/>
+                          <w:szCs w:val="20"/>
+                          <w:lang w:val="en-US" w:eastAsia="zh-CN"/>
+                        </w:rPr>
+                        <w:t>lat</w:t>
+                      </w:r>
+                      <w:proofErr w:type="spellEnd"/>
+                      <w:r>
+                        <w:rPr>
+                          <w:rFonts w:ascii="Courier New" w:eastAsia="Times New Roman" w:hAnsi="Courier New" w:cs="Courier New"/>
+                          <w:color w:val="0000FF"/>
+                          <w:sz w:val="20"/>
+                          <w:szCs w:val="20"/>
+                          <w:lang w:val="en-US" w:eastAsia="zh-CN"/>
+                        </w:rPr>
+                        <w:t>&gt;</w:t>
+                      </w:r>
+                    </w:p>
+                    <w:p>
+                      <w:pPr>
+                        <w:shd w:val="clear" w:color="auto" w:fill="FFFFFF"/>
+                        <w:spacing w:after="0" w:line="240" w:lineRule="auto"/>
+                        <w:jc w:val="left"/>
+                        <w:rPr>
+                          <w:rFonts w:ascii="Courier New" w:eastAsia="Times New Roman" w:hAnsi="Courier New" w:cs="Courier New"/>
+                          <w:b/>
+                          <w:bCs/>
+                          <w:color w:val="000000"/>
+                          <w:sz w:val="20"/>
+                          <w:szCs w:val="20"/>
+                          <w:lang w:val="en-US" w:eastAsia="zh-CN"/>
+                        </w:rPr>
+                      </w:pPr>
+                      <w:r>
+                        <w:rPr>
+                          <w:rFonts w:ascii="Courier New" w:eastAsia="Times New Roman" w:hAnsi="Courier New" w:cs="Courier New"/>
+                          <w:b/>
+                          <w:bCs/>
+                          <w:color w:val="000000"/>
+                          <w:sz w:val="20"/>
+                          <w:szCs w:val="20"/>
+                          <w:lang w:val="en-US" w:eastAsia="zh-CN"/>
+                        </w:rPr>
+                        <w:t xml:space="preserve">        </w:t>
+                      </w:r>
+                      <w:r>
+                        <w:rPr>
+                          <w:rFonts w:ascii="Courier New" w:eastAsia="Times New Roman" w:hAnsi="Courier New" w:cs="Courier New"/>
+                          <w:color w:val="0000FF"/>
+                          <w:sz w:val="20"/>
+                          <w:szCs w:val="20"/>
+                          <w:lang w:val="en-US" w:eastAsia="zh-CN"/>
+                        </w:rPr>
+                        <w:t>&lt;long&gt;</w:t>
+                      </w:r>
+                      <w:r>
+                        <w:rPr>
+                          <w:rFonts w:ascii="Courier New" w:eastAsia="Times New Roman" w:hAnsi="Courier New" w:cs="Courier New"/>
+                          <w:b/>
+                          <w:bCs/>
+                          <w:color w:val="000000"/>
+                          <w:sz w:val="20"/>
+                          <w:szCs w:val="20"/>
+                          <w:lang w:val="en-US" w:eastAsia="zh-CN"/>
+                        </w:rPr>
+                        <w:t>103.9443528</w:t>
+                      </w:r>
+                      <w:r>
+                        <w:rPr>
+                          <w:rFonts w:ascii="Courier New" w:eastAsia="Times New Roman" w:hAnsi="Courier New" w:cs="Courier New"/>
+                          <w:color w:val="0000FF"/>
+                          <w:sz w:val="20"/>
+                          <w:szCs w:val="20"/>
+                          <w:lang w:val="en-US" w:eastAsia="zh-CN"/>
+                        </w:rPr>
+                        <w:t>&lt;/long&gt;</w:t>
+                      </w:r>
+                      <w:r>
+                        <w:rPr>
+                          <w:rFonts w:ascii="Courier New" w:eastAsia="Times New Roman" w:hAnsi="Courier New" w:cs="Courier New"/>
+                          <w:b/>
+                          <w:bCs/>
+                          <w:color w:val="000000"/>
+                          <w:sz w:val="20"/>
+                          <w:szCs w:val="20"/>
+                          <w:lang w:val="en-US" w:eastAsia="zh-CN"/>
+                        </w:rPr>
+                        <w:t xml:space="preserve">     </w:t>
+                      </w:r>
+                    </w:p>
+                    <w:p>
+                      <w:pPr>
+                        <w:shd w:val="clear" w:color="auto" w:fill="FFFFFF"/>
+                        <w:spacing w:after="0" w:line="240" w:lineRule="auto"/>
+                        <w:jc w:val="left"/>
+                        <w:rPr>
+                          <w:rFonts w:ascii="Courier New" w:eastAsia="Times New Roman" w:hAnsi="Courier New" w:cs="Courier New"/>
+                          <w:b/>
+                          <w:bCs/>
+                          <w:color w:val="000000"/>
+                          <w:sz w:val="20"/>
+                          <w:szCs w:val="20"/>
+                          <w:lang w:val="en-US" w:eastAsia="zh-CN"/>
+                        </w:rPr>
+                      </w:pPr>
+                      <w:r>
+                        <w:rPr>
+                          <w:rFonts w:ascii="Courier New" w:eastAsia="Times New Roman" w:hAnsi="Courier New" w:cs="Courier New"/>
+                          <w:b/>
+                          <w:bCs/>
+                          <w:color w:val="000000"/>
+                          <w:sz w:val="20"/>
+                          <w:szCs w:val="20"/>
+                          <w:lang w:val="en-US" w:eastAsia="zh-CN"/>
+                        </w:rPr>
+                        <w:t xml:space="preserve">     </w:t>
+                      </w:r>
+                      <w:r>
+                        <w:rPr>
+                          <w:rFonts w:ascii="Courier New" w:eastAsia="Times New Roman" w:hAnsi="Courier New" w:cs="Courier New"/>
+                          <w:color w:val="0000FF"/>
+                          <w:sz w:val="20"/>
+                          <w:szCs w:val="20"/>
+                          <w:lang w:val="en-US" w:eastAsia="zh-CN"/>
+                        </w:rPr>
+                        <w:t>&lt;/</w:t>
+                      </w:r>
+                      <w:proofErr w:type="spellStart"/>
+                      <w:r>
+                        <w:rPr>
+                          <w:rFonts w:ascii="Courier New" w:eastAsia="Times New Roman" w:hAnsi="Courier New" w:cs="Courier New"/>
+                          <w:color w:val="0000FF"/>
+                          <w:sz w:val="20"/>
+                          <w:szCs w:val="20"/>
+                          <w:lang w:val="en-US" w:eastAsia="zh-CN"/>
+                        </w:rPr>
+                        <w:t>coords</w:t>
+                      </w:r>
+                      <w:proofErr w:type="spellEnd"/>
+                      <w:r>
+                        <w:rPr>
+                          <w:rFonts w:ascii="Courier New" w:eastAsia="Times New Roman" w:hAnsi="Courier New" w:cs="Courier New"/>
+                          <w:color w:val="0000FF"/>
+                          <w:sz w:val="20"/>
+                          <w:szCs w:val="20"/>
+                          <w:lang w:val="en-US" w:eastAsia="zh-CN"/>
+                        </w:rPr>
+                        <w:t>&gt;</w:t>
+                      </w:r>
+                      <w:r>
+                        <w:rPr>
+                          <w:rFonts w:ascii="Courier New" w:eastAsia="Times New Roman" w:hAnsi="Courier New" w:cs="Courier New"/>
+                          <w:b/>
+                          <w:bCs/>
+                          <w:color w:val="000000"/>
+                          <w:sz w:val="20"/>
+                          <w:szCs w:val="20"/>
+                          <w:lang w:val="en-US" w:eastAsia="zh-CN"/>
+                        </w:rPr>
+                        <w:t xml:space="preserve"> </w:t>
+                      </w:r>
+                    </w:p>
+                    <w:p>
+                      <w:pPr>
+                        <w:shd w:val="clear" w:color="auto" w:fill="FFFFFF"/>
+                        <w:spacing w:after="0" w:line="240" w:lineRule="auto"/>
+                        <w:jc w:val="left"/>
+                        <w:rPr>
+                          <w:rFonts w:ascii="Times New Roman" w:eastAsia="Times New Roman" w:hAnsi="Times New Roman" w:cs="Times New Roman"/>
+                          <w:sz w:val="24"/>
+                          <w:szCs w:val="24"/>
+                          <w:lang w:val="en-US" w:eastAsia="zh-CN"/>
+                        </w:rPr>
+                      </w:pPr>
+                      <w:r>
+                        <w:rPr>
+                          <w:rFonts w:ascii="Courier New" w:eastAsia="Times New Roman" w:hAnsi="Courier New" w:cs="Courier New"/>
+                          <w:color w:val="0000FF"/>
+                          <w:sz w:val="20"/>
+                          <w:szCs w:val="20"/>
+                          <w:lang w:val="en-US" w:eastAsia="zh-CN"/>
+                        </w:rPr>
+                        <w:t>&lt;/</w:t>
+                      </w:r>
+                      <w:proofErr w:type="spellStart"/>
+                      <w:r>
+                        <w:rPr>
+                          <w:rFonts w:ascii="Courier New" w:eastAsia="Times New Roman" w:hAnsi="Courier New" w:cs="Courier New"/>
+                          <w:color w:val="0000FF"/>
+                          <w:sz w:val="20"/>
+                          <w:szCs w:val="20"/>
+                          <w:lang w:val="en-US" w:eastAsia="zh-CN"/>
+                        </w:rPr>
+                        <w:t>busRequest</w:t>
+                      </w:r>
+                      <w:proofErr w:type="spellEnd"/>
+                      <w:r>
+                        <w:rPr>
+                          <w:rFonts w:ascii="Courier New" w:eastAsia="Times New Roman" w:hAnsi="Courier New" w:cs="Courier New"/>
+                          <w:color w:val="0000FF"/>
+                          <w:sz w:val="20"/>
+                          <w:szCs w:val="20"/>
+                          <w:lang w:val="en-US" w:eastAsia="zh-CN"/>
+                        </w:rPr>
+                        <w:t>&gt;</w:t>
+                      </w:r>
+                    </w:p>
+                    <w:p/>
+                  </w:txbxContent>
+                </v:textbox>
+                <w10:wrap type="square" anchorx="margin"/>
+              </v:shape>
+            </w:pict>
+          </mc:Fallback>
+        </mc:AlternateContent>
+      </w:r>
+      <w:r>
         <w:t>Sample:</w:t>
       </w:r>
     </w:p>
@@ -6686,9 +8321,9 @@
           <w:noProof/>
         </w:rPr>
         <w:drawing>
-          <wp:inline distT="0" distB="0" distL="0" distR="0" wp14:anchorId="2C2E5B59" wp14:editId="7206073D">
-            <wp:extent cx="3914051" cy="2077221"/>
-            <wp:effectExtent l="0" t="0" r="0" b="0"/>
+          <wp:inline distT="0" distB="0" distL="0" distR="0" wp14:anchorId="2C2E5B59" wp14:editId="41D9EBAC">
+            <wp:extent cx="4068143" cy="2159000"/>
+            <wp:effectExtent l="0" t="0" r="8890" b="0"/>
             <wp:docPr id="9" name="Picture 9"/>
             <wp:cNvGraphicFramePr>
               <a:graphicFrameLocks xmlns:a="http://schemas.openxmlformats.org/drawingml/2006/main" noChangeAspect="1"/>
@@ -6701,14 +8336,14 @@
                     <pic:cNvPicPr/>
                   </pic:nvPicPr>
                   <pic:blipFill rotWithShape="1">
-                    <a:blip r:embed="rId14"/>
+                    <a:blip r:embed="rId19"/>
                     <a:srcRect l="9308" t="9627" r="63416" b="67921"/>
                     <a:stretch/>
                   </pic:blipFill>
                   <pic:spPr bwMode="auto">
                     <a:xfrm>
                       <a:off x="0" y="0"/>
-                      <a:ext cx="3932870" cy="2087208"/>
+                      <a:ext cx="4094639" cy="2173062"/>
                     </a:xfrm>
                     <a:prstGeom prst="rect">
                       <a:avLst/>
@@ -6734,6 +8369,7 @@
         <w:rPr>
           <w:noProof/>
         </w:rPr>
+        <w:lastRenderedPageBreak/>
         <mc:AlternateContent>
           <mc:Choice Requires="wps">
             <w:drawing>
@@ -7509,7 +9145,7 @@
           </mc:Choice>
           <mc:Fallback>
             <w:pict>
-              <v:shape w14:anchorId="16CF136E" id="_x0000_s1030" type="#_x0000_t202" style="position:absolute;left:0;text-align:left;margin-left:469pt;margin-top:21pt;width:520.2pt;height:110.6pt;z-index:251673600;visibility:visible;mso-wrap-style:square;mso-width-percent:0;mso-height-percent:200;mso-wrap-distance-left:9pt;mso-wrap-distance-top:3.6pt;mso-wrap-distance-right:9pt;mso-wrap-distance-bottom:3.6pt;mso-position-horizontal:right;mso-position-horizontal-relative:margin;mso-position-vertical:absolute;mso-position-vertical-relative:text;mso-width-percent:0;mso-height-percent:200;mso-width-relative:margin;mso-height-relative:margin;v-text-anchor:top" o:gfxdata="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">
+              <v:shape w14:anchorId="16CF136E" id="_x0000_s1031" type="#_x0000_t202" style="position:absolute;left:0;text-align:left;margin-left:469pt;margin-top:21pt;width:520.2pt;height:110.6pt;z-index:251673600;visibility:visible;mso-wrap-style:square;mso-width-percent:0;mso-height-percent:200;mso-wrap-distance-left:9pt;mso-wrap-distance-top:3.6pt;mso-wrap-distance-right:9pt;mso-wrap-distance-bottom:3.6pt;mso-position-horizontal:right;mso-position-horizontal-relative:margin;mso-position-vertical:absolute;mso-position-vertical-relative:text;mso-width-percent:0;mso-height-percent:200;mso-width-relative:margin;mso-height-relative:margin;v-text-anchor:top" o:gfxdata="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">
                 <v:textbox style="mso-fit-shape-to-text:t">
                   <w:txbxContent>
                     <w:p>
@@ -8231,7 +9867,10 @@
         </mc:AlternateContent>
       </w:r>
       <w:r>
-        <w:t>Sample</w:t>
+        <w:t>Sampl</w:t>
+      </w:r>
+      <w:r>
+        <w:t>e:</w:t>
       </w:r>
     </w:p>
     <w:p>
@@ -8252,101 +9891,310 @@
     </w:p>
     <w:p>
       <w:r>
+        <w:rPr>
+          <w:noProof/>
+        </w:rPr>
+        <mc:AlternateContent>
+          <mc:Choice Requires="wps">
+            <w:drawing>
+              <wp:anchor distT="45720" distB="45720" distL="114300" distR="114300" simplePos="0" relativeHeight="251676672" behindDoc="0" locked="0" layoutInCell="1" allowOverlap="1" wp14:anchorId="12BBA759" wp14:editId="23083DFD">
+                <wp:simplePos x="0" y="0"/>
+                <wp:positionH relativeFrom="margin">
+                  <wp:align>right</wp:align>
+                </wp:positionH>
+                <wp:positionV relativeFrom="paragraph">
+                  <wp:posOffset>277103</wp:posOffset>
+                </wp:positionV>
+                <wp:extent cx="6606540" cy="687070"/>
+                <wp:effectExtent l="0" t="0" r="22860" b="17780"/>
+                <wp:wrapSquare wrapText="bothSides"/>
+                <wp:docPr id="17" name="Text Box 2"/>
+                <wp:cNvGraphicFramePr>
+                  <a:graphicFrameLocks xmlns:a="http://schemas.openxmlformats.org/drawingml/2006/main"/>
+                </wp:cNvGraphicFramePr>
+                <a:graphic xmlns:a="http://schemas.openxmlformats.org/drawingml/2006/main">
+                  <a:graphicData uri="http://schemas.microsoft.com/office/word/2010/wordprocessingShape">
+                    <wps:wsp>
+                      <wps:cNvSpPr txBox="1">
+                        <a:spLocks noChangeArrowheads="1"/>
+                      </wps:cNvSpPr>
+                      <wps:spPr bwMode="auto">
+                        <a:xfrm>
+                          <a:off x="0" y="0"/>
+                          <a:ext cx="6606540" cy="687121"/>
+                        </a:xfrm>
+                        <a:prstGeom prst="rect">
+                          <a:avLst/>
+                        </a:prstGeom>
+                        <a:solidFill>
+                          <a:srgbClr val="FFFFFF"/>
+                        </a:solidFill>
+                        <a:ln w="9525">
+                          <a:solidFill>
+                            <a:srgbClr val="000000"/>
+                          </a:solidFill>
+                          <a:miter lim="800000"/>
+                          <a:headEnd/>
+                          <a:tailEnd/>
+                        </a:ln>
+                      </wps:spPr>
+                      <wps:txbx>
+                        <w:txbxContent>
+                          <w:p>
+                            <w:r>
+                              <w:t>{</w:t>
+                            </w:r>
+                            <w:r>
+                              <w:t>"</w:t>
+                            </w:r>
+                            <w:proofErr w:type="spellStart"/>
+                            <w:r>
+                              <w:t>status"</w:t>
+                            </w:r>
+                            <w:r>
+                              <w:t>:</w:t>
+                            </w:r>
+                            <w:r>
+                              <w:t>"ok</w:t>
+                            </w:r>
+                            <w:proofErr w:type="spellEnd"/>
+                            <w:proofErr w:type="gramStart"/>
+                            <w:r>
+                              <w:t xml:space="preserve">",   </w:t>
+                            </w:r>
+                            <w:proofErr w:type="gramEnd"/>
+                            <w:r>
+                              <w:t xml:space="preserve">  </w:t>
+                            </w:r>
+                            <w:r>
+                              <w:br/>
+                            </w:r>
+                            <w:r>
+                              <w:t xml:space="preserve">"statusCode":"200",     </w:t>
+                            </w:r>
+                            <w:r>
+                              <w:br/>
+                            </w:r>
+                            <w:r>
+                              <w:t>"link":</w:t>
+                            </w:r>
+                            <w:r>
+                              <w:t>”</w:t>
+                            </w:r>
+                            <w:r>
+                              <w:t>https:\/\/eieio.blob.core.windows.net\/schedule\/January2018Schedule.txt" }</w:t>
+                            </w:r>
+                          </w:p>
+                        </w:txbxContent>
+                      </wps:txbx>
+                      <wps:bodyPr rot="0" vert="horz" wrap="square" lIns="91440" tIns="45720" rIns="91440" bIns="45720" anchor="t" anchorCtr="0">
+                        <a:noAutofit/>
+                      </wps:bodyPr>
+                    </wps:wsp>
+                  </a:graphicData>
+                </a:graphic>
+                <wp14:sizeRelH relativeFrom="margin">
+                  <wp14:pctWidth>0</wp14:pctWidth>
+                </wp14:sizeRelH>
+                <wp14:sizeRelV relativeFrom="margin">
+                  <wp14:pctHeight>0</wp14:pctHeight>
+                </wp14:sizeRelV>
+              </wp:anchor>
+            </w:drawing>
+          </mc:Choice>
+          <mc:Fallback>
+            <w:pict>
+              <v:shape w14:anchorId="12BBA759" id="_x0000_s1032" type="#_x0000_t202" style="position:absolute;left:0;text-align:left;margin-left:469pt;margin-top:21.8pt;width:520.2pt;height:54.1pt;z-index:251676672;visibility:visible;mso-wrap-style:square;mso-width-percent:0;mso-height-percent:0;mso-wrap-distance-left:9pt;mso-wrap-distance-top:3.6pt;mso-wrap-distance-right:9pt;mso-wrap-distance-bottom:3.6pt;mso-position-horizontal:right;mso-position-horizontal-relative:margin;mso-position-vertical:absolute;mso-position-vertical-relative:text;mso-width-percent:0;mso-height-percent:0;mso-width-relative:margin;mso-height-relative:margin;v-text-anchor:top" o:gfxdata="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">
+                <v:textbox>
+                  <w:txbxContent>
+                    <w:p>
+                      <w:r>
+                        <w:t>{</w:t>
+                      </w:r>
+                      <w:r>
+                        <w:t>"</w:t>
+                      </w:r>
+                      <w:proofErr w:type="spellStart"/>
+                      <w:r>
+                        <w:t>status"</w:t>
+                      </w:r>
+                      <w:r>
+                        <w:t>:</w:t>
+                      </w:r>
+                      <w:r>
+                        <w:t>"ok</w:t>
+                      </w:r>
+                      <w:proofErr w:type="spellEnd"/>
+                      <w:proofErr w:type="gramStart"/>
+                      <w:r>
+                        <w:t xml:space="preserve">",   </w:t>
+                      </w:r>
+                      <w:proofErr w:type="gramEnd"/>
+                      <w:r>
+                        <w:t xml:space="preserve">  </w:t>
+                      </w:r>
+                      <w:r>
+                        <w:br/>
+                      </w:r>
+                      <w:r>
+                        <w:t xml:space="preserve">"statusCode":"200",     </w:t>
+                      </w:r>
+                      <w:r>
+                        <w:br/>
+                      </w:r>
+                      <w:r>
+                        <w:t>"link":</w:t>
+                      </w:r>
+                      <w:r>
+                        <w:t>”</w:t>
+                      </w:r>
+                      <w:r>
+                        <w:t>https:\/\/eieio.blob.core.windows.net\/schedule\/January2018Schedule.txt" }</w:t>
+                      </w:r>
+                    </w:p>
+                  </w:txbxContent>
+                </v:textbox>
+                <w10:wrap type="square" anchorx="margin"/>
+              </v:shape>
+            </w:pict>
+          </mc:Fallback>
+        </mc:AlternateContent>
+      </w:r>
+      <w:r>
         <w:t>This JSON is returned upon successful upload of a file to the server</w:t>
       </w:r>
     </w:p>
     <w:p>
-      <w:r>
-        <w:t xml:space="preserve">{     </w:t>
+      <w:pPr>
+        <w:pStyle w:val="Heading3"/>
+      </w:pPr>
+      <w:bookmarkStart w:id="4" w:name="_Toc446926982"/>
+      <w:r>
+        <w:t>JSON from getting nearest Bus Depot</w:t>
+      </w:r>
+      <w:r>
+        <w:rPr>
+          <w:noProof/>
+        </w:rPr>
+        <mc:AlternateContent>
+          <mc:Choice Requires="wps">
+            <w:drawing>
+              <wp:anchor distT="0" distB="0" distL="114300" distR="114300" simplePos="0" relativeHeight="251684864" behindDoc="1" locked="0" layoutInCell="1" allowOverlap="1" wp14:anchorId="73496FDB" wp14:editId="45B9D090">
+                <wp:simplePos x="0" y="0"/>
+                <wp:positionH relativeFrom="column">
+                  <wp:posOffset>0</wp:posOffset>
+                </wp:positionH>
+                <wp:positionV relativeFrom="paragraph">
+                  <wp:posOffset>940435</wp:posOffset>
+                </wp:positionV>
+                <wp:extent cx="6606540" cy="300990"/>
+                <wp:effectExtent l="0" t="0" r="22860" b="22860"/>
+                <wp:wrapTight wrapText="bothSides">
+                  <wp:wrapPolygon edited="0">
+                    <wp:start x="0" y="0"/>
+                    <wp:lineTo x="0" y="21873"/>
+                    <wp:lineTo x="21612" y="21873"/>
+                    <wp:lineTo x="21612" y="0"/>
+                    <wp:lineTo x="0" y="0"/>
+                  </wp:wrapPolygon>
+                </wp:wrapTight>
+                <wp:docPr id="18" name="Text Box 2"/>
+                <wp:cNvGraphicFramePr>
+                  <a:graphicFrameLocks xmlns:a="http://schemas.openxmlformats.org/drawingml/2006/main"/>
+                </wp:cNvGraphicFramePr>
+                <a:graphic xmlns:a="http://schemas.openxmlformats.org/drawingml/2006/main">
+                  <a:graphicData uri="http://schemas.microsoft.com/office/word/2010/wordprocessingShape">
+                    <wps:wsp>
+                      <wps:cNvSpPr txBox="1">
+                        <a:spLocks noChangeArrowheads="1"/>
+                      </wps:cNvSpPr>
+                      <wps:spPr bwMode="auto">
+                        <a:xfrm>
+                          <a:off x="0" y="0"/>
+                          <a:ext cx="6606540" cy="300990"/>
+                        </a:xfrm>
+                        <a:prstGeom prst="rect">
+                          <a:avLst/>
+                        </a:prstGeom>
+                        <a:solidFill>
+                          <a:srgbClr val="FFFFFF"/>
+                        </a:solidFill>
+                        <a:ln w="9525">
+                          <a:solidFill>
+                            <a:srgbClr val="000000"/>
+                          </a:solidFill>
+                          <a:miter lim="800000"/>
+                          <a:headEnd/>
+                          <a:tailEnd/>
+                        </a:ln>
+                      </wps:spPr>
+                      <wps:txbx>
+                        <w:txbxContent>
+                          <w:p>
+                            <w:r>
+                              <w:t>{"</w:t>
+                            </w:r>
+                            <w:proofErr w:type="spellStart"/>
+                            <w:r>
+                              <w:t>message":"TMPN","status":"success</w:t>
+                            </w:r>
+                            <w:proofErr w:type="spellEnd"/>
+                            <w:r>
+                              <w:t>"}</w:t>
+                            </w:r>
+                          </w:p>
+                          <w:p/>
+                        </w:txbxContent>
+                      </wps:txbx>
+                      <wps:bodyPr rot="0" vert="horz" wrap="square" lIns="91440" tIns="45720" rIns="91440" bIns="45720" anchor="t" anchorCtr="0">
+                        <a:noAutofit/>
+                      </wps:bodyPr>
+                    </wps:wsp>
+                  </a:graphicData>
+                </a:graphic>
+              </wp:anchor>
+            </w:drawing>
+          </mc:Choice>
+          <mc:Fallback>
+            <w:pict>
+              <v:shape w14:anchorId="73496FDB" id="_x0000_s1033" type="#_x0000_t202" style="position:absolute;left:0;text-align:left;margin-left:0;margin-top:74.05pt;width:520.2pt;height:23.7pt;z-index:-251631616;visibility:visible;mso-wrap-style:square;mso-wrap-distance-left:9pt;mso-wrap-distance-top:0;mso-wrap-distance-right:9pt;mso-wrap-distance-bottom:0;mso-position-horizontal:absolute;mso-position-horizontal-relative:text;mso-position-vertical:absolute;mso-position-vertical-relative:text;v-text-anchor:top" o:gfxdata="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">
+                <v:textbox>
+                  <w:txbxContent>
+                    <w:p>
+                      <w:r>
+                        <w:t>{"</w:t>
+                      </w:r>
+                      <w:proofErr w:type="spellStart"/>
+                      <w:r>
+                        <w:t>message":"TMPN","status":"success</w:t>
+                      </w:r>
+                      <w:proofErr w:type="spellEnd"/>
+                      <w:r>
+                        <w:t>"}</w:t>
+                      </w:r>
+                    </w:p>
+                    <w:p/>
+                  </w:txbxContent>
+                </v:textbox>
+                <w10:wrap type="tight"/>
+              </v:shape>
+            </w:pict>
+          </mc:Fallback>
+        </mc:AlternateContent>
       </w:r>
     </w:p>
     <w:p>
-      <w:r>
-        <w:t>"</w:t>
-      </w:r>
-      <w:proofErr w:type="spellStart"/>
-      <w:r>
-        <w:t>status"</w:t>
-      </w:r>
-      <w:r>
-        <w:t>:</w:t>
-      </w:r>
-      <w:r>
-        <w:t>"ok</w:t>
-      </w:r>
-      <w:proofErr w:type="spellEnd"/>
-      <w:proofErr w:type="gramStart"/>
-      <w:r>
-        <w:t xml:space="preserve">",   </w:t>
-      </w:r>
-      <w:proofErr w:type="gramEnd"/>
-      <w:r>
-        <w:t xml:space="preserve">  </w:t>
-      </w:r>
-      <w:r>
-        <w:br/>
-      </w:r>
-      <w:r>
-        <w:t xml:space="preserve">"statusCode":"200",     </w:t>
-      </w:r>
-      <w:r>
-        <w:br/>
-      </w:r>
-      <w:r>
-        <w:t>"link":</w:t>
-      </w:r>
-      <w:r>
-        <w:t>”</w:t>
-      </w:r>
-      <w:r>
-        <w:t xml:space="preserve">https:\/\/eieio.blob.core.windows.net\/schedule\/January2018Schedule.txt" </w:t>
-      </w:r>
-      <w:r>
-        <w:br/>
-      </w:r>
-      <w:r>
-        <w:t>}</w:t>
-      </w:r>
-      <w:bookmarkStart w:id="4" w:name="_Toc446926981"/>
+      <w:pPr>
+        <w:pStyle w:val="Heading1"/>
+      </w:pPr>
+      <w:r>
+        <w:t xml:space="preserve">Data </w:t>
+      </w:r>
+      <w:r>
+        <w:t>Transformation</w:t>
+      </w:r>
+      <w:bookmarkEnd w:id="4"/>
     </w:p>
-    <w:p>
-      <w:pPr>
-        <w:pStyle w:val="Heading3"/>
-      </w:pPr>
-      <w:bookmarkStart w:id="5" w:name="_Toc446926982"/>
-      <w:bookmarkEnd w:id="4"/>
-      <w:r>
-        <w:t>JSON from getting nearest Bus Depot</w:t>
-      </w:r>
-    </w:p>
-    <w:p>
-      <w:r>
-        <w:t>{"</w:t>
-      </w:r>
-      <w:proofErr w:type="spellStart"/>
-      <w:r>
-        <w:t>message":"TMPN","status":"success</w:t>
-      </w:r>
-      <w:proofErr w:type="spellEnd"/>
-      <w:r>
-        <w:t>"}</w:t>
-      </w:r>
-    </w:p>
-    <w:p/>
-    <w:p>
-      <w:pPr>
-        <w:pStyle w:val="Heading1"/>
-      </w:pPr>
-      <w:r>
-        <w:lastRenderedPageBreak/>
-        <w:t xml:space="preserve">Data </w:t>
-      </w:r>
-      <w:r>
-        <w:t>Transformation</w:t>
-      </w:r>
-      <w:bookmarkEnd w:id="5"/>
-    </w:p>
-    <w:p/>
     <w:p>
       <w:pPr>
         <w:rPr>
@@ -8554,7 +10402,7 @@
                     <pic:cNvPicPr/>
                   </pic:nvPicPr>
                   <pic:blipFill rotWithShape="1">
-                    <a:blip r:embed="rId11"/>
+                    <a:blip r:embed="rId16"/>
                     <a:srcRect l="8989" t="9366" r="63177" b="70625"/>
                     <a:stretch/>
                   </pic:blipFill>
@@ -8601,7 +10449,7 @@
                     <pic:cNvPicPr/>
                   </pic:nvPicPr>
                   <pic:blipFill rotWithShape="1">
-                    <a:blip r:embed="rId12"/>
+                    <a:blip r:embed="rId17"/>
                     <a:srcRect l="9390" t="9384" r="69540" b="73471"/>
                     <a:stretch/>
                   </pic:blipFill>
@@ -8628,112 +10476,542 @@
           </wp:inline>
         </w:drawing>
       </w:r>
-      <w:bookmarkStart w:id="6" w:name="_Toc446926983"/>
+      <w:bookmarkStart w:id="5" w:name="_Toc446926983"/>
     </w:p>
     <w:p>
       <w:pPr>
         <w:rPr>
           <w:rFonts w:cs="Arial"/>
-          <w:b/>
-          <w:i/>
         </w:rPr>
       </w:pPr>
       <w:r>
         <w:rPr>
           <w:rFonts w:cs="Arial"/>
-          <w:b/>
-          <w:i/>
         </w:rPr>
-        <w:t>Between Train Management System (new_breakdown.xsd) and Bus Depots (bus_request.xsd)</w:t>
+        <w:t xml:space="preserve">The XML from </w:t>
+      </w:r>
+      <w:proofErr w:type="spellStart"/>
+      <w:r>
+        <w:rPr>
+          <w:rFonts w:cs="Arial"/>
+        </w:rPr>
+        <w:t>new_breakdown_formatted</w:t>
+      </w:r>
+      <w:proofErr w:type="spellEnd"/>
+      <w:r>
+        <w:rPr>
+          <w:rFonts w:cs="Arial"/>
+        </w:rPr>
+        <w:t xml:space="preserve"> expects the coordinates to be displayed in </w:t>
+      </w:r>
+      <w:proofErr w:type="spellStart"/>
+      <w:proofErr w:type="gramStart"/>
+      <w:r>
+        <w:rPr>
+          <w:rFonts w:cs="Arial"/>
+        </w:rPr>
+        <w:t>lat,long</w:t>
+      </w:r>
+      <w:proofErr w:type="spellEnd"/>
+      <w:proofErr w:type="gramEnd"/>
+      <w:r>
+        <w:rPr>
+          <w:rFonts w:cs="Arial"/>
+        </w:rPr>
+        <w:t xml:space="preserve"> format in the coordinates tag instead of having a </w:t>
+      </w:r>
+      <w:proofErr w:type="spellStart"/>
+      <w:r>
+        <w:rPr>
+          <w:rFonts w:cs="Arial"/>
+        </w:rPr>
+        <w:t>lat</w:t>
+      </w:r>
+      <w:proofErr w:type="spellEnd"/>
+      <w:r>
+        <w:rPr>
+          <w:rFonts w:cs="Arial"/>
+        </w:rPr>
+        <w:t xml:space="preserve"> and long tag by itself. Therefore, the </w:t>
+      </w:r>
+      <w:proofErr w:type="spellStart"/>
+      <w:r>
+        <w:rPr>
+          <w:rFonts w:cs="Arial"/>
+        </w:rPr>
+        <w:t>lat</w:t>
+      </w:r>
+      <w:proofErr w:type="spellEnd"/>
+      <w:r>
+        <w:rPr>
+          <w:rFonts w:cs="Arial"/>
+        </w:rPr>
+        <w:t xml:space="preserve"> and long from </w:t>
+      </w:r>
+      <w:proofErr w:type="spellStart"/>
+      <w:r>
+        <w:rPr>
+          <w:rFonts w:cs="Arial"/>
+        </w:rPr>
+        <w:t>new_breakdown</w:t>
+      </w:r>
+      <w:proofErr w:type="spellEnd"/>
+      <w:r>
+        <w:rPr>
+          <w:rFonts w:cs="Arial"/>
+        </w:rPr>
+        <w:t xml:space="preserve"> has to be concatenated with a comma to form </w:t>
+      </w:r>
+      <w:proofErr w:type="gramStart"/>
+      <w:r>
+        <w:rPr>
+          <w:rFonts w:cs="Arial"/>
+        </w:rPr>
+        <w:t>the  coordinates</w:t>
+      </w:r>
+      <w:proofErr w:type="gramEnd"/>
+      <w:r>
+        <w:rPr>
+          <w:rFonts w:cs="Arial"/>
+        </w:rPr>
+        <w:t xml:space="preserve"> tag.</w:t>
       </w:r>
     </w:p>
     <w:p>
       <w:pPr>
-        <w:rPr>
-          <w:rFonts w:cs="Arial"/>
-          <w:b/>
-          <w:i/>
-        </w:rPr>
-      </w:pPr>
+        <w:pStyle w:val="Heading1"/>
+      </w:pPr>
+      <w:r>
+        <w:t>Content-</w:t>
+      </w:r>
+      <w:r>
+        <w:t>based</w:t>
+      </w:r>
+      <w:r>
+        <w:t xml:space="preserve"> Routing</w:t>
+      </w:r>
+      <w:bookmarkEnd w:id="5"/>
     </w:p>
     <w:p>
+      <w:bookmarkStart w:id="6" w:name="_Toc446926984"/>
+      <w:r>
+        <w:rPr>
+          <w:noProof/>
+        </w:rPr>
+        <w:drawing>
+          <wp:anchor distT="0" distB="0" distL="114300" distR="114300" simplePos="0" relativeHeight="251683840" behindDoc="1" locked="0" layoutInCell="1" allowOverlap="1" wp14:anchorId="6866EF66" wp14:editId="04844165">
+            <wp:simplePos x="0" y="0"/>
+            <wp:positionH relativeFrom="column">
+              <wp:posOffset>0</wp:posOffset>
+            </wp:positionH>
+            <wp:positionV relativeFrom="paragraph">
+              <wp:posOffset>423</wp:posOffset>
+            </wp:positionV>
+            <wp:extent cx="2933700" cy="1528234"/>
+            <wp:effectExtent l="19050" t="19050" r="19050" b="15240"/>
+            <wp:wrapTight wrapText="bothSides">
+              <wp:wrapPolygon edited="0">
+                <wp:start x="-140" y="-269"/>
+                <wp:lineTo x="-140" y="21546"/>
+                <wp:lineTo x="21600" y="21546"/>
+                <wp:lineTo x="21600" y="-269"/>
+                <wp:lineTo x="-140" y="-269"/>
+              </wp:wrapPolygon>
+            </wp:wrapTight>
+            <wp:docPr id="20" name="Picture 20"/>
+            <wp:cNvGraphicFramePr>
+              <a:graphicFrameLocks xmlns:a="http://schemas.openxmlformats.org/drawingml/2006/main" noChangeAspect="1"/>
+            </wp:cNvGraphicFramePr>
+            <a:graphic xmlns:a="http://schemas.openxmlformats.org/drawingml/2006/main">
+              <a:graphicData uri="http://schemas.openxmlformats.org/drawingml/2006/picture">
+                <pic:pic xmlns:pic="http://schemas.openxmlformats.org/drawingml/2006/picture">
+                  <pic:nvPicPr>
+                    <pic:cNvPr id="20" name="Train Breakdown and Resumption of Service.jpg"/>
+                    <pic:cNvPicPr/>
+                  </pic:nvPicPr>
+                  <pic:blipFill rotWithShape="1">
+                    <a:blip r:embed="rId11">
+                      <a:extLst>
+                        <a:ext uri="{28A0092B-C50C-407E-A947-70E740481C1C}">
+                          <a14:useLocalDpi xmlns:a14="http://schemas.microsoft.com/office/drawing/2010/main" val="0"/>
+                        </a:ext>
+                      </a:extLst>
+                    </a:blip>
+                    <a:srcRect r="69606" b="68846"/>
+                    <a:stretch/>
+                  </pic:blipFill>
+                  <pic:spPr bwMode="auto">
+                    <a:xfrm>
+                      <a:off x="0" y="0"/>
+                      <a:ext cx="2933700" cy="1528234"/>
+                    </a:xfrm>
+                    <a:prstGeom prst="rect">
+                      <a:avLst/>
+                    </a:prstGeom>
+                    <a:ln>
+                      <a:solidFill>
+                        <a:schemeClr val="tx1">
+                          <a:lumMod val="95000"/>
+                          <a:lumOff val="5000"/>
+                        </a:schemeClr>
+                      </a:solidFill>
+                    </a:ln>
+                    <a:extLst>
+                      <a:ext uri="{53640926-AAD7-44D8-BBD7-CCE9431645EC}">
+                        <a14:shadowObscured xmlns:a14="http://schemas.microsoft.com/office/drawing/2010/main"/>
+                      </a:ext>
+                    </a:extLst>
+                  </pic:spPr>
+                </pic:pic>
+              </a:graphicData>
+            </a:graphic>
+          </wp:anchor>
+        </w:drawing>
+      </w:r>
+      <w:r>
+        <w:t>Upon receiving the break down message, the REST API</w:t>
+      </w:r>
+      <w:r>
+        <w:t xml:space="preserve"> (nearest bus depot) webservice will be invoked. The Depot ID will be returned to the IM. The IM will then query the database to get the destination name for the </w:t>
+      </w:r>
+      <w:r>
+        <w:t xml:space="preserve">nearest Depot. </w:t>
+      </w:r>
+    </w:p>
+    <w:p>
+      <w:r>
+        <w:t xml:space="preserve">The depots are all </w:t>
+      </w:r>
+      <w:proofErr w:type="spellStart"/>
+      <w:r>
+        <w:t>MsgConsumers</w:t>
+      </w:r>
+      <w:proofErr w:type="spellEnd"/>
+      <w:r>
+        <w:t xml:space="preserve"> on a queue with their name in this format </w:t>
+      </w:r>
+      <w:proofErr w:type="spellStart"/>
+      <w:proofErr w:type="gramStart"/>
+      <w:r>
+        <w:t>q.depot</w:t>
+      </w:r>
+      <w:proofErr w:type="spellEnd"/>
+      <w:proofErr w:type="gramEnd"/>
+      <w:r>
+        <w:t>.&lt;dynamic&gt;</w:t>
+      </w:r>
+      <w:r>
+        <w:t xml:space="preserve"> . With the queue name that is queried from the database, the deploy request will be sen</w:t>
+      </w:r>
+      <w:r>
+        <w:t>t</w:t>
+      </w:r>
+      <w:r>
+        <w:t xml:space="preserve"> to the relevant depot.</w:t>
+      </w:r>
+      <w:r>
+        <w:t xml:space="preserve"> </w:t>
+      </w:r>
+    </w:p>
+    <w:p>
       <w:pPr>
         <w:pStyle w:val="Heading1"/>
       </w:pPr>
       <w:r>
-        <w:t>Content-</w:t>
-      </w:r>
-      <w:r>
-        <w:t>based</w:t>
-      </w:r>
-      <w:r>
-        <w:t xml:space="preserve"> Routing</w:t>
+        <w:lastRenderedPageBreak/>
+        <w:t xml:space="preserve">Beyond </w:t>
+      </w:r>
+      <w:r>
+        <w:t>the</w:t>
+      </w:r>
+      <w:r>
+        <w:t xml:space="preserve"> Labs</w:t>
       </w:r>
       <w:bookmarkEnd w:id="6"/>
     </w:p>
     <w:p>
       <w:pPr>
-        <w:rPr>
-          <w:rFonts w:cs="Arial"/>
-          <w:i/>
-          <w:highlight w:val="yellow"/>
-        </w:rPr>
-      </w:pPr>
-      <w:r>
-        <w:rPr>
-          <w:rFonts w:cs="Arial"/>
-          <w:i/>
-          <w:highlight w:val="yellow"/>
-        </w:rPr>
-        <w:t>[</w:t>
-      </w:r>
-      <w:r>
-        <w:rPr>
-          <w:rFonts w:cs="Arial"/>
-          <w:i/>
-          <w:highlight w:val="yellow"/>
-        </w:rPr>
-        <w:t>For each content-based routing, indicate the condition(s) used, the method used for determining the route and the destination system(s)/service(s)</w:t>
-      </w:r>
-      <w:r>
-        <w:rPr>
-          <w:rFonts w:cs="Arial"/>
-          <w:i/>
-          <w:highlight w:val="yellow"/>
-        </w:rPr>
-        <w:t>]</w:t>
-      </w:r>
-      <w:bookmarkStart w:id="7" w:name="_Toc446926984"/>
+        <w:pStyle w:val="Heading2"/>
+      </w:pPr>
+      <w:bookmarkStart w:id="7" w:name="_Toc446926996"/>
+      <w:r>
+        <w:t>Waiting for JMS Message</w:t>
+      </w:r>
     </w:p>
     <w:p>
-      <w:pPr>
-        <w:pStyle w:val="Heading1"/>
-      </w:pPr>
+      <w:r>
+        <w:t xml:space="preserve">In the Train Breakdown and Resumption of Service process, upon </w:t>
+      </w:r>
+      <w:r>
+        <w:t>deploying the bus as a mitigation action, the process will wait for a second message</w:t>
+      </w:r>
+      <w:r>
+        <w:t xml:space="preserve"> (With for JMS Message)</w:t>
+      </w:r>
+      <w:r>
+        <w:t xml:space="preserve"> from TMS upon successful resumption of service. </w:t>
+      </w:r>
     </w:p>
     <w:p>
       <w:pPr>
-        <w:rPr>
-          <w:rFonts w:asciiTheme="majorHAnsi" w:eastAsiaTheme="majorEastAsia" w:hAnsiTheme="majorHAnsi" w:cstheme="majorBidi"/>
-          <w:color w:val="2E74B5" w:themeColor="accent1" w:themeShade="BF"/>
-          <w:sz w:val="32"/>
-          <w:szCs w:val="32"/>
-        </w:rPr>
-      </w:pPr>
+        <w:pStyle w:val="Heading2"/>
+      </w:pPr>
+      <w:r>
+        <w:t>Assigning a Variable</w:t>
+      </w:r>
     </w:p>
     <w:p>
+      <w:r>
+        <w:t xml:space="preserve">The Assign </w:t>
+      </w:r>
+      <w:r>
+        <w:t>action is used to store a variable in TIBCO BW. The datetime of breakdown and datetime of resumption of service is stored in a variable for further processing and usage in the later part of the process.</w:t>
+      </w:r>
+    </w:p>
+    <w:p>
+      <w:pPr>
+        <w:pStyle w:val="Heading2"/>
+      </w:pPr>
+      <w:r>
+        <w:t>Twitter Plugin</w:t>
+      </w:r>
+    </w:p>
+    <w:p>
+      <w:r>
+        <w:t>We used Twitter plugin</w:t>
+      </w:r>
+      <w:r>
+        <w:t xml:space="preserve"> in Tibco BW for</w:t>
+      </w:r>
+      <w:r>
+        <w:t xml:space="preserve"> both the Train Breakdown and Resumption of Process as well as the Weather Reporting Process. The plugin is configured with the </w:t>
+      </w:r>
+      <w:proofErr w:type="spellStart"/>
+      <w:r>
+        <w:t>Oauth</w:t>
+      </w:r>
+      <w:proofErr w:type="spellEnd"/>
+      <w:r>
+        <w:t xml:space="preserve"> 1.0</w:t>
+      </w:r>
+      <w:r>
+        <w:t xml:space="preserve"> for the</w:t>
+      </w:r>
+      <w:r>
+        <w:t xml:space="preserve"> usage of</w:t>
+      </w:r>
+      <w:r>
+        <w:t xml:space="preserve"> twitter.</w:t>
+      </w:r>
+      <w:r>
+        <w:t xml:space="preserve"> Some conditions had to be enable in the </w:t>
+      </w:r>
+      <w:proofErr w:type="spellStart"/>
+      <w:proofErr w:type="gramStart"/>
+      <w:r>
+        <w:t>designer.tra</w:t>
+      </w:r>
+      <w:proofErr w:type="spellEnd"/>
+      <w:r>
+        <w:t xml:space="preserve"> </w:t>
+      </w:r>
+      <w:r>
+        <w:t xml:space="preserve"> as</w:t>
+      </w:r>
+      <w:proofErr w:type="gramEnd"/>
+      <w:r>
+        <w:t xml:space="preserve"> well to ensure that Twitter can be used. A tweet is sent when: service is down, service has resumed, heavy rainfall.</w:t>
+      </w:r>
+    </w:p>
+    <w:p>
+      <w:pPr>
+        <w:pStyle w:val="Heading2"/>
+      </w:pPr>
+      <w:r>
+        <w:t>Java Code</w:t>
+      </w:r>
+    </w:p>
+    <w:p>
+      <w:r>
+        <w:t xml:space="preserve">The Java Code action </w:t>
+      </w:r>
+      <w:r>
+        <w:t>in Tibco BW is</w:t>
+      </w:r>
+      <w:r>
+        <w:t xml:space="preserve"> used in the Train breakdown and Resumption of Service process to check if the log</w:t>
+      </w:r>
+      <w:r>
+        <w:t xml:space="preserve"> file</w:t>
+      </w:r>
+      <w:r>
+        <w:t xml:space="preserve"> </w:t>
+      </w:r>
+      <w:proofErr w:type="gramStart"/>
+      <w:r>
+        <w:t>exist</w:t>
+      </w:r>
+      <w:proofErr w:type="gramEnd"/>
+      <w:r>
+        <w:t xml:space="preserve"> in the directory.</w:t>
+      </w:r>
+      <w:r>
+        <w:t xml:space="preserve"> </w:t>
+      </w:r>
+      <w:r>
+        <w:t xml:space="preserve">If the file does not exist, </w:t>
+      </w:r>
+      <w:r>
+        <w:t>it will return a false to prompt the IM to create a file.</w:t>
+      </w:r>
+    </w:p>
+    <w:p>
+      <w:pPr>
+        <w:pStyle w:val="Heading2"/>
+      </w:pPr>
+      <w:r>
+        <w:t>Send Mail</w:t>
+      </w:r>
+    </w:p>
+    <w:p>
+      <w:r>
+        <w:t xml:space="preserve">The Send Mail action is used </w:t>
+      </w:r>
+      <w:r>
+        <w:t xml:space="preserve">to send email to the various stakeholders for the breakdown process and Schedule Polling process. Emails are sent out to the COO upon the end of </w:t>
+      </w:r>
+      <w:proofErr w:type="gramStart"/>
+      <w:r>
+        <w:t>a</w:t>
+      </w:r>
+      <w:proofErr w:type="gramEnd"/>
+      <w:r>
+        <w:t xml:space="preserve"> incident, to keep the COO updated the downtime of the incident. For schedule polling process, email is sent out to notify the bus depot of the URL to download their bus schedule for the month.</w:t>
+      </w:r>
+    </w:p>
+    <w:p>
+      <w:pPr>
+        <w:pStyle w:val="Heading2"/>
+      </w:pPr>
+      <w:r>
+        <w:t>Timer</w:t>
+      </w:r>
+    </w:p>
+    <w:p>
+      <w:r>
+        <w:t>We used the Timer function to run processes which require to be repeated in a short amount of time. For the weather reporting process, the timer function is used to restart the process based on the interval time specified. There is a need for constant monitoring of the weather therefore the process is put on a timer.</w:t>
+      </w:r>
+    </w:p>
+    <w:p>
+      <w:pPr>
+        <w:pStyle w:val="Heading2"/>
+      </w:pPr>
+      <w:r>
+        <w:t>File Polling</w:t>
+      </w:r>
+    </w:p>
+    <w:p>
+      <w:r>
+        <w:t>File polling in the schedule polling process listens to a certain directory</w:t>
+      </w:r>
+      <w:r>
+        <w:t xml:space="preserve"> for any new file added into the directory. The process will then kickstart a process to upload that new file into the server and generate a URL which allows </w:t>
+      </w:r>
+      <w:proofErr w:type="gramStart"/>
+      <w:r>
+        <w:t>other</w:t>
+      </w:r>
+      <w:proofErr w:type="gramEnd"/>
+      <w:r>
+        <w:t xml:space="preserve"> depot to download </w:t>
+      </w:r>
+      <w:proofErr w:type="spellStart"/>
+      <w:r>
+        <w:t>thei</w:t>
+      </w:r>
+      <w:proofErr w:type="spellEnd"/>
+    </w:p>
+    <w:p>
+      <w:pPr>
+        <w:pStyle w:val="Heading2"/>
+      </w:pPr>
+      <w:r>
+        <w:t>Grouping Repeat-on-Error-Till-True</w:t>
+      </w:r>
+      <w:r>
+        <w:t xml:space="preserve"> &amp; Sleep</w:t>
+      </w:r>
+    </w:p>
+    <w:p>
+      <w:r>
+        <w:t>If the webservice that uploads the file is down, we will sleep the process for about 10 seconds before re-attempting to upload it again.</w:t>
+      </w:r>
+      <w:r>
+        <w:t xml:space="preserve"> This process will repeat for a set amount of times before it </w:t>
+      </w:r>
+      <w:proofErr w:type="gramStart"/>
+      <w:r>
+        <w:t>end</w:t>
+      </w:r>
+      <w:proofErr w:type="gramEnd"/>
+      <w:r>
+        <w:t>.</w:t>
+      </w:r>
+    </w:p>
+    <w:p>
+      <w:pPr>
+        <w:pStyle w:val="Heading2"/>
+      </w:pPr>
+      <w:r>
+        <w:t>Hosting on Cloud</w:t>
+      </w:r>
+    </w:p>
+    <w:p>
+      <w:r>
+        <w:t>The wrapped version of NEA API is hosted on Heroku while the schedule polling website is hosted on Azure.</w:t>
+      </w:r>
+    </w:p>
+    <w:p>
+      <w:pPr>
+        <w:pStyle w:val="Heading2"/>
+      </w:pPr>
+      <w:r>
+        <w:t>Multi-Language Integration</w:t>
+      </w:r>
+    </w:p>
+    <w:p>
+      <w:r>
+        <w:t xml:space="preserve">Message Producers are written in java while Message Consumers were </w:t>
+      </w:r>
+      <w:proofErr w:type="gramStart"/>
+      <w:r>
+        <w:t>wrote</w:t>
+      </w:r>
+      <w:proofErr w:type="gramEnd"/>
+      <w:r>
+        <w:t xml:space="preserve"> in Java and C#. The webservices were also write in various language such as: Java, PHP and Python to simulate integration of systems in different language.</w:t>
+      </w:r>
+      <w:bookmarkStart w:id="8" w:name="_GoBack"/>
+      <w:bookmarkEnd w:id="8"/>
+    </w:p>
+    <w:p/>
+    <w:p/>
+    <w:p/>
+    <w:p>
       <w:pPr>
         <w:pStyle w:val="Heading1"/>
       </w:pPr>
       <w:r>
-        <w:t xml:space="preserve">Beyond </w:t>
-      </w:r>
-      <w:r>
-        <w:t>the</w:t>
-      </w:r>
-      <w:r>
-        <w:t xml:space="preserve"> Labs</w:t>
+        <w:lastRenderedPageBreak/>
+        <w:t xml:space="preserve">Scenario </w:t>
+      </w:r>
+      <w:r>
+        <w:t>Walkthrough</w:t>
       </w:r>
       <w:bookmarkEnd w:id="7"/>
+      <w:r>
+        <w:t xml:space="preserve"> (Max 10 Pages)</w:t>
+      </w:r>
     </w:p>
     <w:p>
       <w:pPr>
@@ -8747,82 +11025,6 @@
           <w:highlight w:val="yellow"/>
         </w:rPr>
       </w:pPr>
-      <w:bookmarkStart w:id="8" w:name="_Toc446926985"/>
-      <w:r>
-        <w:rPr>
-          <w:rFonts w:cs="Arial"/>
-          <w:i/>
-          <w:highlight w:val="yellow"/>
-        </w:rPr>
-        <w:t>[</w:t>
-      </w:r>
-      <w:r>
-        <w:rPr>
-          <w:rFonts w:cs="Arial"/>
-          <w:i/>
-          <w:highlight w:val="yellow"/>
-        </w:rPr>
-        <w:t>List, describe and explain the things you have done beyond the labs</w:t>
-      </w:r>
-      <w:r>
-        <w:rPr>
-          <w:rFonts w:cs="Arial"/>
-          <w:i/>
-          <w:highlight w:val="yellow"/>
-        </w:rPr>
-        <w:t>]</w:t>
-      </w:r>
-    </w:p>
-    <w:p>
-      <w:pPr>
-        <w:rPr>
-          <w:rFonts w:ascii="Arial" w:eastAsiaTheme="majorEastAsia" w:hAnsi="Arial" w:cs="Arial"/>
-          <w:color w:val="2E74B5" w:themeColor="accent1" w:themeShade="BF"/>
-          <w:sz w:val="24"/>
-          <w:szCs w:val="24"/>
-        </w:rPr>
-      </w:pPr>
-      <w:bookmarkStart w:id="9" w:name="_Toc446926996"/>
-      <w:bookmarkEnd w:id="8"/>
-      <w:r>
-        <w:rPr>
-          <w:rFonts w:ascii="Arial" w:hAnsi="Arial" w:cs="Arial"/>
-          <w:sz w:val="24"/>
-          <w:szCs w:val="24"/>
-        </w:rPr>
-        <w:br w:type="page"/>
-      </w:r>
-      <w:bookmarkStart w:id="10" w:name="_GoBack"/>
-      <w:bookmarkEnd w:id="10"/>
-    </w:p>
-    <w:p>
-      <w:pPr>
-        <w:pStyle w:val="Heading1"/>
-      </w:pPr>
-      <w:r>
-        <w:lastRenderedPageBreak/>
-        <w:t xml:space="preserve">Scenario </w:t>
-      </w:r>
-      <w:r>
-        <w:t>Walkthrough</w:t>
-      </w:r>
-      <w:bookmarkEnd w:id="9"/>
-      <w:r>
-        <w:t xml:space="preserve"> (Max 10 Pages)</w:t>
-      </w:r>
-    </w:p>
-    <w:p>
-      <w:pPr>
-        <w:autoSpaceDE w:val="0"/>
-        <w:autoSpaceDN w:val="0"/>
-        <w:adjustRightInd w:val="0"/>
-        <w:spacing w:before="120" w:after="120" w:line="240" w:lineRule="auto"/>
-        <w:rPr>
-          <w:rFonts w:cs="Arial"/>
-          <w:i/>
-          <w:highlight w:val="yellow"/>
-        </w:rPr>
-      </w:pPr>
       <w:r>
         <w:rPr>
           <w:rFonts w:cs="Arial"/>
@@ -8834,7 +11036,7 @@
     </w:p>
     <w:p/>
     <w:sectPr>
-      <w:footerReference w:type="default" r:id="rId15"/>
+      <w:footerReference w:type="default" r:id="rId20"/>
       <w:pgSz w:w="11906" w:h="16838"/>
       <w:pgMar w:top="720" w:right="720" w:bottom="720" w:left="720" w:header="708" w:footer="708" w:gutter="0"/>
       <w:pgNumType w:start="0"/>
@@ -12933,7 +15135,7 @@
 </file>
 
 <file path=customXml/itemProps1.xml><?xml version="1.0" encoding="utf-8"?>
-<ds:datastoreItem xmlns:ds="http://schemas.openxmlformats.org/officeDocument/2006/customXml" ds:itemID="{3995E837-5480-467F-82B0-C21C8370AC0F}">
+<ds:datastoreItem xmlns:ds="http://schemas.openxmlformats.org/officeDocument/2006/customXml" ds:itemID="{027BE158-5A6B-4FDF-A51E-A6ADD55EC7AC}">
   <ds:schemaRefs>
     <ds:schemaRef ds:uri="http://schemas.openxmlformats.org/officeDocument/2006/bibliography"/>
   </ds:schemaRefs>

</xml_diff>

<commit_message>
+ edited report to make some typo changes
</commit_message>
<xml_diff>
--- a/EI Report.docx
+++ b/EI Report.docx
@@ -72,7 +72,7 @@
                     <pic:cNvPicPr/>
                   </pic:nvPicPr>
                   <pic:blipFill>
-                    <a:blip r:embed="rId8">
+                    <a:blip r:embed="rId8" cstate="print">
                       <a:extLst>
                         <a:ext uri="{28A0092B-C50C-407E-A947-70E740481C1C}">
                           <a14:useLocalDpi xmlns:a14="http://schemas.microsoft.com/office/drawing/2010/main" val="0"/>
@@ -1189,7 +1189,6 @@
                 <w:sz w:val="20"/>
               </w:rPr>
             </w:pPr>
-            <w:proofErr w:type="gramStart"/>
             <w:r>
               <w:rPr>
                 <w:rFonts w:ascii="Calibri" w:hAnsi="Calibri" w:cs="Arial"/>
@@ -1197,7 +1196,6 @@
               </w:rPr>
               <w:t>JMS  Integration</w:t>
             </w:r>
-            <w:proofErr w:type="gramEnd"/>
           </w:p>
         </w:tc>
         <w:tc>
@@ -1553,7 +1551,6 @@
               </w:rPr>
             </w:pPr>
             <w:proofErr w:type="spellStart"/>
-            <w:proofErr w:type="gramStart"/>
             <w:r>
               <w:rPr>
                 <w:rFonts w:ascii="Calibri" w:hAnsi="Calibri" w:cs="Arial"/>
@@ -1561,7 +1558,6 @@
               <w:t>q.breakdown</w:t>
             </w:r>
             <w:proofErr w:type="spellEnd"/>
-            <w:proofErr w:type="gramEnd"/>
           </w:p>
         </w:tc>
       </w:tr>
@@ -1693,7 +1689,6 @@
               </w:rPr>
             </w:pPr>
             <w:proofErr w:type="spellStart"/>
-            <w:proofErr w:type="gramStart"/>
             <w:r>
               <w:rPr>
                 <w:rFonts w:ascii="Calibri" w:hAnsi="Calibri" w:cs="Arial"/>
@@ -1701,7 +1696,6 @@
               <w:t>q.deployed</w:t>
             </w:r>
             <w:proofErr w:type="spellEnd"/>
-            <w:proofErr w:type="gramEnd"/>
           </w:p>
         </w:tc>
       </w:tr>
@@ -1843,7 +1837,6 @@
               </w:rPr>
             </w:pPr>
             <w:proofErr w:type="spellStart"/>
-            <w:proofErr w:type="gramStart"/>
             <w:r>
               <w:rPr>
                 <w:rFonts w:ascii="Calibri" w:hAnsi="Calibri" w:cs="Arial"/>
@@ -1851,7 +1844,6 @@
               <w:t>q.depot</w:t>
             </w:r>
             <w:proofErr w:type="spellEnd"/>
-            <w:proofErr w:type="gramEnd"/>
             <w:r>
               <w:rPr>
                 <w:rFonts w:ascii="Calibri" w:hAnsi="Calibri" w:cs="Arial"/>
@@ -2007,7 +1999,6 @@
               </w:rPr>
             </w:pPr>
             <w:proofErr w:type="spellStart"/>
-            <w:proofErr w:type="gramStart"/>
             <w:r>
               <w:rPr>
                 <w:rFonts w:ascii="Calibri" w:hAnsi="Calibri" w:cs="Arial"/>
@@ -2015,7 +2006,6 @@
               <w:t>q.resumed</w:t>
             </w:r>
             <w:proofErr w:type="spellEnd"/>
-            <w:proofErr w:type="gramEnd"/>
           </w:p>
         </w:tc>
       </w:tr>
@@ -2147,7 +2137,6 @@
               </w:rPr>
             </w:pPr>
             <w:proofErr w:type="spellStart"/>
-            <w:proofErr w:type="gramStart"/>
             <w:r>
               <w:rPr>
                 <w:rFonts w:ascii="Calibri" w:hAnsi="Calibri" w:cs="Arial"/>
@@ -2155,7 +2144,6 @@
               <w:t>q.depot</w:t>
             </w:r>
             <w:proofErr w:type="spellEnd"/>
-            <w:proofErr w:type="gramEnd"/>
             <w:r>
               <w:rPr>
                 <w:rFonts w:ascii="Calibri" w:hAnsi="Calibri" w:cs="Arial"/>
@@ -2303,7 +2291,6 @@
               </w:rPr>
             </w:pPr>
             <w:proofErr w:type="spellStart"/>
-            <w:proofErr w:type="gramStart"/>
             <w:r>
               <w:rPr>
                 <w:rFonts w:ascii="Calibri" w:hAnsi="Calibri" w:cs="Arial"/>
@@ -2311,7 +2298,6 @@
               <w:t>t.weather</w:t>
             </w:r>
             <w:proofErr w:type="spellEnd"/>
-            <w:proofErr w:type="gramEnd"/>
           </w:p>
         </w:tc>
       </w:tr>
@@ -2958,23 +2944,7 @@
                 <w:i/>
               </w:rPr>
               <w:br/>
-              <w:t xml:space="preserve">(Self-coded wrapper </w:t>
-            </w:r>
-            <w:proofErr w:type="gramStart"/>
-            <w:r>
-              <w:rPr>
-                <w:rFonts w:ascii="Calibri" w:hAnsi="Calibri" w:cs="Arial"/>
-                <w:i/>
-              </w:rPr>
-              <w:t>randomize</w:t>
-            </w:r>
-            <w:proofErr w:type="gramEnd"/>
-            <w:r>
-              <w:rPr>
-                <w:rFonts w:ascii="Calibri" w:hAnsi="Calibri" w:cs="Arial"/>
-                <w:i/>
-              </w:rPr>
-              <w:t xml:space="preserve"> the chance of getting a rain fall if it is not having a rainfall in Singapore now</w:t>
+              <w:t>(Self-coded wrapper randomize the chance of getting a rain fall if it is not having a rainfall in Singapore now</w:t>
             </w:r>
             <w:r>
               <w:rPr>
@@ -3384,7 +3354,6 @@
                                 <w:lang w:val="en-US" w:eastAsia="zh-CN"/>
                               </w:rPr>
                             </w:pPr>
-                            <w:proofErr w:type="gramStart"/>
                             <w:r>
                               <w:rPr>
                                 <w:rFonts w:ascii="Courier New" w:eastAsia="Times New Roman" w:hAnsi="Courier New" w:cs="Courier New"/>
@@ -3406,7 +3375,6 @@
                               </w:rPr>
                               <w:t>xml</w:t>
                             </w:r>
-                            <w:proofErr w:type="gramEnd"/>
                             <w:r>
                               <w:rPr>
                                 <w:rFonts w:ascii="Courier New" w:eastAsia="Times New Roman" w:hAnsi="Courier New" w:cs="Courier New"/>
@@ -3539,7 +3507,6 @@
                               <w:t xml:space="preserve"> </w:t>
                             </w:r>
                             <w:proofErr w:type="spellStart"/>
-                            <w:proofErr w:type="gramStart"/>
                             <w:r>
                               <w:rPr>
                                 <w:rFonts w:ascii="Courier New" w:eastAsia="Times New Roman" w:hAnsi="Courier New" w:cs="Courier New"/>
@@ -3551,7 +3518,6 @@
                               <w:t>xmlns:xsi</w:t>
                             </w:r>
                             <w:proofErr w:type="spellEnd"/>
-                            <w:proofErr w:type="gramEnd"/>
                             <w:r>
                               <w:rPr>
                                 <w:rFonts w:ascii="Courier New" w:eastAsia="Times New Roman" w:hAnsi="Courier New" w:cs="Courier New"/>
@@ -3585,7 +3551,35 @@
                                 <w:u w:val="single"/>
                                 <w:lang w:val="en-US" w:eastAsia="zh-CN"/>
                               </w:rPr>
-                              <w:t>http://www.w3.org/2001/XMLSchema-instance</w:t>
+                              <w:t>http://www.w3.org/2001/</w:t>
+                            </w:r>
+                            <w:proofErr w:type="spellStart"/>
+                            <w:r>
+                              <w:rPr>
+                                <w:rFonts w:ascii="Courier New" w:eastAsia="Times New Roman" w:hAnsi="Courier New" w:cs="Courier New"/>
+                                <w:b/>
+                                <w:bCs/>
+                                <w:color w:val="8000FF"/>
+                                <w:sz w:val="18"/>
+                                <w:szCs w:val="18"/>
+                                <w:u w:val="single"/>
+                                <w:lang w:val="en-US" w:eastAsia="zh-CN"/>
+                              </w:rPr>
+                              <w:t>XMLSchema</w:t>
+                            </w:r>
+                            <w:proofErr w:type="spellEnd"/>
+                            <w:r>
+                              <w:rPr>
+                                <w:rFonts w:ascii="Courier New" w:eastAsia="Times New Roman" w:hAnsi="Courier New" w:cs="Courier New"/>
+                                <w:b/>
+                                <w:bCs/>
+                                <w:color w:val="8000FF"/>
+                                <w:sz w:val="18"/>
+                                <w:szCs w:val="18"/>
+                                <w:u w:val="single"/>
+                                <w:lang w:val="en-US" w:eastAsia="zh-CN"/>
+                              </w:rPr>
+                              <w:t>-instance</w:t>
                             </w:r>
                             <w:r>
                               <w:rPr>
@@ -5420,7 +5414,6 @@
                                 <w:lang w:val="en-US" w:eastAsia="zh-CN"/>
                               </w:rPr>
                             </w:pPr>
-                            <w:proofErr w:type="gramStart"/>
                             <w:r>
                               <w:rPr>
                                 <w:rFonts w:ascii="Courier New" w:eastAsia="Times New Roman" w:hAnsi="Courier New" w:cs="Courier New"/>
@@ -5442,7 +5435,6 @@
                               </w:rPr>
                               <w:t>xml</w:t>
                             </w:r>
-                            <w:proofErr w:type="gramEnd"/>
                             <w:r>
                               <w:rPr>
                                 <w:rFonts w:ascii="Courier New" w:eastAsia="Times New Roman" w:hAnsi="Courier New" w:cs="Courier New"/>
@@ -6858,7 +6850,6 @@
                                 <w:lang w:val="en-US" w:eastAsia="zh-CN"/>
                               </w:rPr>
                             </w:pPr>
-                            <w:proofErr w:type="gramStart"/>
                             <w:r>
                               <w:rPr>
                                 <w:rFonts w:ascii="Courier New" w:eastAsia="Times New Roman" w:hAnsi="Courier New" w:cs="Courier New"/>
@@ -6880,7 +6871,6 @@
                               </w:rPr>
                               <w:t>xml</w:t>
                             </w:r>
-                            <w:proofErr w:type="gramEnd"/>
                             <w:r>
                               <w:rPr>
                                 <w:rFonts w:ascii="Courier New" w:eastAsia="Times New Roman" w:hAnsi="Courier New" w:cs="Courier New"/>
@@ -8811,20 +8801,7 @@
                                 <w:szCs w:val="20"/>
                                 <w:lang w:val="en-US" w:eastAsia="zh-CN"/>
                               </w:rPr>
-                              <w:t xml:space="preserve">The heavy rain has eased. Thundery showers clearing in the </w:t>
-                            </w:r>
-                            <w:proofErr w:type="gramStart"/>
-                            <w:r>
-                              <w:rPr>
-                                <w:rFonts w:ascii="Courier New" w:eastAsia="Times New Roman" w:hAnsi="Courier New" w:cs="Courier New"/>
-                                <w:b/>
-                                <w:bCs/>
-                                <w:color w:val="000000"/>
-                                <w:sz w:val="18"/>
-                                <w:szCs w:val="20"/>
-                                <w:lang w:val="en-US" w:eastAsia="zh-CN"/>
-                              </w:rPr>
-                              <w:t>evening.</w:t>
+                              <w:t>The heavy rain has eased. Thundery showers clearing in the evening.</w:t>
                             </w:r>
                             <w:r>
                               <w:rPr>
@@ -8834,18 +8811,7 @@
                                 <w:szCs w:val="20"/>
                                 <w:lang w:val="en-US" w:eastAsia="zh-CN"/>
                               </w:rPr>
-                              <w:t>&lt;</w:t>
-                            </w:r>
-                            <w:proofErr w:type="gramEnd"/>
-                            <w:r>
-                              <w:rPr>
-                                <w:rFonts w:ascii="Courier New" w:eastAsia="Times New Roman" w:hAnsi="Courier New" w:cs="Courier New"/>
-                                <w:color w:val="0000FF"/>
-                                <w:sz w:val="18"/>
-                                <w:szCs w:val="20"/>
-                                <w:lang w:val="en-US" w:eastAsia="zh-CN"/>
-                              </w:rPr>
-                              <w:t>/warning&gt;</w:t>
+                              <w:t>&lt;/warning&gt;</w:t>
                             </w:r>
                           </w:p>
                           <w:p>
@@ -9958,13 +9924,8 @@
                               <w:t>"ok</w:t>
                             </w:r>
                             <w:proofErr w:type="spellEnd"/>
-                            <w:proofErr w:type="gramStart"/>
-                            <w:r>
-                              <w:t xml:space="preserve">",   </w:t>
-                            </w:r>
-                            <w:proofErr w:type="gramEnd"/>
-                            <w:r>
-                              <w:t xml:space="preserve">  </w:t>
+                            <w:r>
+                              <w:t xml:space="preserve">",     </w:t>
                             </w:r>
                             <w:r>
                               <w:br/>
@@ -10209,25 +10170,7 @@
           <w:b/>
           <w:i/>
         </w:rPr>
-        <w:t xml:space="preserve">Between Train Management System(new_breakdown.xsd) and Get </w:t>
-      </w:r>
-      <w:proofErr w:type="gramStart"/>
-      <w:r>
-        <w:rPr>
-          <w:rFonts w:cs="Arial"/>
-          <w:b/>
-          <w:i/>
-        </w:rPr>
-        <w:t>nearest</w:t>
-      </w:r>
-      <w:proofErr w:type="gramEnd"/>
-      <w:r>
-        <w:rPr>
-          <w:rFonts w:cs="Arial"/>
-          <w:b/>
-          <w:i/>
-        </w:rPr>
-        <w:t xml:space="preserve"> Bus Depot web service (new_breakdown_formatted.xsd)</w:t>
+        <w:t>Between Train Management System(new_breakdown.xsd) and Get nearest Bus Depot web service (new_breakdown_formatted.xsd)</w:t>
       </w:r>
     </w:p>
     <w:p>
@@ -10505,7 +10448,6 @@
         <w:t xml:space="preserve"> expects the coordinates to be displayed in </w:t>
       </w:r>
       <w:proofErr w:type="spellStart"/>
-      <w:proofErr w:type="gramStart"/>
       <w:r>
         <w:rPr>
           <w:rFonts w:cs="Arial"/>
@@ -10513,7 +10455,6 @@
         <w:t>lat,long</w:t>
       </w:r>
       <w:proofErr w:type="spellEnd"/>
-      <w:proofErr w:type="gramEnd"/>
       <w:r>
         <w:rPr>
           <w:rFonts w:cs="Arial"/>
@@ -10560,21 +10501,7 @@
         <w:rPr>
           <w:rFonts w:cs="Arial"/>
         </w:rPr>
-        <w:t xml:space="preserve"> has to be concatenated with a comma to form </w:t>
-      </w:r>
-      <w:proofErr w:type="gramStart"/>
-      <w:r>
-        <w:rPr>
-          <w:rFonts w:cs="Arial"/>
-        </w:rPr>
-        <w:t>the  coordinates</w:t>
-      </w:r>
-      <w:proofErr w:type="gramEnd"/>
-      <w:r>
-        <w:rPr>
-          <w:rFonts w:cs="Arial"/>
-        </w:rPr>
-        <w:t xml:space="preserve"> tag.</w:t>
+        <w:t xml:space="preserve"> has to be concatenated with a comma to form the  coordinates tag.</w:t>
       </w:r>
     </w:p>
     <w:p>
@@ -10691,12 +10618,10 @@
         <w:t xml:space="preserve"> on a queue with their name in this format </w:t>
       </w:r>
       <w:proofErr w:type="spellStart"/>
-      <w:proofErr w:type="gramStart"/>
       <w:r>
         <w:t>q.depot</w:t>
       </w:r>
       <w:proofErr w:type="spellEnd"/>
-      <w:proofErr w:type="gramEnd"/>
       <w:r>
         <w:t>.&lt;dynamic&gt;</w:t>
       </w:r>
@@ -10804,23 +10729,35 @@
         <w:t xml:space="preserve"> twitter.</w:t>
       </w:r>
       <w:r>
-        <w:t xml:space="preserve"> Some conditions had to be enable in the </w:t>
+        <w:t xml:space="preserve"> Some </w:t>
+      </w:r>
+      <w:r>
+        <w:t>java properties have to be added in</w:t>
+      </w:r>
+      <w:r>
+        <w:t xml:space="preserve"> the </w:t>
       </w:r>
       <w:proofErr w:type="spellStart"/>
-      <w:proofErr w:type="gramStart"/>
       <w:r>
         <w:t>designer.tra</w:t>
       </w:r>
       <w:proofErr w:type="spellEnd"/>
       <w:r>
+        <w:t xml:space="preserve"> as well</w:t>
+      </w:r>
+      <w:r>
+        <w:t xml:space="preserve"> as the </w:t>
+      </w:r>
+      <w:proofErr w:type="spellStart"/>
+      <w:r>
+        <w:t>bwengine.tra</w:t>
+      </w:r>
+      <w:proofErr w:type="spellEnd"/>
+      <w:r>
         <w:t xml:space="preserve"> </w:t>
       </w:r>
       <w:r>
-        <w:t xml:space="preserve"> as</w:t>
-      </w:r>
-      <w:proofErr w:type="gramEnd"/>
-      <w:r>
-        <w:t xml:space="preserve"> well to ensure that Twitter can be used. A tweet is sent when: service is down, service has resumed, heavy rainfall.</w:t>
+        <w:t xml:space="preserve"> to ensure that Twitter can be used. A tweet is sent when: service is down, service has resumed, heavy rainfall.</w:t>
       </w:r>
     </w:p>
     <w:p>
@@ -10845,15 +10782,7 @@
         <w:t xml:space="preserve"> file</w:t>
       </w:r>
       <w:r>
-        <w:t xml:space="preserve"> </w:t>
-      </w:r>
-      <w:proofErr w:type="gramStart"/>
-      <w:r>
-        <w:t>exist</w:t>
-      </w:r>
-      <w:proofErr w:type="gramEnd"/>
-      <w:r>
-        <w:t xml:space="preserve"> in the directory.</w:t>
+        <w:t xml:space="preserve"> exist in the directory.</w:t>
       </w:r>
       <w:r>
         <w:t xml:space="preserve"> </w:t>
@@ -10878,15 +10807,7 @@
         <w:t xml:space="preserve">The Send Mail action is used </w:t>
       </w:r>
       <w:r>
-        <w:t xml:space="preserve">to send email to the various stakeholders for the breakdown process and Schedule Polling process. Emails are sent out to the COO upon the end of </w:t>
-      </w:r>
-      <w:proofErr w:type="gramStart"/>
-      <w:r>
-        <w:t>a</w:t>
-      </w:r>
-      <w:proofErr w:type="gramEnd"/>
-      <w:r>
-        <w:t xml:space="preserve"> incident, to keep the COO updated the downtime of the incident. For schedule polling process, email is sent out to notify the bus depot of the URL to download their bus schedule for the month.</w:t>
+        <w:t>to send email to the various stakeholders for the breakdown process and Schedule Polling process. Emails are sent out to the COO upon the end of a incident, to keep the COO updated the downtime of the incident. For schedule polling process, email is sent out to notify the bus depot of the URL to download their bus schedule for the month.</w:t>
       </w:r>
     </w:p>
     <w:p>
@@ -10912,24 +10833,19 @@
     </w:p>
     <w:p>
       <w:r>
-        <w:t>File polling in the schedule polling process listens to a certain directory</w:t>
-      </w:r>
-      <w:r>
-        <w:t xml:space="preserve"> for any new file added into the directory. The process will then kickstart a process to upload that new file into the server and generate a URL which allows </w:t>
-      </w:r>
-      <w:proofErr w:type="gramStart"/>
-      <w:r>
-        <w:t>other</w:t>
-      </w:r>
-      <w:proofErr w:type="gramEnd"/>
-      <w:r>
-        <w:t xml:space="preserve"> depot to download </w:t>
-      </w:r>
-      <w:proofErr w:type="spellStart"/>
-      <w:r>
-        <w:t>thei</w:t>
-      </w:r>
-      <w:proofErr w:type="spellEnd"/>
+        <w:t>File polling in the sc</w:t>
+      </w:r>
+      <w:bookmarkStart w:id="8" w:name="_GoBack"/>
+      <w:bookmarkEnd w:id="8"/>
+      <w:r>
+        <w:t>hedule polling process listens to a certain directory</w:t>
+      </w:r>
+      <w:r>
+        <w:t xml:space="preserve"> for any new file added into the directory. The process will then kickstart a process to upload that new file into the server and generate a URL which all</w:t>
+      </w:r>
+      <w:r>
+        <w:t>ows other depot to download the file.</w:t>
+      </w:r>
     </w:p>
     <w:p>
       <w:pPr>
@@ -10947,15 +10863,7 @@
         <w:t>If the webservice that uploads the file is down, we will sleep the process for about 10 seconds before re-attempting to upload it again.</w:t>
       </w:r>
       <w:r>
-        <w:t xml:space="preserve"> This process will repeat for a set amount of times before it </w:t>
-      </w:r>
-      <w:proofErr w:type="gramStart"/>
-      <w:r>
-        <w:t>end</w:t>
-      </w:r>
-      <w:proofErr w:type="gramEnd"/>
-      <w:r>
-        <w:t>.</w:t>
+        <w:t xml:space="preserve"> This process will repeat for a set amount of times before it end.</w:t>
       </w:r>
     </w:p>
     <w:p>
@@ -10981,18 +10889,8 @@
     </w:p>
     <w:p>
       <w:r>
-        <w:t xml:space="preserve">Message Producers are written in java while Message Consumers were </w:t>
-      </w:r>
-      <w:proofErr w:type="gramStart"/>
-      <w:r>
-        <w:t>wrote</w:t>
-      </w:r>
-      <w:proofErr w:type="gramEnd"/>
-      <w:r>
-        <w:t xml:space="preserve"> in Java and C#. The webservices were also write in various language such as: Java, PHP and Python to simulate integration of systems in different language.</w:t>
-      </w:r>
-      <w:bookmarkStart w:id="8" w:name="_GoBack"/>
-      <w:bookmarkEnd w:id="8"/>
+        <w:t>Message Producers are written in java while Message Consumers were wrote in Java and C#. The webservices were also write in various language such as: Java, PHP and Python to simulate integration of systems in different language.</w:t>
+      </w:r>
     </w:p>
     <w:p/>
     <w:p/>
@@ -15135,7 +15033,7 @@
 </file>
 
 <file path=customXml/itemProps1.xml><?xml version="1.0" encoding="utf-8"?>
-<ds:datastoreItem xmlns:ds="http://schemas.openxmlformats.org/officeDocument/2006/customXml" ds:itemID="{027BE158-5A6B-4FDF-A51E-A6ADD55EC7AC}">
+<ds:datastoreItem xmlns:ds="http://schemas.openxmlformats.org/officeDocument/2006/customXml" ds:itemID="{80A2E309-F647-3546-837C-FD3631DE1066}">
   <ds:schemaRefs>
     <ds:schemaRef ds:uri="http://schemas.openxmlformats.org/officeDocument/2006/bibliography"/>
   </ds:schemaRefs>

</xml_diff>

<commit_message>
Minor Changes to Doc and EI Presentation
Minor Changes to Doc and EI Presentation
</commit_message>
<xml_diff>
--- a/EI Report.docx
+++ b/EI Report.docx
@@ -1057,7 +1057,6 @@
           <w:highlight w:val="yellow"/>
         </w:rPr>
       </w:pPr>
-      <w:bookmarkStart w:id="2" w:name="_GoBack"/>
       <w:r>
         <w:rPr>
           <w:rFonts w:cs="Arial"/>
@@ -1113,19 +1112,18 @@
           </wp:inline>
         </w:drawing>
       </w:r>
-      <w:bookmarkEnd w:id="2"/>
     </w:p>
     <w:p>
       <w:pPr>
         <w:pStyle w:val="Heading1"/>
         <w:spacing w:before="0"/>
       </w:pPr>
-      <w:bookmarkStart w:id="3" w:name="_Toc446926978"/>
-      <w:bookmarkStart w:id="4" w:name="_Toc446926976"/>
+      <w:bookmarkStart w:id="2" w:name="_Toc446926978"/>
+      <w:bookmarkStart w:id="3" w:name="_Toc446926976"/>
       <w:r>
         <w:t>JMS</w:t>
       </w:r>
-      <w:bookmarkEnd w:id="3"/>
+      <w:bookmarkEnd w:id="2"/>
       <w:r>
         <w:t xml:space="preserve"> Interactions</w:t>
       </w:r>
@@ -1164,12 +1162,16 @@
                 <w:rFonts w:ascii="Calibri" w:hAnsi="Calibri" w:cs="Arial"/>
               </w:rPr>
             </w:pPr>
+            <w:bookmarkStart w:id="4" w:name="_GoBack"/>
+            <w:proofErr w:type="gramStart"/>
             <w:r>
               <w:rPr>
                 <w:rFonts w:ascii="Calibri" w:hAnsi="Calibri" w:cs="Arial"/>
               </w:rPr>
               <w:t>JMS  Integration</w:t>
             </w:r>
+            <w:bookmarkEnd w:id="4"/>
+            <w:proofErr w:type="gramEnd"/>
           </w:p>
         </w:tc>
         <w:tc>
@@ -1470,12 +1472,16 @@
                 <w:rFonts w:ascii="Calibri" w:hAnsi="Calibri" w:cs="Arial"/>
               </w:rPr>
             </w:pPr>
+            <w:proofErr w:type="spellStart"/>
+            <w:proofErr w:type="gramStart"/>
             <w:r>
               <w:rPr>
                 <w:rFonts w:ascii="Calibri" w:hAnsi="Calibri" w:cs="Arial"/>
               </w:rPr>
               <w:t>q.breakdown</w:t>
             </w:r>
+            <w:proofErr w:type="spellEnd"/>
+            <w:proofErr w:type="gramEnd"/>
           </w:p>
         </w:tc>
       </w:tr>
@@ -1606,12 +1612,16 @@
                 <w:rFonts w:ascii="Calibri" w:hAnsi="Calibri" w:cs="Arial"/>
               </w:rPr>
             </w:pPr>
+            <w:proofErr w:type="spellStart"/>
+            <w:proofErr w:type="gramStart"/>
             <w:r>
               <w:rPr>
                 <w:rFonts w:ascii="Calibri" w:hAnsi="Calibri" w:cs="Arial"/>
               </w:rPr>
               <w:t>q.deployed</w:t>
             </w:r>
+            <w:proofErr w:type="spellEnd"/>
+            <w:proofErr w:type="gramEnd"/>
           </w:p>
         </w:tc>
       </w:tr>
@@ -1752,11 +1762,21 @@
                 <w:rFonts w:ascii="Calibri" w:hAnsi="Calibri" w:cs="Arial"/>
               </w:rPr>
             </w:pPr>
+            <w:proofErr w:type="spellStart"/>
+            <w:proofErr w:type="gramStart"/>
             <w:r>
               <w:rPr>
                 <w:rFonts w:ascii="Calibri" w:hAnsi="Calibri" w:cs="Arial"/>
               </w:rPr>
-              <w:t>q.depot.&lt;dynamic&gt;</w:t>
+              <w:t>q.depot</w:t>
+            </w:r>
+            <w:proofErr w:type="spellEnd"/>
+            <w:proofErr w:type="gramEnd"/>
+            <w:r>
+              <w:rPr>
+                <w:rFonts w:ascii="Calibri" w:hAnsi="Calibri" w:cs="Arial"/>
+              </w:rPr>
+              <w:t>.&lt;dynamic&gt;</w:t>
             </w:r>
           </w:p>
         </w:tc>
@@ -1906,12 +1926,16 @@
                 <w:rFonts w:ascii="Calibri" w:hAnsi="Calibri" w:cs="Arial"/>
               </w:rPr>
             </w:pPr>
+            <w:proofErr w:type="spellStart"/>
+            <w:proofErr w:type="gramStart"/>
             <w:r>
               <w:rPr>
                 <w:rFonts w:ascii="Calibri" w:hAnsi="Calibri" w:cs="Arial"/>
               </w:rPr>
               <w:t>q.resumed</w:t>
             </w:r>
+            <w:proofErr w:type="spellEnd"/>
+            <w:proofErr w:type="gramEnd"/>
           </w:p>
         </w:tc>
       </w:tr>
@@ -2042,11 +2066,21 @@
                 <w:rFonts w:ascii="Calibri" w:hAnsi="Calibri" w:cs="Arial"/>
               </w:rPr>
             </w:pPr>
+            <w:proofErr w:type="spellStart"/>
+            <w:proofErr w:type="gramStart"/>
             <w:r>
               <w:rPr>
                 <w:rFonts w:ascii="Calibri" w:hAnsi="Calibri" w:cs="Arial"/>
               </w:rPr>
-              <w:t>q.depot.&lt;dynamic&gt;</w:t>
+              <w:t>q.depot</w:t>
+            </w:r>
+            <w:proofErr w:type="spellEnd"/>
+            <w:proofErr w:type="gramEnd"/>
+            <w:r>
+              <w:rPr>
+                <w:rFonts w:ascii="Calibri" w:hAnsi="Calibri" w:cs="Arial"/>
+              </w:rPr>
+              <w:t>.&lt;dynamic&gt;</w:t>
             </w:r>
           </w:p>
         </w:tc>
@@ -2189,6 +2223,8 @@
                 <w:rFonts w:ascii="Calibri" w:hAnsi="Calibri" w:cs="Arial"/>
               </w:rPr>
             </w:pPr>
+            <w:proofErr w:type="spellStart"/>
+            <w:proofErr w:type="gramStart"/>
             <w:r>
               <w:rPr>
                 <w:rFonts w:ascii="Calibri" w:hAnsi="Calibri" w:cs="Arial"/>
@@ -2196,6 +2232,8 @@
               <w:t>t.weather</w:t>
             </w:r>
             <w:commentRangeEnd w:id="5"/>
+            <w:proofErr w:type="spellEnd"/>
+            <w:proofErr w:type="gramEnd"/>
             <w:r>
               <w:rPr>
                 <w:rStyle w:val="CommentReference"/>
@@ -2261,7 +2299,21 @@
         <w:rPr>
           <w:lang w:val="en-US"/>
         </w:rPr>
-        <w:t>ARR - Async Request/Reply</w:t>
+        <w:t xml:space="preserve">ARR - </w:t>
+      </w:r>
+      <w:proofErr w:type="spellStart"/>
+      <w:r>
+        <w:rPr>
+          <w:lang w:val="en-US"/>
+        </w:rPr>
+        <w:t>Async</w:t>
+      </w:r>
+      <w:proofErr w:type="spellEnd"/>
+      <w:r>
+        <w:rPr>
+          <w:lang w:val="en-US"/>
+        </w:rPr>
+        <w:t xml:space="preserve"> Request/Reply</w:t>
       </w:r>
     </w:p>
     <w:p>
@@ -2275,7 +2327,7 @@
       <w:r>
         <w:t>Services</w:t>
       </w:r>
-      <w:bookmarkEnd w:id="4"/>
+      <w:bookmarkEnd w:id="3"/>
     </w:p>
     <w:tbl>
       <w:tblPr>
@@ -2607,7 +2659,23 @@
                 <w:rFonts w:ascii="Calibri" w:hAnsi="Calibri" w:cs="Arial"/>
                 <w:i/>
               </w:rPr>
-              <w:t xml:space="preserve">Upload a txt file onto the Schedule Poller service which can be downloaded by other users. </w:t>
+              <w:t xml:space="preserve">Upload a txt file onto the Schedule </w:t>
+            </w:r>
+            <w:proofErr w:type="spellStart"/>
+            <w:r>
+              <w:rPr>
+                <w:rFonts w:ascii="Calibri" w:hAnsi="Calibri" w:cs="Arial"/>
+                <w:i/>
+              </w:rPr>
+              <w:t>Poller</w:t>
+            </w:r>
+            <w:proofErr w:type="spellEnd"/>
+            <w:r>
+              <w:rPr>
+                <w:rFonts w:ascii="Calibri" w:hAnsi="Calibri" w:cs="Arial"/>
+                <w:i/>
+              </w:rPr>
+              <w:t xml:space="preserve"> service which can be downloaded by other users. </w:t>
             </w:r>
             <w:r>
               <w:rPr>
@@ -2775,7 +2843,23 @@
                 <w:i/>
               </w:rPr>
               <w:br/>
-              <w:t>(Self-coded wrapper randomize the chance of getting a rain fall if it is not having a rainfall in Singapore now – For Demo purpose)</w:t>
+              <w:t xml:space="preserve">(Self-coded wrapper </w:t>
+            </w:r>
+            <w:proofErr w:type="gramStart"/>
+            <w:r>
+              <w:rPr>
+                <w:rFonts w:ascii="Calibri" w:hAnsi="Calibri" w:cs="Arial"/>
+                <w:i/>
+              </w:rPr>
+              <w:t>randomize</w:t>
+            </w:r>
+            <w:proofErr w:type="gramEnd"/>
+            <w:r>
+              <w:rPr>
+                <w:rFonts w:ascii="Calibri" w:hAnsi="Calibri" w:cs="Arial"/>
+                <w:i/>
+              </w:rPr>
+              <w:t xml:space="preserve"> the chance of getting a rain fall if it is not having a rainfall in Singapore now – For Demo purpose)</w:t>
             </w:r>
           </w:p>
         </w:tc>
@@ -3165,6 +3249,7 @@
                                 <w:lang w:val="en-US" w:eastAsia="zh-CN"/>
                               </w:rPr>
                             </w:pPr>
+                            <w:proofErr w:type="gramStart"/>
                             <w:r>
                               <w:rPr>
                                 <w:rFonts w:ascii="Courier New" w:eastAsia="Times New Roman" w:hAnsi="Courier New" w:cs="Courier New"/>
@@ -3186,6 +3271,7 @@
                               </w:rPr>
                               <w:t>xml</w:t>
                             </w:r>
+                            <w:proofErr w:type="gramEnd"/>
                             <w:r>
                               <w:rPr>
                                 <w:rFonts w:ascii="Courier New" w:eastAsia="Times New Roman" w:hAnsi="Courier New" w:cs="Courier New"/>
@@ -3317,6 +3403,8 @@
                               </w:rPr>
                               <w:t xml:space="preserve"> </w:t>
                             </w:r>
+                            <w:proofErr w:type="spellStart"/>
+                            <w:proofErr w:type="gramStart"/>
                             <w:r>
                               <w:rPr>
                                 <w:rFonts w:ascii="Courier New" w:eastAsia="Times New Roman" w:hAnsi="Courier New" w:cs="Courier New"/>
@@ -3327,6 +3415,8 @@
                               </w:rPr>
                               <w:t>xmlns:xsi</w:t>
                             </w:r>
+                            <w:proofErr w:type="spellEnd"/>
+                            <w:proofErr w:type="gramEnd"/>
                             <w:r>
                               <w:rPr>
                                 <w:rFonts w:ascii="Courier New" w:eastAsia="Times New Roman" w:hAnsi="Courier New" w:cs="Courier New"/>
@@ -3384,6 +3474,7 @@
                               </w:rPr>
                               <w:t xml:space="preserve"> </w:t>
                             </w:r>
+                            <w:proofErr w:type="spellStart"/>
                             <w:r>
                               <w:rPr>
                                 <w:rFonts w:ascii="Courier New" w:eastAsia="Times New Roman" w:hAnsi="Courier New" w:cs="Courier New"/>
@@ -3394,6 +3485,7 @@
                               </w:rPr>
                               <w:t>xsi:noNamespaceSchemaLocation</w:t>
                             </w:r>
+                            <w:proofErr w:type="spellEnd"/>
                             <w:r>
                               <w:rPr>
                                 <w:rFonts w:ascii="Courier New" w:eastAsia="Times New Roman" w:hAnsi="Courier New" w:cs="Courier New"/>
@@ -3462,7 +3554,29 @@
                                 <w:szCs w:val="18"/>
                                 <w:lang w:val="en-US" w:eastAsia="zh-CN"/>
                               </w:rPr>
-                              <w:t>&lt;train_id&gt;</w:t>
+                              <w:t>&lt;</w:t>
+                            </w:r>
+                            <w:proofErr w:type="spellStart"/>
+                            <w:r>
+                              <w:rPr>
+                                <w:rFonts w:ascii="Courier New" w:eastAsia="Times New Roman" w:hAnsi="Courier New" w:cs="Courier New"/>
+                                <w:color w:val="0000FF"/>
+                                <w:sz w:val="18"/>
+                                <w:szCs w:val="18"/>
+                                <w:lang w:val="en-US" w:eastAsia="zh-CN"/>
+                              </w:rPr>
+                              <w:t>train_id</w:t>
+                            </w:r>
+                            <w:proofErr w:type="spellEnd"/>
+                            <w:r>
+                              <w:rPr>
+                                <w:rFonts w:ascii="Courier New" w:eastAsia="Times New Roman" w:hAnsi="Courier New" w:cs="Courier New"/>
+                                <w:color w:val="0000FF"/>
+                                <w:sz w:val="18"/>
+                                <w:szCs w:val="18"/>
+                                <w:lang w:val="en-US" w:eastAsia="zh-CN"/>
+                              </w:rPr>
+                              <w:t>&gt;</w:t>
                             </w:r>
                             <w:r>
                               <w:rPr>
@@ -3484,7 +3598,29 @@
                                 <w:szCs w:val="18"/>
                                 <w:lang w:val="en-US" w:eastAsia="zh-CN"/>
                               </w:rPr>
-                              <w:t>&lt;/train_id&gt;</w:t>
+                              <w:t>&lt;/</w:t>
+                            </w:r>
+                            <w:proofErr w:type="spellStart"/>
+                            <w:r>
+                              <w:rPr>
+                                <w:rFonts w:ascii="Courier New" w:eastAsia="Times New Roman" w:hAnsi="Courier New" w:cs="Courier New"/>
+                                <w:color w:val="0000FF"/>
+                                <w:sz w:val="18"/>
+                                <w:szCs w:val="18"/>
+                                <w:lang w:val="en-US" w:eastAsia="zh-CN"/>
+                              </w:rPr>
+                              <w:t>train_id</w:t>
+                            </w:r>
+                            <w:proofErr w:type="spellEnd"/>
+                            <w:r>
+                              <w:rPr>
+                                <w:rFonts w:ascii="Courier New" w:eastAsia="Times New Roman" w:hAnsi="Courier New" w:cs="Courier New"/>
+                                <w:color w:val="0000FF"/>
+                                <w:sz w:val="18"/>
+                                <w:szCs w:val="18"/>
+                                <w:lang w:val="en-US" w:eastAsia="zh-CN"/>
+                              </w:rPr>
+                              <w:t>&gt;</w:t>
                             </w:r>
                           </w:p>
                           <w:p>
@@ -3524,6 +3660,7 @@
                               </w:rPr>
                               <w:t>&lt;line&gt;</w:t>
                             </w:r>
+                            <w:proofErr w:type="spellStart"/>
                             <w:r>
                               <w:rPr>
                                 <w:rFonts w:ascii="Courier New" w:eastAsia="Times New Roman" w:hAnsi="Courier New" w:cs="Courier New"/>
@@ -3536,6 +3673,7 @@
                               </w:rPr>
                               <w:t>ew</w:t>
                             </w:r>
+                            <w:proofErr w:type="spellEnd"/>
                             <w:r>
                               <w:rPr>
                                 <w:rFonts w:ascii="Courier New" w:eastAsia="Times New Roman" w:hAnsi="Courier New" w:cs="Courier New"/>
@@ -3582,7 +3720,29 @@
                                 <w:szCs w:val="18"/>
                                 <w:lang w:val="en-US" w:eastAsia="zh-CN"/>
                               </w:rPr>
-                              <w:t>&lt;faultType&gt;</w:t>
+                              <w:t>&lt;</w:t>
+                            </w:r>
+                            <w:proofErr w:type="spellStart"/>
+                            <w:r>
+                              <w:rPr>
+                                <w:rFonts w:ascii="Courier New" w:eastAsia="Times New Roman" w:hAnsi="Courier New" w:cs="Courier New"/>
+                                <w:color w:val="0000FF"/>
+                                <w:sz w:val="18"/>
+                                <w:szCs w:val="18"/>
+                                <w:lang w:val="en-US" w:eastAsia="zh-CN"/>
+                              </w:rPr>
+                              <w:t>faultType</w:t>
+                            </w:r>
+                            <w:proofErr w:type="spellEnd"/>
+                            <w:r>
+                              <w:rPr>
+                                <w:rFonts w:ascii="Courier New" w:eastAsia="Times New Roman" w:hAnsi="Courier New" w:cs="Courier New"/>
+                                <w:color w:val="0000FF"/>
+                                <w:sz w:val="18"/>
+                                <w:szCs w:val="18"/>
+                                <w:lang w:val="en-US" w:eastAsia="zh-CN"/>
+                              </w:rPr>
+                              <w:t>&gt;</w:t>
                             </w:r>
                             <w:r>
                               <w:rPr>
@@ -3604,7 +3764,29 @@
                                 <w:szCs w:val="18"/>
                                 <w:lang w:val="en-US" w:eastAsia="zh-CN"/>
                               </w:rPr>
-                              <w:t>&lt;/faultType&gt;</w:t>
+                              <w:t>&lt;/</w:t>
+                            </w:r>
+                            <w:proofErr w:type="spellStart"/>
+                            <w:r>
+                              <w:rPr>
+                                <w:rFonts w:ascii="Courier New" w:eastAsia="Times New Roman" w:hAnsi="Courier New" w:cs="Courier New"/>
+                                <w:color w:val="0000FF"/>
+                                <w:sz w:val="18"/>
+                                <w:szCs w:val="18"/>
+                                <w:lang w:val="en-US" w:eastAsia="zh-CN"/>
+                              </w:rPr>
+                              <w:t>faultType</w:t>
+                            </w:r>
+                            <w:proofErr w:type="spellEnd"/>
+                            <w:r>
+                              <w:rPr>
+                                <w:rFonts w:ascii="Courier New" w:eastAsia="Times New Roman" w:hAnsi="Courier New" w:cs="Courier New"/>
+                                <w:color w:val="0000FF"/>
+                                <w:sz w:val="18"/>
+                                <w:szCs w:val="18"/>
+                                <w:lang w:val="en-US" w:eastAsia="zh-CN"/>
+                              </w:rPr>
+                              <w:t>&gt;</w:t>
                             </w:r>
                           </w:p>
                           <w:p>
@@ -3740,7 +3922,29 @@
                                 <w:szCs w:val="18"/>
                                 <w:lang w:val="en-US" w:eastAsia="zh-CN"/>
                               </w:rPr>
-                              <w:t>&lt;lat&gt;</w:t>
+                              <w:t>&lt;</w:t>
+                            </w:r>
+                            <w:proofErr w:type="spellStart"/>
+                            <w:r>
+                              <w:rPr>
+                                <w:rFonts w:ascii="Courier New" w:eastAsia="Times New Roman" w:hAnsi="Courier New" w:cs="Courier New"/>
+                                <w:color w:val="0000FF"/>
+                                <w:sz w:val="18"/>
+                                <w:szCs w:val="18"/>
+                                <w:lang w:val="en-US" w:eastAsia="zh-CN"/>
+                              </w:rPr>
+                              <w:t>lat</w:t>
+                            </w:r>
+                            <w:proofErr w:type="spellEnd"/>
+                            <w:r>
+                              <w:rPr>
+                                <w:rFonts w:ascii="Courier New" w:eastAsia="Times New Roman" w:hAnsi="Courier New" w:cs="Courier New"/>
+                                <w:color w:val="0000FF"/>
+                                <w:sz w:val="18"/>
+                                <w:szCs w:val="18"/>
+                                <w:lang w:val="en-US" w:eastAsia="zh-CN"/>
+                              </w:rPr>
+                              <w:t>&gt;</w:t>
                             </w:r>
                             <w:r>
                               <w:rPr>
@@ -3762,7 +3966,29 @@
                                 <w:szCs w:val="18"/>
                                 <w:lang w:val="en-US" w:eastAsia="zh-CN"/>
                               </w:rPr>
-                              <w:t>&lt;/lat&gt;</w:t>
+                              <w:t>&lt;/</w:t>
+                            </w:r>
+                            <w:proofErr w:type="spellStart"/>
+                            <w:r>
+                              <w:rPr>
+                                <w:rFonts w:ascii="Courier New" w:eastAsia="Times New Roman" w:hAnsi="Courier New" w:cs="Courier New"/>
+                                <w:color w:val="0000FF"/>
+                                <w:sz w:val="18"/>
+                                <w:szCs w:val="18"/>
+                                <w:lang w:val="en-US" w:eastAsia="zh-CN"/>
+                              </w:rPr>
+                              <w:t>lat</w:t>
+                            </w:r>
+                            <w:proofErr w:type="spellEnd"/>
+                            <w:r>
+                              <w:rPr>
+                                <w:rFonts w:ascii="Courier New" w:eastAsia="Times New Roman" w:hAnsi="Courier New" w:cs="Courier New"/>
+                                <w:color w:val="0000FF"/>
+                                <w:sz w:val="18"/>
+                                <w:szCs w:val="18"/>
+                                <w:lang w:val="en-US" w:eastAsia="zh-CN"/>
+                              </w:rPr>
+                              <w:t>&gt;</w:t>
                             </w:r>
                           </w:p>
                           <w:p>
@@ -3987,6 +4213,7 @@
                           <w:lang w:val="en-US" w:eastAsia="zh-CN"/>
                         </w:rPr>
                       </w:pPr>
+                      <w:proofErr w:type="gramStart"/>
                       <w:r>
                         <w:rPr>
                           <w:rFonts w:ascii="Courier New" w:eastAsia="Times New Roman" w:hAnsi="Courier New" w:cs="Courier New"/>
@@ -4008,6 +4235,7 @@
                         </w:rPr>
                         <w:t>xml</w:t>
                       </w:r>
+                      <w:proofErr w:type="gramEnd"/>
                       <w:r>
                         <w:rPr>
                           <w:rFonts w:ascii="Courier New" w:eastAsia="Times New Roman" w:hAnsi="Courier New" w:cs="Courier New"/>
@@ -4139,6 +4367,8 @@
                         </w:rPr>
                         <w:t xml:space="preserve"> </w:t>
                       </w:r>
+                      <w:proofErr w:type="spellStart"/>
+                      <w:proofErr w:type="gramStart"/>
                       <w:r>
                         <w:rPr>
                           <w:rFonts w:ascii="Courier New" w:eastAsia="Times New Roman" w:hAnsi="Courier New" w:cs="Courier New"/>
@@ -4149,6 +4379,8 @@
                         </w:rPr>
                         <w:t>xmlns:xsi</w:t>
                       </w:r>
+                      <w:proofErr w:type="spellEnd"/>
+                      <w:proofErr w:type="gramEnd"/>
                       <w:r>
                         <w:rPr>
                           <w:rFonts w:ascii="Courier New" w:eastAsia="Times New Roman" w:hAnsi="Courier New" w:cs="Courier New"/>
@@ -4206,6 +4438,7 @@
                         </w:rPr>
                         <w:t xml:space="preserve"> </w:t>
                       </w:r>
+                      <w:proofErr w:type="spellStart"/>
                       <w:r>
                         <w:rPr>
                           <w:rFonts w:ascii="Courier New" w:eastAsia="Times New Roman" w:hAnsi="Courier New" w:cs="Courier New"/>
@@ -4216,6 +4449,7 @@
                         </w:rPr>
                         <w:t>xsi:noNamespaceSchemaLocation</w:t>
                       </w:r>
+                      <w:proofErr w:type="spellEnd"/>
                       <w:r>
                         <w:rPr>
                           <w:rFonts w:ascii="Courier New" w:eastAsia="Times New Roman" w:hAnsi="Courier New" w:cs="Courier New"/>
@@ -4284,7 +4518,29 @@
                           <w:szCs w:val="18"/>
                           <w:lang w:val="en-US" w:eastAsia="zh-CN"/>
                         </w:rPr>
-                        <w:t>&lt;train_id&gt;</w:t>
+                        <w:t>&lt;</w:t>
+                      </w:r>
+                      <w:proofErr w:type="spellStart"/>
+                      <w:r>
+                        <w:rPr>
+                          <w:rFonts w:ascii="Courier New" w:eastAsia="Times New Roman" w:hAnsi="Courier New" w:cs="Courier New"/>
+                          <w:color w:val="0000FF"/>
+                          <w:sz w:val="18"/>
+                          <w:szCs w:val="18"/>
+                          <w:lang w:val="en-US" w:eastAsia="zh-CN"/>
+                        </w:rPr>
+                        <w:t>train_id</w:t>
+                      </w:r>
+                      <w:proofErr w:type="spellEnd"/>
+                      <w:r>
+                        <w:rPr>
+                          <w:rFonts w:ascii="Courier New" w:eastAsia="Times New Roman" w:hAnsi="Courier New" w:cs="Courier New"/>
+                          <w:color w:val="0000FF"/>
+                          <w:sz w:val="18"/>
+                          <w:szCs w:val="18"/>
+                          <w:lang w:val="en-US" w:eastAsia="zh-CN"/>
+                        </w:rPr>
+                        <w:t>&gt;</w:t>
                       </w:r>
                       <w:r>
                         <w:rPr>
@@ -4306,7 +4562,29 @@
                           <w:szCs w:val="18"/>
                           <w:lang w:val="en-US" w:eastAsia="zh-CN"/>
                         </w:rPr>
-                        <w:t>&lt;/train_id&gt;</w:t>
+                        <w:t>&lt;/</w:t>
+                      </w:r>
+                      <w:proofErr w:type="spellStart"/>
+                      <w:r>
+                        <w:rPr>
+                          <w:rFonts w:ascii="Courier New" w:eastAsia="Times New Roman" w:hAnsi="Courier New" w:cs="Courier New"/>
+                          <w:color w:val="0000FF"/>
+                          <w:sz w:val="18"/>
+                          <w:szCs w:val="18"/>
+                          <w:lang w:val="en-US" w:eastAsia="zh-CN"/>
+                        </w:rPr>
+                        <w:t>train_id</w:t>
+                      </w:r>
+                      <w:proofErr w:type="spellEnd"/>
+                      <w:r>
+                        <w:rPr>
+                          <w:rFonts w:ascii="Courier New" w:eastAsia="Times New Roman" w:hAnsi="Courier New" w:cs="Courier New"/>
+                          <w:color w:val="0000FF"/>
+                          <w:sz w:val="18"/>
+                          <w:szCs w:val="18"/>
+                          <w:lang w:val="en-US" w:eastAsia="zh-CN"/>
+                        </w:rPr>
+                        <w:t>&gt;</w:t>
                       </w:r>
                     </w:p>
                     <w:p>
@@ -4346,6 +4624,7 @@
                         </w:rPr>
                         <w:t>&lt;line&gt;</w:t>
                       </w:r>
+                      <w:proofErr w:type="spellStart"/>
                       <w:r>
                         <w:rPr>
                           <w:rFonts w:ascii="Courier New" w:eastAsia="Times New Roman" w:hAnsi="Courier New" w:cs="Courier New"/>
@@ -4358,6 +4637,7 @@
                         </w:rPr>
                         <w:t>ew</w:t>
                       </w:r>
+                      <w:proofErr w:type="spellEnd"/>
                       <w:r>
                         <w:rPr>
                           <w:rFonts w:ascii="Courier New" w:eastAsia="Times New Roman" w:hAnsi="Courier New" w:cs="Courier New"/>
@@ -4404,7 +4684,29 @@
                           <w:szCs w:val="18"/>
                           <w:lang w:val="en-US" w:eastAsia="zh-CN"/>
                         </w:rPr>
-                        <w:t>&lt;faultType&gt;</w:t>
+                        <w:t>&lt;</w:t>
+                      </w:r>
+                      <w:proofErr w:type="spellStart"/>
+                      <w:r>
+                        <w:rPr>
+                          <w:rFonts w:ascii="Courier New" w:eastAsia="Times New Roman" w:hAnsi="Courier New" w:cs="Courier New"/>
+                          <w:color w:val="0000FF"/>
+                          <w:sz w:val="18"/>
+                          <w:szCs w:val="18"/>
+                          <w:lang w:val="en-US" w:eastAsia="zh-CN"/>
+                        </w:rPr>
+                        <w:t>faultType</w:t>
+                      </w:r>
+                      <w:proofErr w:type="spellEnd"/>
+                      <w:r>
+                        <w:rPr>
+                          <w:rFonts w:ascii="Courier New" w:eastAsia="Times New Roman" w:hAnsi="Courier New" w:cs="Courier New"/>
+                          <w:color w:val="0000FF"/>
+                          <w:sz w:val="18"/>
+                          <w:szCs w:val="18"/>
+                          <w:lang w:val="en-US" w:eastAsia="zh-CN"/>
+                        </w:rPr>
+                        <w:t>&gt;</w:t>
                       </w:r>
                       <w:r>
                         <w:rPr>
@@ -4426,7 +4728,29 @@
                           <w:szCs w:val="18"/>
                           <w:lang w:val="en-US" w:eastAsia="zh-CN"/>
                         </w:rPr>
-                        <w:t>&lt;/faultType&gt;</w:t>
+                        <w:t>&lt;/</w:t>
+                      </w:r>
+                      <w:proofErr w:type="spellStart"/>
+                      <w:r>
+                        <w:rPr>
+                          <w:rFonts w:ascii="Courier New" w:eastAsia="Times New Roman" w:hAnsi="Courier New" w:cs="Courier New"/>
+                          <w:color w:val="0000FF"/>
+                          <w:sz w:val="18"/>
+                          <w:szCs w:val="18"/>
+                          <w:lang w:val="en-US" w:eastAsia="zh-CN"/>
+                        </w:rPr>
+                        <w:t>faultType</w:t>
+                      </w:r>
+                      <w:proofErr w:type="spellEnd"/>
+                      <w:r>
+                        <w:rPr>
+                          <w:rFonts w:ascii="Courier New" w:eastAsia="Times New Roman" w:hAnsi="Courier New" w:cs="Courier New"/>
+                          <w:color w:val="0000FF"/>
+                          <w:sz w:val="18"/>
+                          <w:szCs w:val="18"/>
+                          <w:lang w:val="en-US" w:eastAsia="zh-CN"/>
+                        </w:rPr>
+                        <w:t>&gt;</w:t>
                       </w:r>
                     </w:p>
                     <w:p>
@@ -4562,7 +4886,29 @@
                           <w:szCs w:val="18"/>
                           <w:lang w:val="en-US" w:eastAsia="zh-CN"/>
                         </w:rPr>
-                        <w:t>&lt;lat&gt;</w:t>
+                        <w:t>&lt;</w:t>
+                      </w:r>
+                      <w:proofErr w:type="spellStart"/>
+                      <w:r>
+                        <w:rPr>
+                          <w:rFonts w:ascii="Courier New" w:eastAsia="Times New Roman" w:hAnsi="Courier New" w:cs="Courier New"/>
+                          <w:color w:val="0000FF"/>
+                          <w:sz w:val="18"/>
+                          <w:szCs w:val="18"/>
+                          <w:lang w:val="en-US" w:eastAsia="zh-CN"/>
+                        </w:rPr>
+                        <w:t>lat</w:t>
+                      </w:r>
+                      <w:proofErr w:type="spellEnd"/>
+                      <w:r>
+                        <w:rPr>
+                          <w:rFonts w:ascii="Courier New" w:eastAsia="Times New Roman" w:hAnsi="Courier New" w:cs="Courier New"/>
+                          <w:color w:val="0000FF"/>
+                          <w:sz w:val="18"/>
+                          <w:szCs w:val="18"/>
+                          <w:lang w:val="en-US" w:eastAsia="zh-CN"/>
+                        </w:rPr>
+                        <w:t>&gt;</w:t>
                       </w:r>
                       <w:r>
                         <w:rPr>
@@ -4584,7 +4930,29 @@
                           <w:szCs w:val="18"/>
                           <w:lang w:val="en-US" w:eastAsia="zh-CN"/>
                         </w:rPr>
-                        <w:t>&lt;/lat&gt;</w:t>
+                        <w:t>&lt;/</w:t>
+                      </w:r>
+                      <w:proofErr w:type="spellStart"/>
+                      <w:r>
+                        <w:rPr>
+                          <w:rFonts w:ascii="Courier New" w:eastAsia="Times New Roman" w:hAnsi="Courier New" w:cs="Courier New"/>
+                          <w:color w:val="0000FF"/>
+                          <w:sz w:val="18"/>
+                          <w:szCs w:val="18"/>
+                          <w:lang w:val="en-US" w:eastAsia="zh-CN"/>
+                        </w:rPr>
+                        <w:t>lat</w:t>
+                      </w:r>
+                      <w:proofErr w:type="spellEnd"/>
+                      <w:r>
+                        <w:rPr>
+                          <w:rFonts w:ascii="Courier New" w:eastAsia="Times New Roman" w:hAnsi="Courier New" w:cs="Courier New"/>
+                          <w:color w:val="0000FF"/>
+                          <w:sz w:val="18"/>
+                          <w:szCs w:val="18"/>
+                          <w:lang w:val="en-US" w:eastAsia="zh-CN"/>
+                        </w:rPr>
+                        <w:t>&gt;</w:t>
                       </w:r>
                     </w:p>
                     <w:p>
@@ -4910,6 +5278,7 @@
                                 <w:lang w:val="en-US" w:eastAsia="zh-CN"/>
                               </w:rPr>
                             </w:pPr>
+                            <w:proofErr w:type="gramStart"/>
                             <w:r>
                               <w:rPr>
                                 <w:rFonts w:ascii="Courier New" w:eastAsia="Times New Roman" w:hAnsi="Courier New" w:cs="Courier New"/>
@@ -4929,6 +5298,7 @@
                               </w:rPr>
                               <w:t>xml</w:t>
                             </w:r>
+                            <w:proofErr w:type="gramEnd"/>
                             <w:r>
                               <w:rPr>
                                 <w:rFonts w:ascii="Courier New" w:eastAsia="Times New Roman" w:hAnsi="Courier New" w:cs="Courier New"/>
@@ -5083,7 +5453,27 @@
                                 <w:szCs w:val="20"/>
                                 <w:lang w:val="en-US" w:eastAsia="zh-CN"/>
                               </w:rPr>
-                              <w:t>&lt;train_id&gt;</w:t>
+                              <w:t>&lt;</w:t>
+                            </w:r>
+                            <w:proofErr w:type="spellStart"/>
+                            <w:r>
+                              <w:rPr>
+                                <w:rFonts w:ascii="Courier New" w:eastAsia="Times New Roman" w:hAnsi="Courier New" w:cs="Courier New"/>
+                                <w:color w:val="0000FF"/>
+                                <w:szCs w:val="20"/>
+                                <w:lang w:val="en-US" w:eastAsia="zh-CN"/>
+                              </w:rPr>
+                              <w:t>train_id</w:t>
+                            </w:r>
+                            <w:proofErr w:type="spellEnd"/>
+                            <w:r>
+                              <w:rPr>
+                                <w:rFonts w:ascii="Courier New" w:eastAsia="Times New Roman" w:hAnsi="Courier New" w:cs="Courier New"/>
+                                <w:color w:val="0000FF"/>
+                                <w:szCs w:val="20"/>
+                                <w:lang w:val="en-US" w:eastAsia="zh-CN"/>
+                              </w:rPr>
+                              <w:t>&gt;</w:t>
                             </w:r>
                             <w:r>
                               <w:rPr>
@@ -5103,7 +5493,27 @@
                                 <w:szCs w:val="20"/>
                                 <w:lang w:val="en-US" w:eastAsia="zh-CN"/>
                               </w:rPr>
-                              <w:t>&lt;/train_id&gt;</w:t>
+                              <w:t>&lt;/</w:t>
+                            </w:r>
+                            <w:proofErr w:type="spellStart"/>
+                            <w:r>
+                              <w:rPr>
+                                <w:rFonts w:ascii="Courier New" w:eastAsia="Times New Roman" w:hAnsi="Courier New" w:cs="Courier New"/>
+                                <w:color w:val="0000FF"/>
+                                <w:szCs w:val="20"/>
+                                <w:lang w:val="en-US" w:eastAsia="zh-CN"/>
+                              </w:rPr>
+                              <w:t>train_id</w:t>
+                            </w:r>
+                            <w:proofErr w:type="spellEnd"/>
+                            <w:r>
+                              <w:rPr>
+                                <w:rFonts w:ascii="Courier New" w:eastAsia="Times New Roman" w:hAnsi="Courier New" w:cs="Courier New"/>
+                                <w:color w:val="0000FF"/>
+                                <w:szCs w:val="20"/>
+                                <w:lang w:val="en-US" w:eastAsia="zh-CN"/>
+                              </w:rPr>
+                              <w:t>&gt;</w:t>
                             </w:r>
                             <w:r>
                               <w:rPr>
@@ -5149,7 +5559,27 @@
                                 <w:szCs w:val="20"/>
                                 <w:lang w:val="en-US" w:eastAsia="zh-CN"/>
                               </w:rPr>
-                              <w:t>&lt;faultType&gt;</w:t>
+                              <w:t>&lt;</w:t>
+                            </w:r>
+                            <w:proofErr w:type="spellStart"/>
+                            <w:r>
+                              <w:rPr>
+                                <w:rFonts w:ascii="Courier New" w:eastAsia="Times New Roman" w:hAnsi="Courier New" w:cs="Courier New"/>
+                                <w:color w:val="0000FF"/>
+                                <w:szCs w:val="20"/>
+                                <w:lang w:val="en-US" w:eastAsia="zh-CN"/>
+                              </w:rPr>
+                              <w:t>faultType</w:t>
+                            </w:r>
+                            <w:proofErr w:type="spellEnd"/>
+                            <w:r>
+                              <w:rPr>
+                                <w:rFonts w:ascii="Courier New" w:eastAsia="Times New Roman" w:hAnsi="Courier New" w:cs="Courier New"/>
+                                <w:color w:val="0000FF"/>
+                                <w:szCs w:val="20"/>
+                                <w:lang w:val="en-US" w:eastAsia="zh-CN"/>
+                              </w:rPr>
+                              <w:t>&gt;</w:t>
                             </w:r>
                             <w:r>
                               <w:rPr>
@@ -5169,7 +5599,27 @@
                                 <w:szCs w:val="20"/>
                                 <w:lang w:val="en-US" w:eastAsia="zh-CN"/>
                               </w:rPr>
-                              <w:t>&lt;/faultType&gt;</w:t>
+                              <w:t>&lt;/</w:t>
+                            </w:r>
+                            <w:proofErr w:type="spellStart"/>
+                            <w:r>
+                              <w:rPr>
+                                <w:rFonts w:ascii="Courier New" w:eastAsia="Times New Roman" w:hAnsi="Courier New" w:cs="Courier New"/>
+                                <w:color w:val="0000FF"/>
+                                <w:szCs w:val="20"/>
+                                <w:lang w:val="en-US" w:eastAsia="zh-CN"/>
+                              </w:rPr>
+                              <w:t>faultType</w:t>
+                            </w:r>
+                            <w:proofErr w:type="spellEnd"/>
+                            <w:r>
+                              <w:rPr>
+                                <w:rFonts w:ascii="Courier New" w:eastAsia="Times New Roman" w:hAnsi="Courier New" w:cs="Courier New"/>
+                                <w:color w:val="0000FF"/>
+                                <w:szCs w:val="20"/>
+                                <w:lang w:val="en-US" w:eastAsia="zh-CN"/>
+                              </w:rPr>
+                              <w:t>&gt;</w:t>
                             </w:r>
                             <w:r>
                               <w:rPr>
@@ -5439,6 +5889,7 @@
                           <w:lang w:val="en-US" w:eastAsia="zh-CN"/>
                         </w:rPr>
                       </w:pPr>
+                      <w:proofErr w:type="gramStart"/>
                       <w:r>
                         <w:rPr>
                           <w:rFonts w:ascii="Courier New" w:eastAsia="Times New Roman" w:hAnsi="Courier New" w:cs="Courier New"/>
@@ -5458,6 +5909,7 @@
                         </w:rPr>
                         <w:t>xml</w:t>
                       </w:r>
+                      <w:proofErr w:type="gramEnd"/>
                       <w:r>
                         <w:rPr>
                           <w:rFonts w:ascii="Courier New" w:eastAsia="Times New Roman" w:hAnsi="Courier New" w:cs="Courier New"/>
@@ -5612,7 +6064,27 @@
                           <w:szCs w:val="20"/>
                           <w:lang w:val="en-US" w:eastAsia="zh-CN"/>
                         </w:rPr>
-                        <w:t>&lt;train_id&gt;</w:t>
+                        <w:t>&lt;</w:t>
+                      </w:r>
+                      <w:proofErr w:type="spellStart"/>
+                      <w:r>
+                        <w:rPr>
+                          <w:rFonts w:ascii="Courier New" w:eastAsia="Times New Roman" w:hAnsi="Courier New" w:cs="Courier New"/>
+                          <w:color w:val="0000FF"/>
+                          <w:szCs w:val="20"/>
+                          <w:lang w:val="en-US" w:eastAsia="zh-CN"/>
+                        </w:rPr>
+                        <w:t>train_id</w:t>
+                      </w:r>
+                      <w:proofErr w:type="spellEnd"/>
+                      <w:r>
+                        <w:rPr>
+                          <w:rFonts w:ascii="Courier New" w:eastAsia="Times New Roman" w:hAnsi="Courier New" w:cs="Courier New"/>
+                          <w:color w:val="0000FF"/>
+                          <w:szCs w:val="20"/>
+                          <w:lang w:val="en-US" w:eastAsia="zh-CN"/>
+                        </w:rPr>
+                        <w:t>&gt;</w:t>
                       </w:r>
                       <w:r>
                         <w:rPr>
@@ -5632,7 +6104,27 @@
                           <w:szCs w:val="20"/>
                           <w:lang w:val="en-US" w:eastAsia="zh-CN"/>
                         </w:rPr>
-                        <w:t>&lt;/train_id&gt;</w:t>
+                        <w:t>&lt;/</w:t>
+                      </w:r>
+                      <w:proofErr w:type="spellStart"/>
+                      <w:r>
+                        <w:rPr>
+                          <w:rFonts w:ascii="Courier New" w:eastAsia="Times New Roman" w:hAnsi="Courier New" w:cs="Courier New"/>
+                          <w:color w:val="0000FF"/>
+                          <w:szCs w:val="20"/>
+                          <w:lang w:val="en-US" w:eastAsia="zh-CN"/>
+                        </w:rPr>
+                        <w:t>train_id</w:t>
+                      </w:r>
+                      <w:proofErr w:type="spellEnd"/>
+                      <w:r>
+                        <w:rPr>
+                          <w:rFonts w:ascii="Courier New" w:eastAsia="Times New Roman" w:hAnsi="Courier New" w:cs="Courier New"/>
+                          <w:color w:val="0000FF"/>
+                          <w:szCs w:val="20"/>
+                          <w:lang w:val="en-US" w:eastAsia="zh-CN"/>
+                        </w:rPr>
+                        <w:t>&gt;</w:t>
                       </w:r>
                       <w:r>
                         <w:rPr>
@@ -5678,7 +6170,27 @@
                           <w:szCs w:val="20"/>
                           <w:lang w:val="en-US" w:eastAsia="zh-CN"/>
                         </w:rPr>
-                        <w:t>&lt;faultType&gt;</w:t>
+                        <w:t>&lt;</w:t>
+                      </w:r>
+                      <w:proofErr w:type="spellStart"/>
+                      <w:r>
+                        <w:rPr>
+                          <w:rFonts w:ascii="Courier New" w:eastAsia="Times New Roman" w:hAnsi="Courier New" w:cs="Courier New"/>
+                          <w:color w:val="0000FF"/>
+                          <w:szCs w:val="20"/>
+                          <w:lang w:val="en-US" w:eastAsia="zh-CN"/>
+                        </w:rPr>
+                        <w:t>faultType</w:t>
+                      </w:r>
+                      <w:proofErr w:type="spellEnd"/>
+                      <w:r>
+                        <w:rPr>
+                          <w:rFonts w:ascii="Courier New" w:eastAsia="Times New Roman" w:hAnsi="Courier New" w:cs="Courier New"/>
+                          <w:color w:val="0000FF"/>
+                          <w:szCs w:val="20"/>
+                          <w:lang w:val="en-US" w:eastAsia="zh-CN"/>
+                        </w:rPr>
+                        <w:t>&gt;</w:t>
                       </w:r>
                       <w:r>
                         <w:rPr>
@@ -5698,7 +6210,27 @@
                           <w:szCs w:val="20"/>
                           <w:lang w:val="en-US" w:eastAsia="zh-CN"/>
                         </w:rPr>
-                        <w:t>&lt;/faultType&gt;</w:t>
+                        <w:t>&lt;/</w:t>
+                      </w:r>
+                      <w:proofErr w:type="spellStart"/>
+                      <w:r>
+                        <w:rPr>
+                          <w:rFonts w:ascii="Courier New" w:eastAsia="Times New Roman" w:hAnsi="Courier New" w:cs="Courier New"/>
+                          <w:color w:val="0000FF"/>
+                          <w:szCs w:val="20"/>
+                          <w:lang w:val="en-US" w:eastAsia="zh-CN"/>
+                        </w:rPr>
+                        <w:t>faultType</w:t>
+                      </w:r>
+                      <w:proofErr w:type="spellEnd"/>
+                      <w:r>
+                        <w:rPr>
+                          <w:rFonts w:ascii="Courier New" w:eastAsia="Times New Roman" w:hAnsi="Courier New" w:cs="Courier New"/>
+                          <w:color w:val="0000FF"/>
+                          <w:szCs w:val="20"/>
+                          <w:lang w:val="en-US" w:eastAsia="zh-CN"/>
+                        </w:rPr>
+                        <w:t>&gt;</w:t>
                       </w:r>
                       <w:r>
                         <w:rPr>
@@ -6064,6 +6596,7 @@
                                 <w:lang w:val="en-US" w:eastAsia="zh-CN"/>
                               </w:rPr>
                             </w:pPr>
+                            <w:proofErr w:type="gramStart"/>
                             <w:r>
                               <w:rPr>
                                 <w:rFonts w:ascii="Courier New" w:eastAsia="Times New Roman" w:hAnsi="Courier New" w:cs="Courier New"/>
@@ -6083,6 +6616,7 @@
                               </w:rPr>
                               <w:t>xml</w:t>
                             </w:r>
+                            <w:proofErr w:type="gramEnd"/>
                             <w:r>
                               <w:rPr>
                                 <w:rFonts w:ascii="Courier New" w:eastAsia="Times New Roman" w:hAnsi="Courier New" w:cs="Courier New"/>
@@ -6191,7 +6725,27 @@
                                 <w:szCs w:val="20"/>
                                 <w:lang w:val="en-US" w:eastAsia="zh-CN"/>
                               </w:rPr>
-                              <w:t>&lt;busRequest&gt;</w:t>
+                              <w:t>&lt;</w:t>
+                            </w:r>
+                            <w:proofErr w:type="spellStart"/>
+                            <w:r>
+                              <w:rPr>
+                                <w:rFonts w:ascii="Courier New" w:eastAsia="Times New Roman" w:hAnsi="Courier New" w:cs="Courier New"/>
+                                <w:color w:val="0000FF"/>
+                                <w:szCs w:val="20"/>
+                                <w:lang w:val="en-US" w:eastAsia="zh-CN"/>
+                              </w:rPr>
+                              <w:t>busRequest</w:t>
+                            </w:r>
+                            <w:proofErr w:type="spellEnd"/>
+                            <w:r>
+                              <w:rPr>
+                                <w:rFonts w:ascii="Courier New" w:eastAsia="Times New Roman" w:hAnsi="Courier New" w:cs="Courier New"/>
+                                <w:color w:val="0000FF"/>
+                                <w:szCs w:val="20"/>
+                                <w:lang w:val="en-US" w:eastAsia="zh-CN"/>
+                              </w:rPr>
+                              <w:t>&gt;</w:t>
                             </w:r>
                           </w:p>
                           <w:p>
@@ -6391,7 +6945,27 @@
                                 <w:szCs w:val="20"/>
                                 <w:lang w:val="en-US" w:eastAsia="zh-CN"/>
                               </w:rPr>
-                              <w:t>&lt;coords&gt;</w:t>
+                              <w:t>&lt;</w:t>
+                            </w:r>
+                            <w:proofErr w:type="spellStart"/>
+                            <w:r>
+                              <w:rPr>
+                                <w:rFonts w:ascii="Courier New" w:eastAsia="Times New Roman" w:hAnsi="Courier New" w:cs="Courier New"/>
+                                <w:color w:val="0000FF"/>
+                                <w:szCs w:val="20"/>
+                                <w:lang w:val="en-US" w:eastAsia="zh-CN"/>
+                              </w:rPr>
+                              <w:t>coords</w:t>
+                            </w:r>
+                            <w:proofErr w:type="spellEnd"/>
+                            <w:r>
+                              <w:rPr>
+                                <w:rFonts w:ascii="Courier New" w:eastAsia="Times New Roman" w:hAnsi="Courier New" w:cs="Courier New"/>
+                                <w:color w:val="0000FF"/>
+                                <w:szCs w:val="20"/>
+                                <w:lang w:val="en-US" w:eastAsia="zh-CN"/>
+                              </w:rPr>
+                              <w:t>&gt;</w:t>
                             </w:r>
                           </w:p>
                           <w:p>
@@ -6426,7 +7000,27 @@
                                 <w:szCs w:val="20"/>
                                 <w:lang w:val="en-US" w:eastAsia="zh-CN"/>
                               </w:rPr>
-                              <w:t>&lt;lat&gt;</w:t>
+                              <w:t>&lt;</w:t>
+                            </w:r>
+                            <w:proofErr w:type="spellStart"/>
+                            <w:r>
+                              <w:rPr>
+                                <w:rFonts w:ascii="Courier New" w:eastAsia="Times New Roman" w:hAnsi="Courier New" w:cs="Courier New"/>
+                                <w:color w:val="0000FF"/>
+                                <w:szCs w:val="20"/>
+                                <w:lang w:val="en-US" w:eastAsia="zh-CN"/>
+                              </w:rPr>
+                              <w:t>lat</w:t>
+                            </w:r>
+                            <w:proofErr w:type="spellEnd"/>
+                            <w:r>
+                              <w:rPr>
+                                <w:rFonts w:ascii="Courier New" w:eastAsia="Times New Roman" w:hAnsi="Courier New" w:cs="Courier New"/>
+                                <w:color w:val="0000FF"/>
+                                <w:szCs w:val="20"/>
+                                <w:lang w:val="en-US" w:eastAsia="zh-CN"/>
+                              </w:rPr>
+                              <w:t>&gt;</w:t>
                             </w:r>
                             <w:r>
                               <w:rPr>
@@ -6446,7 +7040,27 @@
                                 <w:szCs w:val="20"/>
                                 <w:lang w:val="en-US" w:eastAsia="zh-CN"/>
                               </w:rPr>
-                              <w:t>&lt;/lat&gt;</w:t>
+                              <w:t>&lt;/</w:t>
+                            </w:r>
+                            <w:proofErr w:type="spellStart"/>
+                            <w:r>
+                              <w:rPr>
+                                <w:rFonts w:ascii="Courier New" w:eastAsia="Times New Roman" w:hAnsi="Courier New" w:cs="Courier New"/>
+                                <w:color w:val="0000FF"/>
+                                <w:szCs w:val="20"/>
+                                <w:lang w:val="en-US" w:eastAsia="zh-CN"/>
+                              </w:rPr>
+                              <w:t>lat</w:t>
+                            </w:r>
+                            <w:proofErr w:type="spellEnd"/>
+                            <w:r>
+                              <w:rPr>
+                                <w:rFonts w:ascii="Courier New" w:eastAsia="Times New Roman" w:hAnsi="Courier New" w:cs="Courier New"/>
+                                <w:color w:val="0000FF"/>
+                                <w:szCs w:val="20"/>
+                                <w:lang w:val="en-US" w:eastAsia="zh-CN"/>
+                              </w:rPr>
+                              <w:t>&gt;</w:t>
                             </w:r>
                           </w:p>
                           <w:p>
@@ -6547,7 +7161,27 @@
                                 <w:szCs w:val="20"/>
                                 <w:lang w:val="en-US" w:eastAsia="zh-CN"/>
                               </w:rPr>
-                              <w:t>&lt;/coords&gt;</w:t>
+                              <w:t>&lt;/</w:t>
+                            </w:r>
+                            <w:proofErr w:type="spellStart"/>
+                            <w:r>
+                              <w:rPr>
+                                <w:rFonts w:ascii="Courier New" w:eastAsia="Times New Roman" w:hAnsi="Courier New" w:cs="Courier New"/>
+                                <w:color w:val="0000FF"/>
+                                <w:szCs w:val="20"/>
+                                <w:lang w:val="en-US" w:eastAsia="zh-CN"/>
+                              </w:rPr>
+                              <w:t>coords</w:t>
+                            </w:r>
+                            <w:proofErr w:type="spellEnd"/>
+                            <w:r>
+                              <w:rPr>
+                                <w:rFonts w:ascii="Courier New" w:eastAsia="Times New Roman" w:hAnsi="Courier New" w:cs="Courier New"/>
+                                <w:color w:val="0000FF"/>
+                                <w:szCs w:val="20"/>
+                                <w:lang w:val="en-US" w:eastAsia="zh-CN"/>
+                              </w:rPr>
+                              <w:t>&gt;</w:t>
                             </w:r>
                             <w:r>
                               <w:rPr>
@@ -6580,7 +7214,27 @@
                                 <w:szCs w:val="20"/>
                                 <w:lang w:val="en-US" w:eastAsia="zh-CN"/>
                               </w:rPr>
-                              <w:t>&lt;/busRequest&gt;</w:t>
+                              <w:t>&lt;/</w:t>
+                            </w:r>
+                            <w:proofErr w:type="spellStart"/>
+                            <w:r>
+                              <w:rPr>
+                                <w:rFonts w:ascii="Courier New" w:eastAsia="Times New Roman" w:hAnsi="Courier New" w:cs="Courier New"/>
+                                <w:color w:val="0000FF"/>
+                                <w:szCs w:val="20"/>
+                                <w:lang w:val="en-US" w:eastAsia="zh-CN"/>
+                              </w:rPr>
+                              <w:t>busRequest</w:t>
+                            </w:r>
+                            <w:proofErr w:type="spellEnd"/>
+                            <w:r>
+                              <w:rPr>
+                                <w:rFonts w:ascii="Courier New" w:eastAsia="Times New Roman" w:hAnsi="Courier New" w:cs="Courier New"/>
+                                <w:color w:val="0000FF"/>
+                                <w:szCs w:val="20"/>
+                                <w:lang w:val="en-US" w:eastAsia="zh-CN"/>
+                              </w:rPr>
+                              <w:t>&gt;</w:t>
                             </w:r>
                           </w:p>
                           <w:p/>
@@ -6618,6 +7272,7 @@
                           <w:lang w:val="en-US" w:eastAsia="zh-CN"/>
                         </w:rPr>
                       </w:pPr>
+                      <w:proofErr w:type="gramStart"/>
                       <w:r>
                         <w:rPr>
                           <w:rFonts w:ascii="Courier New" w:eastAsia="Times New Roman" w:hAnsi="Courier New" w:cs="Courier New"/>
@@ -6637,6 +7292,7 @@
                         </w:rPr>
                         <w:t>xml</w:t>
                       </w:r>
+                      <w:proofErr w:type="gramEnd"/>
                       <w:r>
                         <w:rPr>
                           <w:rFonts w:ascii="Courier New" w:eastAsia="Times New Roman" w:hAnsi="Courier New" w:cs="Courier New"/>
@@ -6745,7 +7401,27 @@
                           <w:szCs w:val="20"/>
                           <w:lang w:val="en-US" w:eastAsia="zh-CN"/>
                         </w:rPr>
-                        <w:t>&lt;busRequest&gt;</w:t>
+                        <w:t>&lt;</w:t>
+                      </w:r>
+                      <w:proofErr w:type="spellStart"/>
+                      <w:r>
+                        <w:rPr>
+                          <w:rFonts w:ascii="Courier New" w:eastAsia="Times New Roman" w:hAnsi="Courier New" w:cs="Courier New"/>
+                          <w:color w:val="0000FF"/>
+                          <w:szCs w:val="20"/>
+                          <w:lang w:val="en-US" w:eastAsia="zh-CN"/>
+                        </w:rPr>
+                        <w:t>busRequest</w:t>
+                      </w:r>
+                      <w:proofErr w:type="spellEnd"/>
+                      <w:r>
+                        <w:rPr>
+                          <w:rFonts w:ascii="Courier New" w:eastAsia="Times New Roman" w:hAnsi="Courier New" w:cs="Courier New"/>
+                          <w:color w:val="0000FF"/>
+                          <w:szCs w:val="20"/>
+                          <w:lang w:val="en-US" w:eastAsia="zh-CN"/>
+                        </w:rPr>
+                        <w:t>&gt;</w:t>
                       </w:r>
                     </w:p>
                     <w:p>
@@ -6945,7 +7621,27 @@
                           <w:szCs w:val="20"/>
                           <w:lang w:val="en-US" w:eastAsia="zh-CN"/>
                         </w:rPr>
-                        <w:t>&lt;coords&gt;</w:t>
+                        <w:t>&lt;</w:t>
+                      </w:r>
+                      <w:proofErr w:type="spellStart"/>
+                      <w:r>
+                        <w:rPr>
+                          <w:rFonts w:ascii="Courier New" w:eastAsia="Times New Roman" w:hAnsi="Courier New" w:cs="Courier New"/>
+                          <w:color w:val="0000FF"/>
+                          <w:szCs w:val="20"/>
+                          <w:lang w:val="en-US" w:eastAsia="zh-CN"/>
+                        </w:rPr>
+                        <w:t>coords</w:t>
+                      </w:r>
+                      <w:proofErr w:type="spellEnd"/>
+                      <w:r>
+                        <w:rPr>
+                          <w:rFonts w:ascii="Courier New" w:eastAsia="Times New Roman" w:hAnsi="Courier New" w:cs="Courier New"/>
+                          <w:color w:val="0000FF"/>
+                          <w:szCs w:val="20"/>
+                          <w:lang w:val="en-US" w:eastAsia="zh-CN"/>
+                        </w:rPr>
+                        <w:t>&gt;</w:t>
                       </w:r>
                     </w:p>
                     <w:p>
@@ -6980,7 +7676,27 @@
                           <w:szCs w:val="20"/>
                           <w:lang w:val="en-US" w:eastAsia="zh-CN"/>
                         </w:rPr>
-                        <w:t>&lt;lat&gt;</w:t>
+                        <w:t>&lt;</w:t>
+                      </w:r>
+                      <w:proofErr w:type="spellStart"/>
+                      <w:r>
+                        <w:rPr>
+                          <w:rFonts w:ascii="Courier New" w:eastAsia="Times New Roman" w:hAnsi="Courier New" w:cs="Courier New"/>
+                          <w:color w:val="0000FF"/>
+                          <w:szCs w:val="20"/>
+                          <w:lang w:val="en-US" w:eastAsia="zh-CN"/>
+                        </w:rPr>
+                        <w:t>lat</w:t>
+                      </w:r>
+                      <w:proofErr w:type="spellEnd"/>
+                      <w:r>
+                        <w:rPr>
+                          <w:rFonts w:ascii="Courier New" w:eastAsia="Times New Roman" w:hAnsi="Courier New" w:cs="Courier New"/>
+                          <w:color w:val="0000FF"/>
+                          <w:szCs w:val="20"/>
+                          <w:lang w:val="en-US" w:eastAsia="zh-CN"/>
+                        </w:rPr>
+                        <w:t>&gt;</w:t>
                       </w:r>
                       <w:r>
                         <w:rPr>
@@ -7000,7 +7716,27 @@
                           <w:szCs w:val="20"/>
                           <w:lang w:val="en-US" w:eastAsia="zh-CN"/>
                         </w:rPr>
-                        <w:t>&lt;/lat&gt;</w:t>
+                        <w:t>&lt;/</w:t>
+                      </w:r>
+                      <w:proofErr w:type="spellStart"/>
+                      <w:r>
+                        <w:rPr>
+                          <w:rFonts w:ascii="Courier New" w:eastAsia="Times New Roman" w:hAnsi="Courier New" w:cs="Courier New"/>
+                          <w:color w:val="0000FF"/>
+                          <w:szCs w:val="20"/>
+                          <w:lang w:val="en-US" w:eastAsia="zh-CN"/>
+                        </w:rPr>
+                        <w:t>lat</w:t>
+                      </w:r>
+                      <w:proofErr w:type="spellEnd"/>
+                      <w:r>
+                        <w:rPr>
+                          <w:rFonts w:ascii="Courier New" w:eastAsia="Times New Roman" w:hAnsi="Courier New" w:cs="Courier New"/>
+                          <w:color w:val="0000FF"/>
+                          <w:szCs w:val="20"/>
+                          <w:lang w:val="en-US" w:eastAsia="zh-CN"/>
+                        </w:rPr>
+                        <w:t>&gt;</w:t>
                       </w:r>
                     </w:p>
                     <w:p>
@@ -7101,7 +7837,27 @@
                           <w:szCs w:val="20"/>
                           <w:lang w:val="en-US" w:eastAsia="zh-CN"/>
                         </w:rPr>
-                        <w:t>&lt;/coords&gt;</w:t>
+                        <w:t>&lt;/</w:t>
+                      </w:r>
+                      <w:proofErr w:type="spellStart"/>
+                      <w:r>
+                        <w:rPr>
+                          <w:rFonts w:ascii="Courier New" w:eastAsia="Times New Roman" w:hAnsi="Courier New" w:cs="Courier New"/>
+                          <w:color w:val="0000FF"/>
+                          <w:szCs w:val="20"/>
+                          <w:lang w:val="en-US" w:eastAsia="zh-CN"/>
+                        </w:rPr>
+                        <w:t>coords</w:t>
+                      </w:r>
+                      <w:proofErr w:type="spellEnd"/>
+                      <w:r>
+                        <w:rPr>
+                          <w:rFonts w:ascii="Courier New" w:eastAsia="Times New Roman" w:hAnsi="Courier New" w:cs="Courier New"/>
+                          <w:color w:val="0000FF"/>
+                          <w:szCs w:val="20"/>
+                          <w:lang w:val="en-US" w:eastAsia="zh-CN"/>
+                        </w:rPr>
+                        <w:t>&gt;</w:t>
                       </w:r>
                       <w:r>
                         <w:rPr>
@@ -7134,7 +7890,27 @@
                           <w:szCs w:val="20"/>
                           <w:lang w:val="en-US" w:eastAsia="zh-CN"/>
                         </w:rPr>
-                        <w:t>&lt;/busRequest&gt;</w:t>
+                        <w:t>&lt;/</w:t>
+                      </w:r>
+                      <w:proofErr w:type="spellStart"/>
+                      <w:r>
+                        <w:rPr>
+                          <w:rFonts w:ascii="Courier New" w:eastAsia="Times New Roman" w:hAnsi="Courier New" w:cs="Courier New"/>
+                          <w:color w:val="0000FF"/>
+                          <w:szCs w:val="20"/>
+                          <w:lang w:val="en-US" w:eastAsia="zh-CN"/>
+                        </w:rPr>
+                        <w:t>busRequest</w:t>
+                      </w:r>
+                      <w:proofErr w:type="spellEnd"/>
+                      <w:r>
+                        <w:rPr>
+                          <w:rFonts w:ascii="Courier New" w:eastAsia="Times New Roman" w:hAnsi="Courier New" w:cs="Courier New"/>
+                          <w:color w:val="0000FF"/>
+                          <w:szCs w:val="20"/>
+                          <w:lang w:val="en-US" w:eastAsia="zh-CN"/>
+                        </w:rPr>
+                        <w:t>&gt;</w:t>
                       </w:r>
                     </w:p>
                     <w:p/>
@@ -7541,7 +8317,29 @@
                                 <w:szCs w:val="20"/>
                                 <w:lang w:val="en-US" w:eastAsia="zh-CN"/>
                               </w:rPr>
-                              <w:t>&lt;issue_datentime&gt;</w:t>
+                              <w:t>&lt;</w:t>
+                            </w:r>
+                            <w:proofErr w:type="spellStart"/>
+                            <w:r>
+                              <w:rPr>
+                                <w:rFonts w:ascii="Courier New" w:eastAsia="Times New Roman" w:hAnsi="Courier New" w:cs="Courier New"/>
+                                <w:color w:val="0000FF"/>
+                                <w:sz w:val="18"/>
+                                <w:szCs w:val="20"/>
+                                <w:lang w:val="en-US" w:eastAsia="zh-CN"/>
+                              </w:rPr>
+                              <w:t>issue_datentime</w:t>
+                            </w:r>
+                            <w:proofErr w:type="spellEnd"/>
+                            <w:r>
+                              <w:rPr>
+                                <w:rFonts w:ascii="Courier New" w:eastAsia="Times New Roman" w:hAnsi="Courier New" w:cs="Courier New"/>
+                                <w:color w:val="0000FF"/>
+                                <w:sz w:val="18"/>
+                                <w:szCs w:val="20"/>
+                                <w:lang w:val="en-US" w:eastAsia="zh-CN"/>
+                              </w:rPr>
+                              <w:t>&gt;</w:t>
                             </w:r>
                             <w:r>
                               <w:rPr>
@@ -7563,7 +8361,29 @@
                                 <w:szCs w:val="20"/>
                                 <w:lang w:val="en-US" w:eastAsia="zh-CN"/>
                               </w:rPr>
-                              <w:t>&lt;/issue_datentime&gt;</w:t>
+                              <w:t>&lt;/</w:t>
+                            </w:r>
+                            <w:proofErr w:type="spellStart"/>
+                            <w:r>
+                              <w:rPr>
+                                <w:rFonts w:ascii="Courier New" w:eastAsia="Times New Roman" w:hAnsi="Courier New" w:cs="Courier New"/>
+                                <w:color w:val="0000FF"/>
+                                <w:sz w:val="18"/>
+                                <w:szCs w:val="20"/>
+                                <w:lang w:val="en-US" w:eastAsia="zh-CN"/>
+                              </w:rPr>
+                              <w:t>issue_datentime</w:t>
+                            </w:r>
+                            <w:proofErr w:type="spellEnd"/>
+                            <w:r>
+                              <w:rPr>
+                                <w:rFonts w:ascii="Courier New" w:eastAsia="Times New Roman" w:hAnsi="Courier New" w:cs="Courier New"/>
+                                <w:color w:val="0000FF"/>
+                                <w:sz w:val="18"/>
+                                <w:szCs w:val="20"/>
+                                <w:lang w:val="en-US" w:eastAsia="zh-CN"/>
+                              </w:rPr>
+                              <w:t>&gt;</w:t>
                             </w:r>
                           </w:p>
                           <w:p>
@@ -7701,8 +8521,20 @@
                                 <w:szCs w:val="20"/>
                                 <w:lang w:val="en-US" w:eastAsia="zh-CN"/>
                               </w:rPr>
-                              <w:t>&lt;rain_area_image</w:t>
-                            </w:r>
+                              <w:t>&lt;</w:t>
+                            </w:r>
+                            <w:proofErr w:type="spellStart"/>
+                            <w:r>
+                              <w:rPr>
+                                <w:rFonts w:ascii="Courier New" w:eastAsia="Times New Roman" w:hAnsi="Courier New" w:cs="Courier New"/>
+                                <w:color w:val="0000FF"/>
+                                <w:sz w:val="18"/>
+                                <w:szCs w:val="20"/>
+                                <w:lang w:val="en-US" w:eastAsia="zh-CN"/>
+                              </w:rPr>
+                              <w:t>rain_area_image</w:t>
+                            </w:r>
+                            <w:proofErr w:type="spellEnd"/>
                             <w:r>
                               <w:rPr>
                                 <w:rFonts w:ascii="Courier New" w:eastAsia="Times New Roman" w:hAnsi="Courier New" w:cs="Courier New"/>
@@ -7743,7 +8575,29 @@
                                 <w:szCs w:val="20"/>
                                 <w:lang w:val="en-US" w:eastAsia="zh-CN"/>
                               </w:rPr>
-                              <w:t>&lt;/metadata&gt;&lt;/rain_area_image&gt;</w:t>
+                              <w:t>&lt;/metadata&gt;&lt;/</w:t>
+                            </w:r>
+                            <w:proofErr w:type="spellStart"/>
+                            <w:r>
+                              <w:rPr>
+                                <w:rFonts w:ascii="Courier New" w:eastAsia="Times New Roman" w:hAnsi="Courier New" w:cs="Courier New"/>
+                                <w:color w:val="0000FF"/>
+                                <w:sz w:val="18"/>
+                                <w:szCs w:val="20"/>
+                                <w:lang w:val="en-US" w:eastAsia="zh-CN"/>
+                              </w:rPr>
+                              <w:t>rain_area_image</w:t>
+                            </w:r>
+                            <w:proofErr w:type="spellEnd"/>
+                            <w:r>
+                              <w:rPr>
+                                <w:rFonts w:ascii="Courier New" w:eastAsia="Times New Roman" w:hAnsi="Courier New" w:cs="Courier New"/>
+                                <w:color w:val="0000FF"/>
+                                <w:sz w:val="18"/>
+                                <w:szCs w:val="20"/>
+                                <w:lang w:val="en-US" w:eastAsia="zh-CN"/>
+                              </w:rPr>
+                              <w:t>&gt;</w:t>
                             </w:r>
                           </w:p>
                           <w:p>
@@ -7781,7 +8635,29 @@
                                 <w:szCs w:val="20"/>
                                 <w:lang w:val="en-US" w:eastAsia="zh-CN"/>
                               </w:rPr>
-                              <w:t>&lt;satellite_image&gt;&lt;metadata&gt;</w:t>
+                              <w:t>&lt;</w:t>
+                            </w:r>
+                            <w:proofErr w:type="spellStart"/>
+                            <w:r>
+                              <w:rPr>
+                                <w:rFonts w:ascii="Courier New" w:eastAsia="Times New Roman" w:hAnsi="Courier New" w:cs="Courier New"/>
+                                <w:color w:val="0000FF"/>
+                                <w:sz w:val="18"/>
+                                <w:szCs w:val="20"/>
+                                <w:lang w:val="en-US" w:eastAsia="zh-CN"/>
+                              </w:rPr>
+                              <w:t>satellite_image</w:t>
+                            </w:r>
+                            <w:proofErr w:type="spellEnd"/>
+                            <w:r>
+                              <w:rPr>
+                                <w:rFonts w:ascii="Courier New" w:eastAsia="Times New Roman" w:hAnsi="Courier New" w:cs="Courier New"/>
+                                <w:color w:val="0000FF"/>
+                                <w:sz w:val="18"/>
+                                <w:szCs w:val="20"/>
+                                <w:lang w:val="en-US" w:eastAsia="zh-CN"/>
+                              </w:rPr>
+                              <w:t>&gt;&lt;metadata&gt;</w:t>
                             </w:r>
                             <w:r>
                               <w:rPr>
@@ -7803,7 +8679,29 @@
                                 <w:szCs w:val="20"/>
                                 <w:lang w:val="en-US" w:eastAsia="zh-CN"/>
                               </w:rPr>
-                              <w:t>&lt;/metadata&gt;&lt;/satellite_image&gt;</w:t>
+                              <w:t>&lt;/metadata&gt;&lt;/</w:t>
+                            </w:r>
+                            <w:proofErr w:type="spellStart"/>
+                            <w:r>
+                              <w:rPr>
+                                <w:rFonts w:ascii="Courier New" w:eastAsia="Times New Roman" w:hAnsi="Courier New" w:cs="Courier New"/>
+                                <w:color w:val="0000FF"/>
+                                <w:sz w:val="18"/>
+                                <w:szCs w:val="20"/>
+                                <w:lang w:val="en-US" w:eastAsia="zh-CN"/>
+                              </w:rPr>
+                              <w:t>satellite_image</w:t>
+                            </w:r>
+                            <w:proofErr w:type="spellEnd"/>
+                            <w:r>
+                              <w:rPr>
+                                <w:rFonts w:ascii="Courier New" w:eastAsia="Times New Roman" w:hAnsi="Courier New" w:cs="Courier New"/>
+                                <w:color w:val="0000FF"/>
+                                <w:sz w:val="18"/>
+                                <w:szCs w:val="20"/>
+                                <w:lang w:val="en-US" w:eastAsia="zh-CN"/>
+                              </w:rPr>
+                              <w:t>&gt;</w:t>
                             </w:r>
                           </w:p>
                           <w:p>
@@ -8129,7 +9027,29 @@
                           <w:szCs w:val="20"/>
                           <w:lang w:val="en-US" w:eastAsia="zh-CN"/>
                         </w:rPr>
-                        <w:t>&lt;issue_datentime&gt;</w:t>
+                        <w:t>&lt;</w:t>
+                      </w:r>
+                      <w:proofErr w:type="spellStart"/>
+                      <w:r>
+                        <w:rPr>
+                          <w:rFonts w:ascii="Courier New" w:eastAsia="Times New Roman" w:hAnsi="Courier New" w:cs="Courier New"/>
+                          <w:color w:val="0000FF"/>
+                          <w:sz w:val="18"/>
+                          <w:szCs w:val="20"/>
+                          <w:lang w:val="en-US" w:eastAsia="zh-CN"/>
+                        </w:rPr>
+                        <w:t>issue_datentime</w:t>
+                      </w:r>
+                      <w:proofErr w:type="spellEnd"/>
+                      <w:r>
+                        <w:rPr>
+                          <w:rFonts w:ascii="Courier New" w:eastAsia="Times New Roman" w:hAnsi="Courier New" w:cs="Courier New"/>
+                          <w:color w:val="0000FF"/>
+                          <w:sz w:val="18"/>
+                          <w:szCs w:val="20"/>
+                          <w:lang w:val="en-US" w:eastAsia="zh-CN"/>
+                        </w:rPr>
+                        <w:t>&gt;</w:t>
                       </w:r>
                       <w:r>
                         <w:rPr>
@@ -8151,7 +9071,29 @@
                           <w:szCs w:val="20"/>
                           <w:lang w:val="en-US" w:eastAsia="zh-CN"/>
                         </w:rPr>
-                        <w:t>&lt;/issue_datentime&gt;</w:t>
+                        <w:t>&lt;/</w:t>
+                      </w:r>
+                      <w:proofErr w:type="spellStart"/>
+                      <w:r>
+                        <w:rPr>
+                          <w:rFonts w:ascii="Courier New" w:eastAsia="Times New Roman" w:hAnsi="Courier New" w:cs="Courier New"/>
+                          <w:color w:val="0000FF"/>
+                          <w:sz w:val="18"/>
+                          <w:szCs w:val="20"/>
+                          <w:lang w:val="en-US" w:eastAsia="zh-CN"/>
+                        </w:rPr>
+                        <w:t>issue_datentime</w:t>
+                      </w:r>
+                      <w:proofErr w:type="spellEnd"/>
+                      <w:r>
+                        <w:rPr>
+                          <w:rFonts w:ascii="Courier New" w:eastAsia="Times New Roman" w:hAnsi="Courier New" w:cs="Courier New"/>
+                          <w:color w:val="0000FF"/>
+                          <w:sz w:val="18"/>
+                          <w:szCs w:val="20"/>
+                          <w:lang w:val="en-US" w:eastAsia="zh-CN"/>
+                        </w:rPr>
+                        <w:t>&gt;</w:t>
                       </w:r>
                     </w:p>
                     <w:p>
@@ -8289,8 +9231,20 @@
                           <w:szCs w:val="20"/>
                           <w:lang w:val="en-US" w:eastAsia="zh-CN"/>
                         </w:rPr>
-                        <w:t>&lt;rain_area_image</w:t>
-                      </w:r>
+                        <w:t>&lt;</w:t>
+                      </w:r>
+                      <w:proofErr w:type="spellStart"/>
+                      <w:r>
+                        <w:rPr>
+                          <w:rFonts w:ascii="Courier New" w:eastAsia="Times New Roman" w:hAnsi="Courier New" w:cs="Courier New"/>
+                          <w:color w:val="0000FF"/>
+                          <w:sz w:val="18"/>
+                          <w:szCs w:val="20"/>
+                          <w:lang w:val="en-US" w:eastAsia="zh-CN"/>
+                        </w:rPr>
+                        <w:t>rain_area_image</w:t>
+                      </w:r>
+                      <w:proofErr w:type="spellEnd"/>
                       <w:r>
                         <w:rPr>
                           <w:rFonts w:ascii="Courier New" w:eastAsia="Times New Roman" w:hAnsi="Courier New" w:cs="Courier New"/>
@@ -8331,7 +9285,29 @@
                           <w:szCs w:val="20"/>
                           <w:lang w:val="en-US" w:eastAsia="zh-CN"/>
                         </w:rPr>
-                        <w:t>&lt;/metadata&gt;&lt;/rain_area_image&gt;</w:t>
+                        <w:t>&lt;/metadata&gt;&lt;/</w:t>
+                      </w:r>
+                      <w:proofErr w:type="spellStart"/>
+                      <w:r>
+                        <w:rPr>
+                          <w:rFonts w:ascii="Courier New" w:eastAsia="Times New Roman" w:hAnsi="Courier New" w:cs="Courier New"/>
+                          <w:color w:val="0000FF"/>
+                          <w:sz w:val="18"/>
+                          <w:szCs w:val="20"/>
+                          <w:lang w:val="en-US" w:eastAsia="zh-CN"/>
+                        </w:rPr>
+                        <w:t>rain_area_image</w:t>
+                      </w:r>
+                      <w:proofErr w:type="spellEnd"/>
+                      <w:r>
+                        <w:rPr>
+                          <w:rFonts w:ascii="Courier New" w:eastAsia="Times New Roman" w:hAnsi="Courier New" w:cs="Courier New"/>
+                          <w:color w:val="0000FF"/>
+                          <w:sz w:val="18"/>
+                          <w:szCs w:val="20"/>
+                          <w:lang w:val="en-US" w:eastAsia="zh-CN"/>
+                        </w:rPr>
+                        <w:t>&gt;</w:t>
                       </w:r>
                     </w:p>
                     <w:p>
@@ -8369,7 +9345,29 @@
                           <w:szCs w:val="20"/>
                           <w:lang w:val="en-US" w:eastAsia="zh-CN"/>
                         </w:rPr>
-                        <w:t>&lt;satellite_image&gt;&lt;metadata&gt;</w:t>
+                        <w:t>&lt;</w:t>
+                      </w:r>
+                      <w:proofErr w:type="spellStart"/>
+                      <w:r>
+                        <w:rPr>
+                          <w:rFonts w:ascii="Courier New" w:eastAsia="Times New Roman" w:hAnsi="Courier New" w:cs="Courier New"/>
+                          <w:color w:val="0000FF"/>
+                          <w:sz w:val="18"/>
+                          <w:szCs w:val="20"/>
+                          <w:lang w:val="en-US" w:eastAsia="zh-CN"/>
+                        </w:rPr>
+                        <w:t>satellite_image</w:t>
+                      </w:r>
+                      <w:proofErr w:type="spellEnd"/>
+                      <w:r>
+                        <w:rPr>
+                          <w:rFonts w:ascii="Courier New" w:eastAsia="Times New Roman" w:hAnsi="Courier New" w:cs="Courier New"/>
+                          <w:color w:val="0000FF"/>
+                          <w:sz w:val="18"/>
+                          <w:szCs w:val="20"/>
+                          <w:lang w:val="en-US" w:eastAsia="zh-CN"/>
+                        </w:rPr>
+                        <w:t>&gt;&lt;metadata&gt;</w:t>
                       </w:r>
                       <w:r>
                         <w:rPr>
@@ -8391,7 +9389,29 @@
                           <w:szCs w:val="20"/>
                           <w:lang w:val="en-US" w:eastAsia="zh-CN"/>
                         </w:rPr>
-                        <w:t>&lt;/metadata&gt;&lt;/satellite_image&gt;</w:t>
+                        <w:t>&lt;/metadata&gt;&lt;/</w:t>
+                      </w:r>
+                      <w:proofErr w:type="spellStart"/>
+                      <w:r>
+                        <w:rPr>
+                          <w:rFonts w:ascii="Courier New" w:eastAsia="Times New Roman" w:hAnsi="Courier New" w:cs="Courier New"/>
+                          <w:color w:val="0000FF"/>
+                          <w:sz w:val="18"/>
+                          <w:szCs w:val="20"/>
+                          <w:lang w:val="en-US" w:eastAsia="zh-CN"/>
+                        </w:rPr>
+                        <w:t>satellite_image</w:t>
+                      </w:r>
+                      <w:proofErr w:type="spellEnd"/>
+                      <w:r>
+                        <w:rPr>
+                          <w:rFonts w:ascii="Courier New" w:eastAsia="Times New Roman" w:hAnsi="Courier New" w:cs="Courier New"/>
+                          <w:color w:val="0000FF"/>
+                          <w:sz w:val="18"/>
+                          <w:szCs w:val="20"/>
+                          <w:lang w:val="en-US" w:eastAsia="zh-CN"/>
+                        </w:rPr>
+                        <w:t>&gt;</w:t>
                       </w:r>
                     </w:p>
                     <w:p>
@@ -8497,13 +9517,26 @@
                               <w:t>{</w:t>
                             </w:r>
                             <w:r>
-                              <w:t>"status"</w:t>
+                              <w:t>"</w:t>
+                            </w:r>
+                            <w:proofErr w:type="spellStart"/>
+                            <w:r>
+                              <w:t>status"</w:t>
                             </w:r>
                             <w:r>
                               <w:t>:</w:t>
                             </w:r>
                             <w:r>
-                              <w:t xml:space="preserve">"ok",     </w:t>
+                              <w:t>"ok</w:t>
+                            </w:r>
+                            <w:proofErr w:type="spellEnd"/>
+                            <w:proofErr w:type="gramStart"/>
+                            <w:r>
+                              <w:t xml:space="preserve">",   </w:t>
+                            </w:r>
+                            <w:proofErr w:type="gramEnd"/>
+                            <w:r>
+                              <w:t xml:space="preserve">  </w:t>
                             </w:r>
                             <w:r>
                               <w:br/>
@@ -8551,13 +9584,26 @@
                         <w:t>{</w:t>
                       </w:r>
                       <w:r>
-                        <w:t>"status"</w:t>
+                        <w:t>"</w:t>
+                      </w:r>
+                      <w:proofErr w:type="spellStart"/>
+                      <w:r>
+                        <w:t>status"</w:t>
                       </w:r>
                       <w:r>
                         <w:t>:</w:t>
                       </w:r>
                       <w:r>
-                        <w:t xml:space="preserve">"ok",     </w:t>
+                        <w:t>"ok</w:t>
+                      </w:r>
+                      <w:proofErr w:type="spellEnd"/>
+                      <w:proofErr w:type="gramStart"/>
+                      <w:r>
+                        <w:t xml:space="preserve">",   </w:t>
+                      </w:r>
+                      <w:proofErr w:type="gramEnd"/>
+                      <w:r>
+                        <w:t xml:space="preserve">  </w:t>
                       </w:r>
                       <w:r>
                         <w:br/>
@@ -8647,7 +9693,15 @@
                         <w:txbxContent>
                           <w:p>
                             <w:r>
-                              <w:t>{"message":"TMPN","status":"success"}</w:t>
+                              <w:t>{"</w:t>
+                            </w:r>
+                            <w:proofErr w:type="spellStart"/>
+                            <w:r>
+                              <w:t>message":"TMPN","status":"success</w:t>
+                            </w:r>
+                            <w:proofErr w:type="spellEnd"/>
+                            <w:r>
+                              <w:t>"}</w:t>
                             </w:r>
                           </w:p>
                           <w:p/>
@@ -8669,7 +9723,15 @@
                   <w:txbxContent>
                     <w:p>
                       <w:r>
-                        <w:t>{"message":"TMPN","status":"success"}</w:t>
+                        <w:t>{"</w:t>
+                      </w:r>
+                      <w:proofErr w:type="spellStart"/>
+                      <w:r>
+                        <w:t>message":"TMPN","status":"success</w:t>
+                      </w:r>
+                      <w:proofErr w:type="spellEnd"/>
+                      <w:r>
+                        <w:t>"}</w:t>
                       </w:r>
                     </w:p>
                     <w:p/>
@@ -8711,7 +9773,25 @@
           <w:b/>
           <w:i/>
         </w:rPr>
-        <w:t>Between Train Management System(new_breakdown.xsd) and Get nearest Bus Depot web service (new_breakdown_formatted.xsd)</w:t>
+        <w:t xml:space="preserve">Between Train Management System(new_breakdown.xsd) and Get </w:t>
+      </w:r>
+      <w:proofErr w:type="gramStart"/>
+      <w:r>
+        <w:rPr>
+          <w:rFonts w:cs="Arial"/>
+          <w:b/>
+          <w:i/>
+        </w:rPr>
+        <w:t>nearest</w:t>
+      </w:r>
+      <w:proofErr w:type="gramEnd"/>
+      <w:r>
+        <w:rPr>
+          <w:rFonts w:cs="Arial"/>
+          <w:b/>
+          <w:i/>
+        </w:rPr>
+        <w:t xml:space="preserve"> Bus Depot web service (new_breakdown_formatted.xsd)</w:t>
       </w:r>
     </w:p>
     <w:p>
@@ -8972,7 +10052,93 @@
         <w:rPr>
           <w:rFonts w:cs="Arial"/>
         </w:rPr>
-        <w:t>The XML from new_breakdown_formatted expects the coordinates to be displayed in lat,long format in the coordinates tag instead of having a lat and long tag by itself. Therefore, the lat and long from new_breakdown has to be concatenated with a comma to form the coordinates tag.</w:t>
+        <w:t xml:space="preserve">The XML from </w:t>
+      </w:r>
+      <w:proofErr w:type="spellStart"/>
+      <w:r>
+        <w:rPr>
+          <w:rFonts w:cs="Arial"/>
+        </w:rPr>
+        <w:t>new_breakdown_formatted</w:t>
+      </w:r>
+      <w:proofErr w:type="spellEnd"/>
+      <w:r>
+        <w:rPr>
+          <w:rFonts w:cs="Arial"/>
+        </w:rPr>
+        <w:t xml:space="preserve"> expects the coordinates to be displayed in </w:t>
+      </w:r>
+      <w:proofErr w:type="spellStart"/>
+      <w:proofErr w:type="gramStart"/>
+      <w:r>
+        <w:rPr>
+          <w:rFonts w:cs="Arial"/>
+        </w:rPr>
+        <w:t>lat,long</w:t>
+      </w:r>
+      <w:proofErr w:type="spellEnd"/>
+      <w:proofErr w:type="gramEnd"/>
+      <w:r>
+        <w:rPr>
+          <w:rFonts w:cs="Arial"/>
+        </w:rPr>
+        <w:t xml:space="preserve"> format in the coordinates tag instead of having a </w:t>
+      </w:r>
+      <w:proofErr w:type="spellStart"/>
+      <w:r>
+        <w:rPr>
+          <w:rFonts w:cs="Arial"/>
+        </w:rPr>
+        <w:t>lat</w:t>
+      </w:r>
+      <w:proofErr w:type="spellEnd"/>
+      <w:r>
+        <w:rPr>
+          <w:rFonts w:cs="Arial"/>
+        </w:rPr>
+        <w:t xml:space="preserve"> and long tag by itself. Therefore, the </w:t>
+      </w:r>
+      <w:proofErr w:type="spellStart"/>
+      <w:r>
+        <w:rPr>
+          <w:rFonts w:cs="Arial"/>
+        </w:rPr>
+        <w:t>lat</w:t>
+      </w:r>
+      <w:proofErr w:type="spellEnd"/>
+      <w:r>
+        <w:rPr>
+          <w:rFonts w:cs="Arial"/>
+        </w:rPr>
+        <w:t xml:space="preserve"> and long from </w:t>
+      </w:r>
+      <w:proofErr w:type="spellStart"/>
+      <w:r>
+        <w:rPr>
+          <w:rFonts w:cs="Arial"/>
+        </w:rPr>
+        <w:t>new_breakdown</w:t>
+      </w:r>
+      <w:proofErr w:type="spellEnd"/>
+      <w:r>
+        <w:rPr>
+          <w:rFonts w:cs="Arial"/>
+        </w:rPr>
+        <w:t xml:space="preserve"> </w:t>
+      </w:r>
+      <w:proofErr w:type="gramStart"/>
+      <w:r>
+        <w:rPr>
+          <w:rFonts w:cs="Arial"/>
+        </w:rPr>
+        <w:t>has to</w:t>
+      </w:r>
+      <w:proofErr w:type="gramEnd"/>
+      <w:r>
+        <w:rPr>
+          <w:rFonts w:cs="Arial"/>
+        </w:rPr>
+        <w:t xml:space="preserve"> be concatenated with a comma to form the coordinates tag.</w:t>
       </w:r>
     </w:p>
     <w:p>
@@ -9079,7 +10245,25 @@
         <w:t xml:space="preserve"> </w:t>
       </w:r>
       <w:r>
-        <w:t xml:space="preserve">The depots are all MsgConsumers on a queue with their name in this format q.depot.&lt;dynamic&gt; . With the queue name that is queried from the database, the deploy request will be sent to the relevant depot. </w:t>
+        <w:t xml:space="preserve">The depots are all </w:t>
+      </w:r>
+      <w:proofErr w:type="spellStart"/>
+      <w:r>
+        <w:t>MsgConsumers</w:t>
+      </w:r>
+      <w:proofErr w:type="spellEnd"/>
+      <w:r>
+        <w:t xml:space="preserve"> on a queue with their name in this format </w:t>
+      </w:r>
+      <w:proofErr w:type="spellStart"/>
+      <w:proofErr w:type="gramStart"/>
+      <w:r>
+        <w:t>q.depot</w:t>
+      </w:r>
+      <w:proofErr w:type="spellEnd"/>
+      <w:proofErr w:type="gramEnd"/>
+      <w:r>
+        <w:t xml:space="preserve">.&lt;dynamic&gt; . With the queue name that is queried from the database, the deploy request will be sent to the relevant depot. </w:t>
       </w:r>
     </w:p>
     <w:p>
@@ -9133,13 +10317,45 @@
     </w:p>
     <w:p>
       <w:r>
-        <w:t xml:space="preserve">We used Twitter plugin in Tibco BW for both the Train Breakdown and Resumption of Process as well as the Weather Reporting Process. The plugin is configured with the Oauth 1.0 for the usage of twitter. Some java properties have to be added in the designer.tra </w:t>
+        <w:t xml:space="preserve">We used Twitter plugin in Tibco BW for both the Train Breakdown and Resumption of Process as well as the Weather Reporting Process. The plugin is configured with the </w:t>
+      </w:r>
+      <w:proofErr w:type="spellStart"/>
+      <w:r>
+        <w:t>Oauth</w:t>
+      </w:r>
+      <w:proofErr w:type="spellEnd"/>
+      <w:r>
+        <w:t xml:space="preserve"> 1.0 for the usage of twitter. Some java properties </w:t>
+      </w:r>
+      <w:proofErr w:type="gramStart"/>
+      <w:r>
+        <w:t>have to</w:t>
+      </w:r>
+      <w:proofErr w:type="gramEnd"/>
+      <w:r>
+        <w:t xml:space="preserve"> be added in the </w:t>
+      </w:r>
+      <w:proofErr w:type="spellStart"/>
+      <w:r>
+        <w:t>designer.tra</w:t>
+      </w:r>
+      <w:proofErr w:type="spellEnd"/>
+      <w:r>
+        <w:t xml:space="preserve"> </w:t>
       </w:r>
       <w:r>
         <w:t>and</w:t>
       </w:r>
       <w:r>
-        <w:t xml:space="preserve"> the bwengine.tra to ensure that Twitter can be used. A tweet is sent when: service is down, service has resumed, heavy rainfall.</w:t>
+        <w:t xml:space="preserve"> the </w:t>
+      </w:r>
+      <w:proofErr w:type="spellStart"/>
+      <w:r>
+        <w:t>bwengine.tra</w:t>
+      </w:r>
+      <w:proofErr w:type="spellEnd"/>
+      <w:r>
+        <w:t xml:space="preserve"> to ensure that Twitter can be used. A tweet is sent when: service is down, service has resumed, heavy rainfall.</w:t>
       </w:r>
     </w:p>
     <w:p>
@@ -9152,7 +10368,15 @@
     </w:p>
     <w:p>
       <w:r>
-        <w:t>The Java Code action in Tibco BW is used in the Train breakdown and Resumption of Service process to check if the log file exist in the directory. If the file does not exist, it will return a false to prompt the IM to create a file.</w:t>
+        <w:t xml:space="preserve">The Java Code action in Tibco BW is used in the Train breakdown and Resumption of Service process to check if the log file </w:t>
+      </w:r>
+      <w:proofErr w:type="gramStart"/>
+      <w:r>
+        <w:t>exist</w:t>
+      </w:r>
+      <w:proofErr w:type="gramEnd"/>
+      <w:r>
+        <w:t xml:space="preserve"> in the directory. If the file does not exist, it will return a false to prompt the IM to create a file.</w:t>
       </w:r>
     </w:p>
     <w:p>
@@ -9197,7 +10421,15 @@
     </w:p>
     <w:p>
       <w:r>
-        <w:t>File polling in the schedule polling process listens to a certain directory for any new file added into the directory. The process will then kickstart a process to upload that new file into the server and generate a URL which allows other depot to download the file.</w:t>
+        <w:t xml:space="preserve">File polling in the schedule polling process listens to a certain directory for any new file added into the directory. The process will then kickstart a process to upload that new file into the server and generate a URL which allows </w:t>
+      </w:r>
+      <w:proofErr w:type="gramStart"/>
+      <w:r>
+        <w:t>other</w:t>
+      </w:r>
+      <w:proofErr w:type="gramEnd"/>
+      <w:r>
+        <w:t xml:space="preserve"> depot to download the file.</w:t>
       </w:r>
     </w:p>
     <w:p>
@@ -9248,7 +10480,15 @@
     </w:p>
     <w:p>
       <w:r>
-        <w:t>Message Producers are written in java while Message Consumers were written in Java and C#. The webservices were also write in various language such as: Java, PHP and Python to simulate integration of systems in different language.</w:t>
+        <w:t xml:space="preserve">Message Producers are written in java while Message Consumers were written in Java and C#. The webservices were also write in various language such as: Java, </w:t>
+      </w:r>
+      <w:proofErr w:type="gramStart"/>
+      <w:r>
+        <w:t>PHP</w:t>
+      </w:r>
+      <w:proofErr w:type="gramEnd"/>
+      <w:r>
+        <w:t xml:space="preserve"> and Python to simulate integration of systems in different language.</w:t>
       </w:r>
       <w:r>
         <w:t xml:space="preserve"> </w:t>
@@ -9474,7 +10714,15 @@
     </w:p>
     <w:p>
       <w:r>
-        <w:t>Before sending it to the Bus Depot Deploy Management System, there is a data transformation done that combines the lat and long into coordinates.</w:t>
+        <w:t xml:space="preserve">Before sending it to the Bus Depot Deploy Management System, there is a data transformation done that combines the </w:t>
+      </w:r>
+      <w:proofErr w:type="spellStart"/>
+      <w:r>
+        <w:t>lat</w:t>
+      </w:r>
+      <w:proofErr w:type="spellEnd"/>
+      <w:r>
+        <w:t xml:space="preserve"> and long into coordinates.</w:t>
       </w:r>
     </w:p>
     <w:p>
@@ -9809,7 +11057,15 @@
       </w:pPr>
       <w:r>
         <w:lastRenderedPageBreak/>
-        <w:t xml:space="preserve">The start time of the breakdown would be stored in a assigned variable to be later on. </w:t>
+        <w:t xml:space="preserve">The start time of the breakdown would be stored in </w:t>
+      </w:r>
+      <w:proofErr w:type="gramStart"/>
+      <w:r>
+        <w:t>a</w:t>
+      </w:r>
+      <w:proofErr w:type="gramEnd"/>
+      <w:r>
+        <w:t xml:space="preserve"> assigned variable to be later on. </w:t>
       </w:r>
     </w:p>
     <w:p>
@@ -9874,11 +11130,77 @@
         </w:rPr>
       </w:pPr>
       <w:commentRangeStart w:id="10"/>
+      <w:proofErr w:type="spellStart"/>
+      <w:proofErr w:type="gramStart"/>
       <w:r>
         <w:rPr>
           <w:i/>
         </w:rPr>
-        <w:t>concat(tib:format-dateTime("F MMM y hh:mm:ss a",$BreakdownDateTime/root/Datetime),": ",$Parse-XML/breakdown/faultType, " at ",  $Parse-XML/breakdown/remark, " . Bus services have been deployed to the affected stations.")</w:t>
+        <w:t>concat</w:t>
+      </w:r>
+      <w:proofErr w:type="spellEnd"/>
+      <w:r>
+        <w:rPr>
+          <w:i/>
+        </w:rPr>
+        <w:t>(</w:t>
+      </w:r>
+      <w:proofErr w:type="spellStart"/>
+      <w:proofErr w:type="gramEnd"/>
+      <w:r>
+        <w:rPr>
+          <w:i/>
+        </w:rPr>
+        <w:t>tib:format-dateTime</w:t>
+      </w:r>
+      <w:proofErr w:type="spellEnd"/>
+      <w:r>
+        <w:rPr>
+          <w:i/>
+        </w:rPr>
+        <w:t xml:space="preserve">("F MMM y </w:t>
+      </w:r>
+      <w:proofErr w:type="spellStart"/>
+      <w:r>
+        <w:rPr>
+          <w:i/>
+        </w:rPr>
+        <w:t>hh:mm:ss</w:t>
+      </w:r>
+      <w:proofErr w:type="spellEnd"/>
+      <w:r>
+        <w:rPr>
+          <w:i/>
+        </w:rPr>
+        <w:t xml:space="preserve"> a",$</w:t>
+      </w:r>
+      <w:proofErr w:type="spellStart"/>
+      <w:r>
+        <w:rPr>
+          <w:i/>
+        </w:rPr>
+        <w:t>BreakdownDateTime</w:t>
+      </w:r>
+      <w:proofErr w:type="spellEnd"/>
+      <w:r>
+        <w:rPr>
+          <w:i/>
+        </w:rPr>
+        <w:t>/root/Datetime),": ",$Parse-XML/breakdown/</w:t>
+      </w:r>
+      <w:proofErr w:type="spellStart"/>
+      <w:r>
+        <w:rPr>
+          <w:i/>
+        </w:rPr>
+        <w:t>faultType</w:t>
+      </w:r>
+      <w:proofErr w:type="spellEnd"/>
+      <w:r>
+        <w:rPr>
+          <w:i/>
+        </w:rPr>
+        <w:t>, " at ",  $Parse-XML/breakdown/remark, " . Bus services have been deployed to the affected stations.")</w:t>
       </w:r>
       <w:commentRangeEnd w:id="10"/>
     </w:p>
@@ -10003,7 +11325,15 @@
     </w:p>
     <w:p>
       <w:r>
-        <w:t>It would sent the following message to the depot to inform them to stop deploying buses.</w:t>
+        <w:t xml:space="preserve">It would </w:t>
+      </w:r>
+      <w:proofErr w:type="gramStart"/>
+      <w:r>
+        <w:t>sent</w:t>
+      </w:r>
+      <w:proofErr w:type="gramEnd"/>
+      <w:r>
+        <w:t xml:space="preserve"> the following message to the depot to inform them to stop deploying buses.</w:t>
       </w:r>
     </w:p>
     <w:p>
@@ -10050,7 +11380,15 @@
     </w:p>
     <w:p>
       <w:r>
-        <w:t>After the message has been sent, The Train Management System would inform that the message have been sent.</w:t>
+        <w:t xml:space="preserve">After the message has been sent, The Train Management System would inform that the message </w:t>
+      </w:r>
+      <w:proofErr w:type="gramStart"/>
+      <w:r>
+        <w:t>have</w:t>
+      </w:r>
+      <w:proofErr w:type="gramEnd"/>
+      <w:r>
+        <w:t xml:space="preserve"> been sent.</w:t>
       </w:r>
     </w:p>
     <w:p>
@@ -10101,7 +11439,15 @@
         <w:jc w:val="left"/>
       </w:pPr>
       <w:r>
-        <w:t xml:space="preserve">The end time of the breakdown would be stored in a assigned variable to be later on. </w:t>
+        <w:t xml:space="preserve">The end time of the breakdown would be stored in </w:t>
+      </w:r>
+      <w:proofErr w:type="gramStart"/>
+      <w:r>
+        <w:t>a</w:t>
+      </w:r>
+      <w:proofErr w:type="gramEnd"/>
+      <w:r>
+        <w:t xml:space="preserve"> assigned variable to be later on. </w:t>
       </w:r>
     </w:p>
     <w:p>
@@ -10161,11 +11507,63 @@
           <w:i/>
         </w:rPr>
       </w:pPr>
+      <w:proofErr w:type="spellStart"/>
+      <w:proofErr w:type="gramStart"/>
       <w:r>
         <w:rPr>
           <w:i/>
         </w:rPr>
-        <w:t>concat(tib:format-dateTime("F MMM y hh:mm:ss a",$ResumeFromBreakdownDateTime/root/Datetime),": Train Service at ", $Parse-XML/breakdown/remark, " has resumed.")</w:t>
+        <w:t>concat</w:t>
+      </w:r>
+      <w:proofErr w:type="spellEnd"/>
+      <w:r>
+        <w:rPr>
+          <w:i/>
+        </w:rPr>
+        <w:t>(</w:t>
+      </w:r>
+      <w:proofErr w:type="spellStart"/>
+      <w:proofErr w:type="gramEnd"/>
+      <w:r>
+        <w:rPr>
+          <w:i/>
+        </w:rPr>
+        <w:t>tib:format-dateTime</w:t>
+      </w:r>
+      <w:proofErr w:type="spellEnd"/>
+      <w:r>
+        <w:rPr>
+          <w:i/>
+        </w:rPr>
+        <w:t xml:space="preserve">("F MMM y </w:t>
+      </w:r>
+      <w:proofErr w:type="spellStart"/>
+      <w:r>
+        <w:rPr>
+          <w:i/>
+        </w:rPr>
+        <w:t>hh:mm:ss</w:t>
+      </w:r>
+      <w:proofErr w:type="spellEnd"/>
+      <w:r>
+        <w:rPr>
+          <w:i/>
+        </w:rPr>
+        <w:t xml:space="preserve"> a",$</w:t>
+      </w:r>
+      <w:proofErr w:type="spellStart"/>
+      <w:r>
+        <w:rPr>
+          <w:i/>
+        </w:rPr>
+        <w:t>ResumeFromBreakdownDateTime</w:t>
+      </w:r>
+      <w:proofErr w:type="spellEnd"/>
+      <w:r>
+        <w:rPr>
+          <w:i/>
+        </w:rPr>
+        <w:t>/root/Datetime),": Train Service at ", $Parse-XML/breakdown/remark, " has resumed.")</w:t>
       </w:r>
     </w:p>
     <w:p>
@@ -10240,7 +11638,15 @@
     </w:p>
     <w:p>
       <w:r>
-        <w:t>First it would run a java code to check if the file exist in the particular folder</w:t>
+        <w:t xml:space="preserve">First it would run a java code to check if the file </w:t>
+      </w:r>
+      <w:proofErr w:type="gramStart"/>
+      <w:r>
+        <w:t>exist</w:t>
+      </w:r>
+      <w:proofErr w:type="gramEnd"/>
+      <w:r>
+        <w:t xml:space="preserve"> in the particular folder</w:t>
       </w:r>
     </w:p>
     <w:p>
@@ -10332,10 +11738,26 @@
         </w:rPr>
       </w:pPr>
       <w:r>
-        <w:t>If the file doesn’t exist, it would then check if the file exist in the particular folder. It will also create the f</w:t>
-      </w:r>
-      <w:r>
-        <w:t>older if the file doesn’t exist and also writes the headers of the file.</w:t>
+        <w:t xml:space="preserve">If the file doesn’t exist, it would then check if the file </w:t>
+      </w:r>
+      <w:proofErr w:type="gramStart"/>
+      <w:r>
+        <w:t>exist</w:t>
+      </w:r>
+      <w:proofErr w:type="gramEnd"/>
+      <w:r>
+        <w:t xml:space="preserve"> in the particular folder. It will also create the f</w:t>
+      </w:r>
+      <w:r>
+        <w:t xml:space="preserve">older if the file doesn’t exist </w:t>
+      </w:r>
+      <w:proofErr w:type="gramStart"/>
+      <w:r>
+        <w:t>and also</w:t>
+      </w:r>
+      <w:proofErr w:type="gramEnd"/>
+      <w:r>
+        <w:t xml:space="preserve"> writes the headers of the file.</w:t>
       </w:r>
     </w:p>
     <w:p>
@@ -10464,7 +11886,15 @@
     </w:p>
     <w:p>
       <w:r>
-        <w:t>Once the file has been created or the file exist in that directory, it will log the time of breakdown, lat, long and time of resume in the following format. (Time of breakdown and time of resume are obtained from the assigned variable during the process)</w:t>
+        <w:t xml:space="preserve">Once the file has been created or the file exist in that directory, it will log the time of breakdown, </w:t>
+      </w:r>
+      <w:proofErr w:type="spellStart"/>
+      <w:r>
+        <w:t>lat</w:t>
+      </w:r>
+      <w:proofErr w:type="spellEnd"/>
+      <w:r>
+        <w:t>, long and time of resume in the following format. (Time of breakdown and time of resume are obtained from the assigned variable during the process)</w:t>
       </w:r>
     </w:p>
     <w:p>
@@ -10474,11 +11904,117 @@
           <w:i/>
         </w:rPr>
       </w:pPr>
+      <w:proofErr w:type="spellStart"/>
       <w:r>
         <w:rPr>
           <w:i/>
         </w:rPr>
-        <w:t>concat(tib:format-dateTime("F MMM y hh:mm:ss a",$BreakdownDateTime/root/Datetime), ",", $Parse-XML/breakdown/coordinates/lat,",", $Parse-XML/breakdown/coordinates/long,",",tib:format-dateTime("F MMM y hh:mm:ss a",$ResumeFromBreakdownDateTime/root/Datetime))</w:t>
+        <w:t>concat</w:t>
+      </w:r>
+      <w:proofErr w:type="spellEnd"/>
+      <w:r>
+        <w:rPr>
+          <w:i/>
+        </w:rPr>
+        <w:t>(</w:t>
+      </w:r>
+      <w:proofErr w:type="spellStart"/>
+      <w:r>
+        <w:rPr>
+          <w:i/>
+        </w:rPr>
+        <w:t>tib:format-dateTime</w:t>
+      </w:r>
+      <w:proofErr w:type="spellEnd"/>
+      <w:r>
+        <w:rPr>
+          <w:i/>
+        </w:rPr>
+        <w:t xml:space="preserve">("F MMM y </w:t>
+      </w:r>
+      <w:proofErr w:type="spellStart"/>
+      <w:r>
+        <w:rPr>
+          <w:i/>
+        </w:rPr>
+        <w:t>hh:mm:ss</w:t>
+      </w:r>
+      <w:proofErr w:type="spellEnd"/>
+      <w:r>
+        <w:rPr>
+          <w:i/>
+        </w:rPr>
+        <w:t xml:space="preserve"> a",$</w:t>
+      </w:r>
+      <w:proofErr w:type="spellStart"/>
+      <w:r>
+        <w:rPr>
+          <w:i/>
+        </w:rPr>
+        <w:t>BreakdownDateTime</w:t>
+      </w:r>
+      <w:proofErr w:type="spellEnd"/>
+      <w:r>
+        <w:rPr>
+          <w:i/>
+        </w:rPr>
+        <w:t>/root/Datetime), ",", $Parse-XML/breakdown/coordinates/</w:t>
+      </w:r>
+      <w:proofErr w:type="spellStart"/>
+      <w:r>
+        <w:rPr>
+          <w:i/>
+        </w:rPr>
+        <w:t>lat</w:t>
+      </w:r>
+      <w:proofErr w:type="spellEnd"/>
+      <w:r>
+        <w:rPr>
+          <w:i/>
+        </w:rPr>
+        <w:t>,",", $Parse-XML/breakdown/coordinates/long,",",</w:t>
+      </w:r>
+      <w:proofErr w:type="spellStart"/>
+      <w:r>
+        <w:rPr>
+          <w:i/>
+        </w:rPr>
+        <w:t>tib:format-dateTime</w:t>
+      </w:r>
+      <w:proofErr w:type="spellEnd"/>
+      <w:r>
+        <w:rPr>
+          <w:i/>
+        </w:rPr>
+        <w:t xml:space="preserve">("F MMM y </w:t>
+      </w:r>
+      <w:proofErr w:type="spellStart"/>
+      <w:r>
+        <w:rPr>
+          <w:i/>
+        </w:rPr>
+        <w:t>hh:mm:ss</w:t>
+      </w:r>
+      <w:proofErr w:type="spellEnd"/>
+      <w:r>
+        <w:rPr>
+          <w:i/>
+        </w:rPr>
+        <w:t xml:space="preserve"> a",$</w:t>
+      </w:r>
+      <w:proofErr w:type="spellStart"/>
+      <w:r>
+        <w:rPr>
+          <w:i/>
+        </w:rPr>
+        <w:t>ResumeFromBreakdownDateTime</w:t>
+      </w:r>
+      <w:proofErr w:type="spellEnd"/>
+      <w:r>
+        <w:rPr>
+          <w:i/>
+        </w:rPr>
+        <w:t>/root/Datetime))</w:t>
       </w:r>
     </w:p>
     <w:p>
@@ -10542,7 +12078,15 @@
         <w:t>An email will also be sent to the</w:t>
       </w:r>
       <w:r>
-        <w:t xml:space="preserve"> COO, it would consist of information of when it happen, what fault is it, the start time and end time of the breakdown and the duration of the breakdown in the following format:</w:t>
+        <w:t xml:space="preserve"> COO, it would consist of information of when it </w:t>
+      </w:r>
+      <w:proofErr w:type="gramStart"/>
+      <w:r>
+        <w:t>happen</w:t>
+      </w:r>
+      <w:proofErr w:type="gramEnd"/>
+      <w:r>
+        <w:t>, what fault is it, the start time and end time of the breakdown and the duration of the breakdown in the following format:</w:t>
       </w:r>
     </w:p>
     <w:p>
@@ -10552,18 +12096,348 @@
           <w:i/>
         </w:rPr>
       </w:pPr>
+      <w:proofErr w:type="spellStart"/>
       <w:r>
         <w:rPr>
           <w:i/>
         </w:rPr>
-        <w:t>concat("Dear Sir,&amp;lf; &amp;lf;Incident Report: ",tib:format-dateTime("F MMM y", $ResumeFromBreakdownDateTime/root/Datetime) ,"&amp;lf;Incident Type: ",$Parse-XML/breakdown/faultType, "&amp;lf;Start Time: ",tib:format-dateTime("F MMM y hh:mm:ss a", $BreakdownDateTime/root/Datetime),"&amp;lf;End Time: ",tib:format-dateTime("F MMM y hh:mm:ss a", $ResumeFromBreakdownDateTime/root/Datetime), "&amp;lf;Downtime of operations: ",(tib:get-day-from-dateTime($ResumeFromBreakdownDateTime/root/Datetime) - tib:get-day-from-dateTime($BreakdownDateTime/root/Datetime)) * 1440 +(tib:get-hours-from-dateTime($ResumeFromBreakdownDateTime/root/Datetime) - tib:get-hours-from-dateTime($BreakdownDateTime/root/Datetime)) * 60+tib:get-minutes-from-dateTime($ResumeFromBreakdownDateTime/root/Datetime) - tib:get-minutes-from-</w:t>
-      </w:r>
+        <w:t>concat</w:t>
+      </w:r>
+      <w:proofErr w:type="spellEnd"/>
       <w:r>
         <w:rPr>
           <w:i/>
         </w:rPr>
+        <w:t>("Dear Sir,&amp;</w:t>
+      </w:r>
+      <w:proofErr w:type="spellStart"/>
+      <w:r>
+        <w:rPr>
+          <w:i/>
+        </w:rPr>
+        <w:t>lf</w:t>
+      </w:r>
+      <w:proofErr w:type="spellEnd"/>
+      <w:r>
+        <w:rPr>
+          <w:i/>
+        </w:rPr>
+        <w:t>; &amp;</w:t>
+      </w:r>
+      <w:proofErr w:type="spellStart"/>
+      <w:r>
+        <w:rPr>
+          <w:i/>
+        </w:rPr>
+        <w:t>lf;Incident</w:t>
+      </w:r>
+      <w:proofErr w:type="spellEnd"/>
+      <w:r>
+        <w:rPr>
+          <w:i/>
+        </w:rPr>
+        <w:t xml:space="preserve"> Report: ",</w:t>
+      </w:r>
+      <w:proofErr w:type="spellStart"/>
+      <w:r>
+        <w:rPr>
+          <w:i/>
+        </w:rPr>
+        <w:t>tib:format-dateTime</w:t>
+      </w:r>
+      <w:proofErr w:type="spellEnd"/>
+      <w:r>
+        <w:rPr>
+          <w:i/>
+        </w:rPr>
+        <w:t>("F MMM y", $</w:t>
+      </w:r>
+      <w:proofErr w:type="spellStart"/>
+      <w:r>
+        <w:rPr>
+          <w:i/>
+        </w:rPr>
+        <w:t>ResumeFromBreakdownDateTime</w:t>
+      </w:r>
+      <w:proofErr w:type="spellEnd"/>
+      <w:r>
+        <w:rPr>
+          <w:i/>
+        </w:rPr>
+        <w:t>/root/Datetime) ,"&amp;</w:t>
+      </w:r>
+      <w:proofErr w:type="spellStart"/>
+      <w:r>
+        <w:rPr>
+          <w:i/>
+        </w:rPr>
+        <w:t>lf;Incident</w:t>
+      </w:r>
+      <w:proofErr w:type="spellEnd"/>
+      <w:r>
+        <w:rPr>
+          <w:i/>
+        </w:rPr>
+        <w:t xml:space="preserve"> Type: ",$Parse-XML/breakdown/</w:t>
+      </w:r>
+      <w:proofErr w:type="spellStart"/>
+      <w:r>
+        <w:rPr>
+          <w:i/>
+        </w:rPr>
+        <w:t>faultType</w:t>
+      </w:r>
+      <w:proofErr w:type="spellEnd"/>
+      <w:r>
+        <w:rPr>
+          <w:i/>
+        </w:rPr>
+        <w:t>, "&amp;</w:t>
+      </w:r>
+      <w:proofErr w:type="spellStart"/>
+      <w:r>
+        <w:rPr>
+          <w:i/>
+        </w:rPr>
+        <w:t>lf;Start</w:t>
+      </w:r>
+      <w:proofErr w:type="spellEnd"/>
+      <w:r>
+        <w:rPr>
+          <w:i/>
+        </w:rPr>
+        <w:t xml:space="preserve"> Time: ",</w:t>
+      </w:r>
+      <w:proofErr w:type="spellStart"/>
+      <w:r>
+        <w:rPr>
+          <w:i/>
+        </w:rPr>
+        <w:t>tib:format-dateTime</w:t>
+      </w:r>
+      <w:proofErr w:type="spellEnd"/>
+      <w:r>
+        <w:rPr>
+          <w:i/>
+        </w:rPr>
+        <w:t xml:space="preserve">("F MMM y </w:t>
+      </w:r>
+      <w:proofErr w:type="spellStart"/>
+      <w:r>
+        <w:rPr>
+          <w:i/>
+        </w:rPr>
+        <w:t>hh:mm:ss</w:t>
+      </w:r>
+      <w:proofErr w:type="spellEnd"/>
+      <w:r>
+        <w:rPr>
+          <w:i/>
+        </w:rPr>
+        <w:t xml:space="preserve"> a", $</w:t>
+      </w:r>
+      <w:proofErr w:type="spellStart"/>
+      <w:r>
+        <w:rPr>
+          <w:i/>
+        </w:rPr>
+        <w:t>BreakdownDateTime</w:t>
+      </w:r>
+      <w:proofErr w:type="spellEnd"/>
+      <w:r>
+        <w:rPr>
+          <w:i/>
+        </w:rPr>
+        <w:t>/root/Datetime),"&amp;</w:t>
+      </w:r>
+      <w:proofErr w:type="spellStart"/>
+      <w:r>
+        <w:rPr>
+          <w:i/>
+        </w:rPr>
+        <w:t>lf;End</w:t>
+      </w:r>
+      <w:proofErr w:type="spellEnd"/>
+      <w:r>
+        <w:rPr>
+          <w:i/>
+        </w:rPr>
+        <w:t xml:space="preserve"> Time: ",</w:t>
+      </w:r>
+      <w:proofErr w:type="spellStart"/>
+      <w:r>
+        <w:rPr>
+          <w:i/>
+        </w:rPr>
+        <w:t>tib:format-dateTime</w:t>
+      </w:r>
+      <w:proofErr w:type="spellEnd"/>
+      <w:r>
+        <w:rPr>
+          <w:i/>
+        </w:rPr>
+        <w:t xml:space="preserve">("F MMM y </w:t>
+      </w:r>
+      <w:proofErr w:type="spellStart"/>
+      <w:r>
+        <w:rPr>
+          <w:i/>
+        </w:rPr>
+        <w:t>hh:mm:ss</w:t>
+      </w:r>
+      <w:proofErr w:type="spellEnd"/>
+      <w:r>
+        <w:rPr>
+          <w:i/>
+        </w:rPr>
+        <w:t xml:space="preserve"> a", $</w:t>
+      </w:r>
+      <w:proofErr w:type="spellStart"/>
+      <w:r>
+        <w:rPr>
+          <w:i/>
+        </w:rPr>
+        <w:t>ResumeFromBreakdownDateTime</w:t>
+      </w:r>
+      <w:proofErr w:type="spellEnd"/>
+      <w:r>
+        <w:rPr>
+          <w:i/>
+        </w:rPr>
+        <w:t>/root/Datetime), "&amp;</w:t>
+      </w:r>
+      <w:proofErr w:type="spellStart"/>
+      <w:r>
+        <w:rPr>
+          <w:i/>
+        </w:rPr>
+        <w:t>lf;Downtime</w:t>
+      </w:r>
+      <w:proofErr w:type="spellEnd"/>
+      <w:r>
+        <w:rPr>
+          <w:i/>
+        </w:rPr>
+        <w:t xml:space="preserve"> of operations: ",(tib:get-day-from-dateTime($ResumeFromBreakdownDateTime/root/Datetime) - </w:t>
+      </w:r>
+      <w:proofErr w:type="spellStart"/>
+      <w:r>
+        <w:rPr>
+          <w:i/>
+        </w:rPr>
+        <w:t>tib:get-day-from-dateTime</w:t>
+      </w:r>
+      <w:proofErr w:type="spellEnd"/>
+      <w:r>
+        <w:rPr>
+          <w:i/>
+        </w:rPr>
+        <w:t>($</w:t>
+      </w:r>
+      <w:proofErr w:type="spellStart"/>
+      <w:r>
+        <w:rPr>
+          <w:i/>
+        </w:rPr>
+        <w:t>BreakdownDateTime</w:t>
+      </w:r>
+      <w:proofErr w:type="spellEnd"/>
+      <w:r>
+        <w:rPr>
+          <w:i/>
+        </w:rPr>
+        <w:t xml:space="preserve">/root/Datetime)) * 1440 +(tib:get-hours-from-dateTime($ResumeFromBreakdownDateTime/root/Datetime) - </w:t>
+      </w:r>
+      <w:proofErr w:type="spellStart"/>
+      <w:r>
+        <w:rPr>
+          <w:i/>
+        </w:rPr>
+        <w:t>tib:get-hours-from-dateTime</w:t>
+      </w:r>
+      <w:proofErr w:type="spellEnd"/>
+      <w:r>
+        <w:rPr>
+          <w:i/>
+        </w:rPr>
+        <w:t>($</w:t>
+      </w:r>
+      <w:proofErr w:type="spellStart"/>
+      <w:r>
+        <w:rPr>
+          <w:i/>
+        </w:rPr>
+        <w:t>BreakdownDateTime</w:t>
+      </w:r>
+      <w:proofErr w:type="spellEnd"/>
+      <w:r>
+        <w:rPr>
+          <w:i/>
+        </w:rPr>
+        <w:t>/root/Datetime)) * 60+tib:get-minutes-from-dateTime($ResumeFromBreakdownDateTime/root/Datetime) - tib:get-minutes-from-</w:t>
+      </w:r>
+      <w:r>
+        <w:rPr>
+          <w:i/>
+        </w:rPr>
         <w:lastRenderedPageBreak/>
-        <w:t>dateTime($BreakdownDateTime/root/Datetime)," minutes&amp;lf;&amp;lf;For your information.&amp;lf;&amp;lf;-Auto generated Message-")</w:t>
+        <w:t xml:space="preserve">dateTime($BreakdownDateTime/root/Datetime)," </w:t>
+      </w:r>
+      <w:proofErr w:type="spellStart"/>
+      <w:r>
+        <w:rPr>
+          <w:i/>
+        </w:rPr>
+        <w:t>minutes&amp;lf</w:t>
+      </w:r>
+      <w:proofErr w:type="spellEnd"/>
+      <w:r>
+        <w:rPr>
+          <w:i/>
+        </w:rPr>
+        <w:t>;&amp;</w:t>
+      </w:r>
+      <w:proofErr w:type="spellStart"/>
+      <w:r>
+        <w:rPr>
+          <w:i/>
+        </w:rPr>
+        <w:t>lf;For</w:t>
+      </w:r>
+      <w:proofErr w:type="spellEnd"/>
+      <w:r>
+        <w:rPr>
+          <w:i/>
+        </w:rPr>
+        <w:t xml:space="preserve"> your information.&amp;</w:t>
+      </w:r>
+      <w:proofErr w:type="spellStart"/>
+      <w:r>
+        <w:rPr>
+          <w:i/>
+        </w:rPr>
+        <w:t>lf</w:t>
+      </w:r>
+      <w:proofErr w:type="spellEnd"/>
+      <w:r>
+        <w:rPr>
+          <w:i/>
+        </w:rPr>
+        <w:t>;&amp;</w:t>
+      </w:r>
+      <w:proofErr w:type="spellStart"/>
+      <w:r>
+        <w:rPr>
+          <w:i/>
+        </w:rPr>
+        <w:t>lf</w:t>
+      </w:r>
+      <w:proofErr w:type="spellEnd"/>
+      <w:r>
+        <w:rPr>
+          <w:i/>
+        </w:rPr>
+        <w:t>;-Auto generated Message-")</w:t>
       </w:r>
     </w:p>
     <w:p>
@@ -11221,7 +13095,15 @@
         <w:t xml:space="preserve">If </w:t>
       </w:r>
       <w:r>
-        <w:t xml:space="preserve">“Warning” != </w:t>
+        <w:t>“Warning</w:t>
+      </w:r>
+      <w:proofErr w:type="gramStart"/>
+      <w:r>
+        <w:t>” !</w:t>
+      </w:r>
+      <w:proofErr w:type="gramEnd"/>
+      <w:r>
+        <w:t xml:space="preserve">= </w:t>
       </w:r>
       <w:r>
         <w:t>“</w:t>
@@ -11233,7 +13115,15 @@
         <w:t>”</w:t>
       </w:r>
       <w:r>
-        <w:t>, TIBCO BW will route the message to “Twitter Publish Heavy Rain Alert” and “JMS Weather Topic Publisher” listening on destination “t.weather” as shown in the below screenshot.</w:t>
+        <w:t>, TIBCO BW will route the message to “Twitter Publish Heavy Rain Alert” and “JMS Weather Topic Publisher” listening on destination “</w:t>
+      </w:r>
+      <w:proofErr w:type="spellStart"/>
+      <w:r>
+        <w:t>t.weather</w:t>
+      </w:r>
+      <w:proofErr w:type="spellEnd"/>
+      <w:r>
+        <w:t>” as shown in the below screenshot.</w:t>
       </w:r>
     </w:p>
     <w:p>
@@ -11326,7 +13216,17 @@
         <w:t xml:space="preserve">The follow will then be displayed on Twitter </w:t>
       </w:r>
       <w:r>
-        <w:t>and JSM listening to “t.weather”:</w:t>
+        <w:t>and JSM listening to “</w:t>
+      </w:r>
+      <w:proofErr w:type="spellStart"/>
+      <w:proofErr w:type="gramStart"/>
+      <w:r>
+        <w:t>t.weather</w:t>
+      </w:r>
+      <w:proofErr w:type="spellEnd"/>
+      <w:proofErr w:type="gramEnd"/>
+      <w:r>
+        <w:t>”:</w:t>
       </w:r>
     </w:p>
     <w:p>
@@ -11401,9 +13301,13 @@
       <w:r>
         <w:t>“</w:t>
       </w:r>
+      <w:proofErr w:type="spellStart"/>
+      <w:proofErr w:type="gramStart"/>
       <w:r>
         <w:t>t.weather</w:t>
       </w:r>
+      <w:proofErr w:type="spellEnd"/>
+      <w:proofErr w:type="gramEnd"/>
       <w:r>
         <w:t>”</w:t>
       </w:r>

</xml_diff>